<commit_message>
finshed task veiw and new task
</commit_message>
<xml_diff>
--- a/91896 Testing.docx
+++ b/91896 Testing.docx
@@ -187,13 +187,8 @@
             <w:tcW w:w="1992" w:type="dxa"/>
           </w:tcPr>
           <w:p>
-            <w:proofErr w:type="spellStart"/>
-            <w:r>
-              <w:t>Easygui</w:t>
-            </w:r>
-            <w:proofErr w:type="spellEnd"/>
-            <w:r>
-              <w:t xml:space="preserve"> find and allow user to select a task from task list</w:t>
+            <w:r>
+              <w:t>Easygui find and allow user to select a task from task list</w:t>
             </w:r>
           </w:p>
         </w:tc>
@@ -219,15 +214,7 @@
           </w:tcPr>
           <w:p>
             <w:r>
-              <w:t xml:space="preserve">Easy </w:t>
-            </w:r>
-            <w:proofErr w:type="spellStart"/>
-            <w:r>
-              <w:t>gui</w:t>
-            </w:r>
-            <w:proofErr w:type="spellEnd"/>
-            <w:r>
-              <w:t xml:space="preserve"> opens with a list of 5 tasks that the user can select from</w:t>
+              <w:t>Easy gui opens with a list of 5 tasks that the user can select from</w:t>
             </w:r>
           </w:p>
         </w:tc>
@@ -239,80 +226,28 @@
             <w:r>
               <w:t xml:space="preserve">Program crashes out with error message </w:t>
             </w:r>
-            <w:proofErr w:type="spellStart"/>
-            <w:r>
-              <w:t>TypeError</w:t>
-            </w:r>
-            <w:proofErr w:type="spellEnd"/>
-            <w:r>
-              <w:t>: '</w:t>
-            </w:r>
-            <w:proofErr w:type="spellStart"/>
-            <w:r>
-              <w:t>builtin_function_or_method</w:t>
-            </w:r>
-            <w:proofErr w:type="spellEnd"/>
-            <w:r>
-              <w:t xml:space="preserve">' object is not </w:t>
-            </w:r>
-            <w:proofErr w:type="spellStart"/>
-            <w:r>
-              <w:t>iterable</w:t>
-            </w:r>
-            <w:proofErr w:type="spellEnd"/>
-          </w:p>
-        </w:tc>
-        <w:tc>
-          <w:tcPr>
-            <w:tcW w:w="1993" w:type="dxa"/>
-          </w:tcPr>
-          <w:p>
-            <w:r>
-              <w:t xml:space="preserve">I </w:t>
-            </w:r>
-            <w:proofErr w:type="spellStart"/>
-            <w:r>
-              <w:t>digonised</w:t>
-            </w:r>
-            <w:proofErr w:type="spellEnd"/>
-            <w:r>
-              <w:t xml:space="preserve"> my error with AI</w:t>
-            </w:r>
-          </w:p>
-          <w:p>
-            <w:r>
-              <w:t xml:space="preserve">I had </w:t>
-            </w:r>
-            <w:proofErr w:type="spellStart"/>
-            <w:r>
-              <w:t>missd</w:t>
-            </w:r>
-            <w:proofErr w:type="spellEnd"/>
-            <w:r>
-              <w:t xml:space="preserve"> the closing brackets </w:t>
-            </w:r>
-            <w:proofErr w:type="gramStart"/>
-            <w:r>
-              <w:t>on .Items</w:t>
-            </w:r>
-            <w:proofErr w:type="gramEnd"/>
-          </w:p>
-          <w:p>
-            <w:proofErr w:type="gramStart"/>
-            <w:r>
-              <w:t>So</w:t>
-            </w:r>
-            <w:proofErr w:type="gramEnd"/>
-            <w:r>
-              <w:t xml:space="preserve"> it was corrected </w:t>
-            </w:r>
-            <w:proofErr w:type="gramStart"/>
-            <w:r>
-              <w:t>to .items</w:t>
-            </w:r>
-            <w:proofErr w:type="gramEnd"/>
-            <w:r>
-              <w:t>()</w:t>
+            <w:r>
+              <w:t>TypeError: 'builtin_function_or_method' object is not iterable</w:t>
+            </w:r>
+          </w:p>
+        </w:tc>
+        <w:tc>
+          <w:tcPr>
+            <w:tcW w:w="1993" w:type="dxa"/>
+          </w:tcPr>
+          <w:p>
+            <w:r>
+              <w:t>I digonised my error with AI</w:t>
+            </w:r>
+          </w:p>
+          <w:p>
+            <w:r>
+              <w:t>I had missd the closing brackets on .Items</w:t>
+            </w:r>
+          </w:p>
+          <w:p>
+            <w:r>
+              <w:t>So it was corrected to .items()</w:t>
             </w:r>
           </w:p>
         </w:tc>
@@ -550,6 +485,13 @@
               </w:rPr>
               <w:t>Function/ Feature</w:t>
             </w:r>
+            <w:r>
+              <w:rPr>
+                <w:sz w:val="28"/>
+                <w:szCs w:val="28"/>
+              </w:rPr>
+              <w:t xml:space="preserve"> new task</w:t>
+            </w:r>
           </w:p>
           <w:p/>
         </w:tc>
@@ -634,52 +576,100 @@
           <w:tcPr>
             <w:tcW w:w="1992" w:type="dxa"/>
           </w:tcPr>
-          <w:p/>
-        </w:tc>
-        <w:tc>
-          <w:tcPr>
-            <w:tcW w:w="1992" w:type="dxa"/>
-          </w:tcPr>
-          <w:p/>
-        </w:tc>
-        <w:tc>
-          <w:tcPr>
-            <w:tcW w:w="1992" w:type="dxa"/>
-          </w:tcPr>
-          <w:p>
-            <w:proofErr w:type="gramStart"/>
-            <w:r>
-              <w:t>Expected,  Boundary</w:t>
-            </w:r>
-            <w:proofErr w:type="gramEnd"/>
-            <w:r>
-              <w:t>, or Invalid</w:t>
-            </w:r>
-          </w:p>
-        </w:tc>
-        <w:tc>
-          <w:tcPr>
-            <w:tcW w:w="1993" w:type="dxa"/>
-          </w:tcPr>
-          <w:p/>
-        </w:tc>
-        <w:tc>
-          <w:tcPr>
-            <w:tcW w:w="1993" w:type="dxa"/>
-          </w:tcPr>
-          <w:p/>
-        </w:tc>
-        <w:tc>
-          <w:tcPr>
-            <w:tcW w:w="1993" w:type="dxa"/>
-          </w:tcPr>
-          <w:p/>
-        </w:tc>
-        <w:tc>
-          <w:tcPr>
-            <w:tcW w:w="1993" w:type="dxa"/>
-          </w:tcPr>
-          <w:p/>
+          <w:p>
+            <w:r>
+              <w:lastRenderedPageBreak/>
+              <w:t>24/06/2025</w:t>
+            </w:r>
+          </w:p>
+        </w:tc>
+        <w:tc>
+          <w:tcPr>
+            <w:tcW w:w="1992" w:type="dxa"/>
+          </w:tcPr>
+          <w:p>
+            <w:r>
+              <w:t>User input</w:t>
+            </w:r>
+          </w:p>
+        </w:tc>
+        <w:tc>
+          <w:tcPr>
+            <w:tcW w:w="1992" w:type="dxa"/>
+          </w:tcPr>
+          <w:p>
+            <w:r>
+              <w:t xml:space="preserve">Expected,  </w:t>
+            </w:r>
+          </w:p>
+        </w:tc>
+        <w:tc>
+          <w:tcPr>
+            <w:tcW w:w="1993" w:type="dxa"/>
+          </w:tcPr>
+          <w:p>
+            <w:r>
+              <w:t>Test,</w:t>
+            </w:r>
+          </w:p>
+          <w:p>
+            <w:r>
+              <w:t xml:space="preserve">Test hole </w:t>
+            </w:r>
+            <w:r>
+              <w:t>website</w:t>
+            </w:r>
+          </w:p>
+          <w:p>
+            <w:r>
+              <w:t>Jsm</w:t>
+            </w:r>
+          </w:p>
+          <w:p>
+            <w:r>
+              <w:t>1</w:t>
+            </w:r>
+          </w:p>
+          <w:p>
+            <w:r>
+              <w:t>Not started</w:t>
+            </w:r>
+          </w:p>
+        </w:tc>
+        <w:tc>
+          <w:tcPr>
+            <w:tcW w:w="1993" w:type="dxa"/>
+          </w:tcPr>
+          <w:p>
+            <w:r>
+              <w:t>Save and exit to menu</w:t>
+            </w:r>
+          </w:p>
+          <w:p>
+            <w:pPr>
+              <w:ind w:firstLine="720"/>
+            </w:pPr>
+          </w:p>
+        </w:tc>
+        <w:tc>
+          <w:tcPr>
+            <w:tcW w:w="1993" w:type="dxa"/>
+          </w:tcPr>
+          <w:p>
+            <w:r>
+              <w:t>ValueError</w:t>
+            </w:r>
+          </w:p>
+        </w:tc>
+        <w:tc>
+          <w:tcPr>
+            <w:tcW w:w="1993" w:type="dxa"/>
+          </w:tcPr>
+          <w:p>
+            <w:r>
+              <w:t xml:space="preserve">I had set the default to a empty string </w:t>
+            </w:r>
+          </w:p>
         </w:tc>
       </w:tr>
       <w:tr>
@@ -690,36 +680,88 @@
           <w:tcPr>
             <w:tcW w:w="1992" w:type="dxa"/>
           </w:tcPr>
-          <w:p/>
-        </w:tc>
-        <w:tc>
-          <w:tcPr>
-            <w:tcW w:w="1992" w:type="dxa"/>
-          </w:tcPr>
-          <w:p/>
-        </w:tc>
-        <w:tc>
-          <w:tcPr>
-            <w:tcW w:w="1992" w:type="dxa"/>
-          </w:tcPr>
-          <w:p/>
-        </w:tc>
-        <w:tc>
-          <w:tcPr>
-            <w:tcW w:w="1993" w:type="dxa"/>
-          </w:tcPr>
-          <w:p/>
-        </w:tc>
-        <w:tc>
-          <w:tcPr>
-            <w:tcW w:w="1993" w:type="dxa"/>
-          </w:tcPr>
-          <w:p/>
-        </w:tc>
-        <w:tc>
-          <w:tcPr>
-            <w:tcW w:w="1993" w:type="dxa"/>
-          </w:tcPr>
+          <w:p>
+            <w:r>
+              <w:t>24/06/2025</w:t>
+            </w:r>
+          </w:p>
+        </w:tc>
+        <w:tc>
+          <w:tcPr>
+            <w:tcW w:w="1992" w:type="dxa"/>
+          </w:tcPr>
+          <w:p>
+            <w:r>
+              <w:t>User input</w:t>
+            </w:r>
+          </w:p>
+        </w:tc>
+        <w:tc>
+          <w:tcPr>
+            <w:tcW w:w="1992" w:type="dxa"/>
+          </w:tcPr>
+          <w:p>
+            <w:r>
+              <w:t xml:space="preserve">Expected,  </w:t>
+            </w:r>
+          </w:p>
+        </w:tc>
+        <w:tc>
+          <w:tcPr>
+            <w:tcW w:w="1993" w:type="dxa"/>
+          </w:tcPr>
+          <w:p>
+            <w:r>
+              <w:t>Test,</w:t>
+            </w:r>
+          </w:p>
+          <w:p>
+            <w:r>
+              <w:t>Test hole website</w:t>
+            </w:r>
+          </w:p>
+          <w:p>
+            <w:r>
+              <w:t>Jsm</w:t>
+            </w:r>
+          </w:p>
+          <w:p>
+            <w:r>
+              <w:t>1</w:t>
+            </w:r>
+          </w:p>
+          <w:p>
+            <w:r>
+              <w:t>Not started</w:t>
+            </w:r>
+          </w:p>
+        </w:tc>
+        <w:tc>
+          <w:tcPr>
+            <w:tcW w:w="1993" w:type="dxa"/>
+          </w:tcPr>
+          <w:p>
+            <w:r>
+              <w:t xml:space="preserve">Save and </w:t>
+            </w:r>
+            <w:r>
+              <w:t xml:space="preserve">display the new entry then after user hits ok contive to </w:t>
+            </w:r>
+            <w:r>
+              <w:t>menu</w:t>
+            </w:r>
+          </w:p>
+          <w:p/>
+        </w:tc>
+        <w:tc>
+          <w:tcPr>
+            <w:tcW w:w="1993" w:type="dxa"/>
+          </w:tcPr>
+          <w:p>
+            <w:r>
+              <w:t>Save and display the new entry then after user hits ok contive to menu</w:t>
+            </w:r>
+          </w:p>
           <w:p/>
         </w:tc>
         <w:tc>
@@ -746,7 +788,11 @@
           <w:tcPr>
             <w:tcW w:w="1992" w:type="dxa"/>
           </w:tcPr>
-          <w:p/>
+          <w:p>
+            <w:r>
+              <w:t>Expected,  Boundary, or Invalid</w:t>
+            </w:r>
+          </w:p>
         </w:tc>
         <w:tc>
           <w:tcPr>
@@ -915,6 +961,13 @@
               </w:rPr>
               <w:t>Function/ Feature</w:t>
             </w:r>
+            <w:r>
+              <w:rPr>
+                <w:sz w:val="28"/>
+                <w:szCs w:val="28"/>
+              </w:rPr>
+              <w:t xml:space="preserve"> view task </w:t>
+            </w:r>
           </w:p>
           <w:p/>
         </w:tc>
@@ -999,43 +1052,71 @@
           <w:tcPr>
             <w:tcW w:w="1992" w:type="dxa"/>
           </w:tcPr>
-          <w:p/>
-        </w:tc>
-        <w:tc>
-          <w:tcPr>
-            <w:tcW w:w="1992" w:type="dxa"/>
-          </w:tcPr>
-          <w:p/>
-        </w:tc>
-        <w:tc>
-          <w:tcPr>
-            <w:tcW w:w="1992" w:type="dxa"/>
-          </w:tcPr>
-          <w:p/>
-        </w:tc>
-        <w:tc>
-          <w:tcPr>
-            <w:tcW w:w="1993" w:type="dxa"/>
-          </w:tcPr>
-          <w:p/>
-        </w:tc>
-        <w:tc>
-          <w:tcPr>
-            <w:tcW w:w="1993" w:type="dxa"/>
-          </w:tcPr>
-          <w:p/>
-        </w:tc>
-        <w:tc>
-          <w:tcPr>
-            <w:tcW w:w="1993" w:type="dxa"/>
-          </w:tcPr>
-          <w:p/>
-        </w:tc>
-        <w:tc>
-          <w:tcPr>
-            <w:tcW w:w="1993" w:type="dxa"/>
-          </w:tcPr>
-          <w:p/>
+          <w:p>
+            <w:r>
+              <w:t>24/06/2025</w:t>
+            </w:r>
+          </w:p>
+        </w:tc>
+        <w:tc>
+          <w:tcPr>
+            <w:tcW w:w="1992" w:type="dxa"/>
+          </w:tcPr>
+          <w:p>
+            <w:r>
+              <w:t>Task view after creation of task</w:t>
+            </w:r>
+          </w:p>
+        </w:tc>
+        <w:tc>
+          <w:tcPr>
+            <w:tcW w:w="1992" w:type="dxa"/>
+          </w:tcPr>
+          <w:p>
+            <w:r>
+              <w:t xml:space="preserve">Expected,  </w:t>
+            </w:r>
+          </w:p>
+        </w:tc>
+        <w:tc>
+          <w:tcPr>
+            <w:tcW w:w="1993" w:type="dxa"/>
+          </w:tcPr>
+          <w:p>
+            <w:r>
+              <w:t>T6</w:t>
+            </w:r>
+          </w:p>
+        </w:tc>
+        <w:tc>
+          <w:tcPr>
+            <w:tcW w:w="1993" w:type="dxa"/>
+          </w:tcPr>
+          <w:p>
+            <w:r>
+              <w:t xml:space="preserve">Show task 6 </w:t>
+            </w:r>
+          </w:p>
+        </w:tc>
+        <w:tc>
+          <w:tcPr>
+            <w:tcW w:w="1993" w:type="dxa"/>
+          </w:tcPr>
+          <w:p>
+            <w:r>
+              <w:t xml:space="preserve">Shows task 6  but not in wanted form </w:t>
+            </w:r>
+          </w:p>
+        </w:tc>
+        <w:tc>
+          <w:tcPr>
+            <w:tcW w:w="1993" w:type="dxa"/>
+          </w:tcPr>
+          <w:p>
+            <w:r>
+              <w:t>Changed the way I show the data</w:t>
+            </w:r>
+          </w:p>
         </w:tc>
       </w:tr>
       <w:tr>
@@ -3071,6 +3152,26 @@
 </file>
 
 <file path=customXml/item1.xml><?xml version="1.0" encoding="utf-8"?>
+<?mso-contentType ?>
+<FormTemplates xmlns="http://schemas.microsoft.com/sharepoint/v3/contenttype/forms">
+  <Display>DocumentLibraryForm</Display>
+  <Edit>DocumentLibraryForm</Edit>
+  <New>DocumentLibraryForm</New>
+</FormTemplates>
+</file>
+
+<file path=customXml/item2.xml><?xml version="1.0" encoding="utf-8"?>
+<p:properties xmlns:p="http://schemas.microsoft.com/office/2006/metadata/properties" xmlns:xsi="http://www.w3.org/2001/XMLSchema-instance" xmlns:pc="http://schemas.microsoft.com/office/infopath/2007/PartnerControls">
+  <documentManagement>
+    <lcf76f155ced4ddcb4097134ff3c332f xmlns="123be271-b045-42f2-9f8f-350d6f8ef38d">
+      <Terms xmlns="http://schemas.microsoft.com/office/infopath/2007/PartnerControls"/>
+    </lcf76f155ced4ddcb4097134ff3c332f>
+    <TaxCatchAll xmlns="36c75000-58b1-48ef-889f-834f55adc240" xsi:nil="true"/>
+  </documentManagement>
+</p:properties>
+</file>
+
+<file path=customXml/item3.xml><?xml version="1.0" encoding="utf-8"?>
 <ct:contentTypeSchema xmlns:ct="http://schemas.microsoft.com/office/2006/metadata/contentType" xmlns:ma="http://schemas.microsoft.com/office/2006/metadata/properties/metaAttributes" ct:_="" ma:_="" ma:contentTypeName="Document" ma:contentTypeID="0x0101007E8B0F3A3D93E84AB524F8279E19E7B7" ma:contentTypeVersion="12" ma:contentTypeDescription="Create a new document." ma:contentTypeScope="" ma:versionID="ad9bc89b2456d9f7d0d74edba092efce">
   <xsd:schema xmlns:xsd="http://www.w3.org/2001/XMLSchema" xmlns:xs="http://www.w3.org/2001/XMLSchema" xmlns:p="http://schemas.microsoft.com/office/2006/metadata/properties" xmlns:ns2="123be271-b045-42f2-9f8f-350d6f8ef38d" xmlns:ns3="36c75000-58b1-48ef-889f-834f55adc240" targetNamespace="http://schemas.microsoft.com/office/2006/metadata/properties" ma:root="true" ma:fieldsID="4cba23316c6bcd4ffd8a7ab360af2fc2" ns2:_="" ns3:_="">
     <xsd:import namespace="123be271-b045-42f2-9f8f-350d6f8ef38d"/>
@@ -3271,27 +3372,26 @@
 </ct:contentTypeSchema>
 </file>
 
-<file path=customXml/item2.xml><?xml version="1.0" encoding="utf-8"?>
-<p:properties xmlns:p="http://schemas.microsoft.com/office/2006/metadata/properties" xmlns:xsi="http://www.w3.org/2001/XMLSchema-instance" xmlns:pc="http://schemas.microsoft.com/office/infopath/2007/PartnerControls">
-  <documentManagement>
-    <lcf76f155ced4ddcb4097134ff3c332f xmlns="123be271-b045-42f2-9f8f-350d6f8ef38d">
-      <Terms xmlns="http://schemas.microsoft.com/office/infopath/2007/PartnerControls"/>
-    </lcf76f155ced4ddcb4097134ff3c332f>
-    <TaxCatchAll xmlns="36c75000-58b1-48ef-889f-834f55adc240" xsi:nil="true"/>
-  </documentManagement>
-</p:properties>
+<file path=customXml/itemProps1.xml><?xml version="1.0" encoding="utf-8"?>
+<ds:datastoreItem xmlns:ds="http://schemas.openxmlformats.org/officeDocument/2006/customXml" ds:itemID="{11804A7F-273F-4853-A420-851FAA5CB1AD}">
+  <ds:schemaRefs>
+    <ds:schemaRef ds:uri="http://schemas.microsoft.com/sharepoint/v3/contenttype/forms"/>
+  </ds:schemaRefs>
+</ds:datastoreItem>
 </file>
 
-<file path=customXml/item3.xml><?xml version="1.0" encoding="utf-8"?>
-<?mso-contentType ?>
-<FormTemplates xmlns="http://schemas.microsoft.com/sharepoint/v3/contenttype/forms">
-  <Display>DocumentLibraryForm</Display>
-  <Edit>DocumentLibraryForm</Edit>
-  <New>DocumentLibraryForm</New>
-</FormTemplates>
+<file path=customXml/itemProps2.xml><?xml version="1.0" encoding="utf-8"?>
+<ds:datastoreItem xmlns:ds="http://schemas.openxmlformats.org/officeDocument/2006/customXml" ds:itemID="{CA4DA93D-EC0A-44E9-87C6-27C6DEDC4B22}">
+  <ds:schemaRefs>
+    <ds:schemaRef ds:uri="http://schemas.microsoft.com/office/2006/metadata/properties"/>
+    <ds:schemaRef ds:uri="http://schemas.microsoft.com/office/infopath/2007/PartnerControls"/>
+    <ds:schemaRef ds:uri="123be271-b045-42f2-9f8f-350d6f8ef38d"/>
+    <ds:schemaRef ds:uri="36c75000-58b1-48ef-889f-834f55adc240"/>
+  </ds:schemaRefs>
+</ds:datastoreItem>
 </file>
 
-<file path=customXml/itemProps1.xml><?xml version="1.0" encoding="utf-8"?>
+<file path=customXml/itemProps3.xml><?xml version="1.0" encoding="utf-8"?>
 <ds:datastoreItem xmlns:ds="http://schemas.openxmlformats.org/officeDocument/2006/customXml" ds:itemID="{110DB8ED-5FC1-46BD-AC95-2D4BB584CE30}">
   <ds:schemaRefs>
     <ds:schemaRef ds:uri="http://schemas.microsoft.com/office/2006/metadata/contentType"/>
@@ -3308,23 +3408,4 @@
     <ds:schemaRef ds:uri="http://schemas.microsoft.com/internal/obd"/>
   </ds:schemaRefs>
 </ds:datastoreItem>
-</file>
-
-<file path=customXml/itemProps2.xml><?xml version="1.0" encoding="utf-8"?>
-<ds:datastoreItem xmlns:ds="http://schemas.openxmlformats.org/officeDocument/2006/customXml" ds:itemID="{CA4DA93D-EC0A-44E9-87C6-27C6DEDC4B22}">
-  <ds:schemaRefs>
-    <ds:schemaRef ds:uri="http://schemas.microsoft.com/office/2006/metadata/properties"/>
-    <ds:schemaRef ds:uri="http://schemas.microsoft.com/office/infopath/2007/PartnerControls"/>
-    <ds:schemaRef ds:uri="123be271-b045-42f2-9f8f-350d6f8ef38d"/>
-    <ds:schemaRef ds:uri="36c75000-58b1-48ef-889f-834f55adc240"/>
-  </ds:schemaRefs>
-</ds:datastoreItem>
-</file>
-
-<file path=customXml/itemProps3.xml><?xml version="1.0" encoding="utf-8"?>
-<ds:datastoreItem xmlns:ds="http://schemas.openxmlformats.org/officeDocument/2006/customXml" ds:itemID="{11804A7F-273F-4853-A420-851FAA5CB1AD}">
-  <ds:schemaRefs>
-    <ds:schemaRef ds:uri="http://schemas.microsoft.com/sharepoint/v3/contenttype/forms"/>
-  </ds:schemaRefs>
-</ds:datastoreItem>
 </file>
</xml_diff>

<commit_message>
worked on puck and view
</commit_message>
<xml_diff>
--- a/91896 Testing.docx
+++ b/91896 Testing.docx
@@ -102,7 +102,7 @@
         </w:trPr>
         <w:tc>
           <w:tcPr>
-            <w:tcW w:w="1992" w:type="dxa"/>
+            <w:tcW w:w="1877" w:type="dxa"/>
           </w:tcPr>
           <w:p>
             <w:r>
@@ -112,7 +112,7 @@
         </w:tc>
         <w:tc>
           <w:tcPr>
-            <w:tcW w:w="1992" w:type="dxa"/>
+            <w:tcW w:w="1815" w:type="dxa"/>
           </w:tcPr>
           <w:p>
             <w:r>
@@ -122,7 +122,7 @@
         </w:tc>
         <w:tc>
           <w:tcPr>
-            <w:tcW w:w="1992" w:type="dxa"/>
+            <w:tcW w:w="1842" w:type="dxa"/>
           </w:tcPr>
           <w:p>
             <w:r>
@@ -132,7 +132,7 @@
         </w:tc>
         <w:tc>
           <w:tcPr>
-            <w:tcW w:w="1993" w:type="dxa"/>
+            <w:tcW w:w="1784" w:type="dxa"/>
           </w:tcPr>
           <w:p>
             <w:r>
@@ -142,7 +142,7 @@
         </w:tc>
         <w:tc>
           <w:tcPr>
-            <w:tcW w:w="1993" w:type="dxa"/>
+            <w:tcW w:w="1843" w:type="dxa"/>
           </w:tcPr>
           <w:p>
             <w:r>
@@ -152,7 +152,7 @@
         </w:tc>
         <w:tc>
           <w:tcPr>
-            <w:tcW w:w="1993" w:type="dxa"/>
+            <w:tcW w:w="2938" w:type="dxa"/>
           </w:tcPr>
           <w:p>
             <w:r>
@@ -162,7 +162,7 @@
         </w:tc>
         <w:tc>
           <w:tcPr>
-            <w:tcW w:w="1993" w:type="dxa"/>
+            <w:tcW w:w="1849" w:type="dxa"/>
           </w:tcPr>
           <w:p>
             <w:r>
@@ -174,7 +174,7 @@
       <w:tr>
         <w:tc>
           <w:tcPr>
-            <w:tcW w:w="1992" w:type="dxa"/>
+            <w:tcW w:w="1877" w:type="dxa"/>
           </w:tcPr>
           <w:p>
             <w:r>
@@ -184,17 +184,22 @@
         </w:tc>
         <w:tc>
           <w:tcPr>
-            <w:tcW w:w="1992" w:type="dxa"/>
-          </w:tcPr>
-          <w:p>
-            <w:r>
-              <w:t>Easygui find and allow user to select a task from task list</w:t>
-            </w:r>
-          </w:p>
-        </w:tc>
-        <w:tc>
-          <w:tcPr>
-            <w:tcW w:w="1992" w:type="dxa"/>
+            <w:tcW w:w="1815" w:type="dxa"/>
+          </w:tcPr>
+          <w:p>
+            <w:proofErr w:type="spellStart"/>
+            <w:r>
+              <w:t>Easygui</w:t>
+            </w:r>
+            <w:proofErr w:type="spellEnd"/>
+            <w:r>
+              <w:t xml:space="preserve"> find and allow user to select a task from task list</w:t>
+            </w:r>
+          </w:p>
+        </w:tc>
+        <w:tc>
+          <w:tcPr>
+            <w:tcW w:w="1842" w:type="dxa"/>
           </w:tcPr>
           <w:p>
             <w:r>
@@ -204,45 +209,87 @@
         </w:tc>
         <w:tc>
           <w:tcPr>
-            <w:tcW w:w="1993" w:type="dxa"/>
-          </w:tcPr>
-          <w:p/>
-        </w:tc>
-        <w:tc>
-          <w:tcPr>
-            <w:tcW w:w="1993" w:type="dxa"/>
-          </w:tcPr>
-          <w:p>
-            <w:r>
-              <w:t>Easy gui opens with a list of 5 tasks that the user can select from</w:t>
-            </w:r>
-          </w:p>
-        </w:tc>
-        <w:tc>
-          <w:tcPr>
-            <w:tcW w:w="1993" w:type="dxa"/>
+            <w:tcW w:w="1784" w:type="dxa"/>
+          </w:tcPr>
+          <w:p/>
+        </w:tc>
+        <w:tc>
+          <w:tcPr>
+            <w:tcW w:w="1843" w:type="dxa"/>
+          </w:tcPr>
+          <w:p>
+            <w:r>
+              <w:t xml:space="preserve">Easy </w:t>
+            </w:r>
+            <w:proofErr w:type="spellStart"/>
+            <w:r>
+              <w:t>gui</w:t>
+            </w:r>
+            <w:proofErr w:type="spellEnd"/>
+            <w:r>
+              <w:t xml:space="preserve"> opens with a list of 5 tasks that the user can select from</w:t>
+            </w:r>
+          </w:p>
+        </w:tc>
+        <w:tc>
+          <w:tcPr>
+            <w:tcW w:w="2938" w:type="dxa"/>
           </w:tcPr>
           <w:p>
             <w:r>
               <w:t xml:space="preserve">Program crashes out with error message </w:t>
             </w:r>
-            <w:r>
-              <w:t>TypeError: 'builtin_function_or_method' object is not iterable</w:t>
-            </w:r>
-          </w:p>
-        </w:tc>
-        <w:tc>
-          <w:tcPr>
-            <w:tcW w:w="1993" w:type="dxa"/>
-          </w:tcPr>
-          <w:p>
-            <w:r>
-              <w:t>I digonised my error with AI</w:t>
-            </w:r>
-          </w:p>
-          <w:p>
-            <w:r>
-              <w:t>I had missd the closing brackets on .Items</w:t>
+            <w:proofErr w:type="spellStart"/>
+            <w:r>
+              <w:t>TypeError</w:t>
+            </w:r>
+            <w:proofErr w:type="spellEnd"/>
+            <w:r>
+              <w:t>: '</w:t>
+            </w:r>
+            <w:proofErr w:type="spellStart"/>
+            <w:r>
+              <w:t>builtin_function_or_method</w:t>
+            </w:r>
+            <w:proofErr w:type="spellEnd"/>
+            <w:r>
+              <w:t xml:space="preserve">' object is not </w:t>
+            </w:r>
+            <w:proofErr w:type="spellStart"/>
+            <w:r>
+              <w:t>iterable</w:t>
+            </w:r>
+            <w:proofErr w:type="spellEnd"/>
+          </w:p>
+        </w:tc>
+        <w:tc>
+          <w:tcPr>
+            <w:tcW w:w="1849" w:type="dxa"/>
+          </w:tcPr>
+          <w:p>
+            <w:r>
+              <w:t xml:space="preserve">I </w:t>
+            </w:r>
+            <w:proofErr w:type="spellStart"/>
+            <w:r>
+              <w:t>digonised</w:t>
+            </w:r>
+            <w:proofErr w:type="spellEnd"/>
+            <w:r>
+              <w:t xml:space="preserve"> my error with AI</w:t>
+            </w:r>
+          </w:p>
+          <w:p>
+            <w:r>
+              <w:t xml:space="preserve">I had </w:t>
+            </w:r>
+            <w:proofErr w:type="spellStart"/>
+            <w:r>
+              <w:t>missd</w:t>
+            </w:r>
+            <w:proofErr w:type="spellEnd"/>
+            <w:r>
+              <w:t xml:space="preserve"> the closing brackets on .Items</w:t>
             </w:r>
           </w:p>
           <w:p>
@@ -250,6 +297,498 @@
               <w:t>So it was corrected to .items()</w:t>
             </w:r>
           </w:p>
+        </w:tc>
+      </w:tr>
+      <w:tr>
+        <w:trPr>
+          <w:cnfStyle w:val="000000100000" w:firstRow="0" w:lastRow="0" w:firstColumn="0" w:lastColumn="0" w:oddVBand="0" w:evenVBand="0" w:oddHBand="1" w:evenHBand="0" w:firstRowFirstColumn="0" w:firstRowLastColumn="0" w:lastRowFirstColumn="0" w:lastRowLastColumn="0"/>
+        </w:trPr>
+        <w:tc>
+          <w:tcPr>
+            <w:tcW w:w="1877" w:type="dxa"/>
+          </w:tcPr>
+          <w:p/>
+        </w:tc>
+        <w:tc>
+          <w:tcPr>
+            <w:tcW w:w="1815" w:type="dxa"/>
+          </w:tcPr>
+          <w:p/>
+        </w:tc>
+        <w:tc>
+          <w:tcPr>
+            <w:tcW w:w="1842" w:type="dxa"/>
+          </w:tcPr>
+          <w:p/>
+        </w:tc>
+        <w:tc>
+          <w:tcPr>
+            <w:tcW w:w="1784" w:type="dxa"/>
+          </w:tcPr>
+          <w:p/>
+        </w:tc>
+        <w:tc>
+          <w:tcPr>
+            <w:tcW w:w="1843" w:type="dxa"/>
+          </w:tcPr>
+          <w:p/>
+        </w:tc>
+        <w:tc>
+          <w:tcPr>
+            <w:tcW w:w="2938" w:type="dxa"/>
+          </w:tcPr>
+          <w:p/>
+        </w:tc>
+        <w:tc>
+          <w:tcPr>
+            <w:tcW w:w="1849" w:type="dxa"/>
+          </w:tcPr>
+          <w:p/>
+        </w:tc>
+      </w:tr>
+      <w:tr>
+        <w:tc>
+          <w:tcPr>
+            <w:tcW w:w="1877" w:type="dxa"/>
+          </w:tcPr>
+          <w:p/>
+        </w:tc>
+        <w:tc>
+          <w:tcPr>
+            <w:tcW w:w="1815" w:type="dxa"/>
+          </w:tcPr>
+          <w:p/>
+        </w:tc>
+        <w:tc>
+          <w:tcPr>
+            <w:tcW w:w="1842" w:type="dxa"/>
+          </w:tcPr>
+          <w:p/>
+        </w:tc>
+        <w:tc>
+          <w:tcPr>
+            <w:tcW w:w="1784" w:type="dxa"/>
+          </w:tcPr>
+          <w:p/>
+        </w:tc>
+        <w:tc>
+          <w:tcPr>
+            <w:tcW w:w="1843" w:type="dxa"/>
+          </w:tcPr>
+          <w:p/>
+        </w:tc>
+        <w:tc>
+          <w:tcPr>
+            <w:tcW w:w="2938" w:type="dxa"/>
+          </w:tcPr>
+          <w:p/>
+        </w:tc>
+        <w:tc>
+          <w:tcPr>
+            <w:tcW w:w="1849" w:type="dxa"/>
+          </w:tcPr>
+          <w:p/>
+        </w:tc>
+      </w:tr>
+      <w:tr>
+        <w:trPr>
+          <w:cnfStyle w:val="000000100000" w:firstRow="0" w:lastRow="0" w:firstColumn="0" w:lastColumn="0" w:oddVBand="0" w:evenVBand="0" w:oddHBand="1" w:evenHBand="0" w:firstRowFirstColumn="0" w:firstRowLastColumn="0" w:lastRowFirstColumn="0" w:lastRowLastColumn="0"/>
+        </w:trPr>
+        <w:tc>
+          <w:tcPr>
+            <w:tcW w:w="1877" w:type="dxa"/>
+          </w:tcPr>
+          <w:p/>
+        </w:tc>
+        <w:tc>
+          <w:tcPr>
+            <w:tcW w:w="1815" w:type="dxa"/>
+          </w:tcPr>
+          <w:p/>
+        </w:tc>
+        <w:tc>
+          <w:tcPr>
+            <w:tcW w:w="1842" w:type="dxa"/>
+          </w:tcPr>
+          <w:p/>
+        </w:tc>
+        <w:tc>
+          <w:tcPr>
+            <w:tcW w:w="1784" w:type="dxa"/>
+          </w:tcPr>
+          <w:p/>
+        </w:tc>
+        <w:tc>
+          <w:tcPr>
+            <w:tcW w:w="1843" w:type="dxa"/>
+          </w:tcPr>
+          <w:p/>
+        </w:tc>
+        <w:tc>
+          <w:tcPr>
+            <w:tcW w:w="2938" w:type="dxa"/>
+          </w:tcPr>
+          <w:p/>
+        </w:tc>
+        <w:tc>
+          <w:tcPr>
+            <w:tcW w:w="1849" w:type="dxa"/>
+          </w:tcPr>
+          <w:p/>
+        </w:tc>
+      </w:tr>
+      <w:tr>
+        <w:tc>
+          <w:tcPr>
+            <w:tcW w:w="1877" w:type="dxa"/>
+          </w:tcPr>
+          <w:p/>
+        </w:tc>
+        <w:tc>
+          <w:tcPr>
+            <w:tcW w:w="1815" w:type="dxa"/>
+          </w:tcPr>
+          <w:p/>
+        </w:tc>
+        <w:tc>
+          <w:tcPr>
+            <w:tcW w:w="1842" w:type="dxa"/>
+          </w:tcPr>
+          <w:p/>
+        </w:tc>
+        <w:tc>
+          <w:tcPr>
+            <w:tcW w:w="1784" w:type="dxa"/>
+          </w:tcPr>
+          <w:p/>
+        </w:tc>
+        <w:tc>
+          <w:tcPr>
+            <w:tcW w:w="1843" w:type="dxa"/>
+          </w:tcPr>
+          <w:p/>
+        </w:tc>
+        <w:tc>
+          <w:tcPr>
+            <w:tcW w:w="2938" w:type="dxa"/>
+          </w:tcPr>
+          <w:p/>
+        </w:tc>
+        <w:tc>
+          <w:tcPr>
+            <w:tcW w:w="1849" w:type="dxa"/>
+          </w:tcPr>
+          <w:p/>
+        </w:tc>
+      </w:tr>
+      <w:tr>
+        <w:trPr>
+          <w:cnfStyle w:val="000000100000" w:firstRow="0" w:lastRow="0" w:firstColumn="0" w:lastColumn="0" w:oddVBand="0" w:evenVBand="0" w:oddHBand="1" w:evenHBand="0" w:firstRowFirstColumn="0" w:firstRowLastColumn="0" w:lastRowFirstColumn="0" w:lastRowLastColumn="0"/>
+        </w:trPr>
+        <w:tc>
+          <w:tcPr>
+            <w:tcW w:w="1877" w:type="dxa"/>
+          </w:tcPr>
+          <w:p/>
+        </w:tc>
+        <w:tc>
+          <w:tcPr>
+            <w:tcW w:w="1815" w:type="dxa"/>
+          </w:tcPr>
+          <w:p/>
+        </w:tc>
+        <w:tc>
+          <w:tcPr>
+            <w:tcW w:w="1842" w:type="dxa"/>
+          </w:tcPr>
+          <w:p/>
+        </w:tc>
+        <w:tc>
+          <w:tcPr>
+            <w:tcW w:w="1784" w:type="dxa"/>
+          </w:tcPr>
+          <w:p/>
+        </w:tc>
+        <w:tc>
+          <w:tcPr>
+            <w:tcW w:w="1843" w:type="dxa"/>
+          </w:tcPr>
+          <w:p/>
+        </w:tc>
+        <w:tc>
+          <w:tcPr>
+            <w:tcW w:w="2938" w:type="dxa"/>
+          </w:tcPr>
+          <w:p/>
+        </w:tc>
+        <w:tc>
+          <w:tcPr>
+            <w:tcW w:w="1849" w:type="dxa"/>
+          </w:tcPr>
+          <w:p/>
+        </w:tc>
+      </w:tr>
+    </w:tbl>
+    <w:p/>
+    <w:tbl>
+      <w:tblPr>
+        <w:tblStyle w:val="PlainTable1"/>
+        <w:tblW w:w="0" w:type="auto"/>
+        <w:tblLook w:val="0420" w:firstRow="1" w:lastRow="0" w:firstColumn="0" w:lastColumn="0" w:noHBand="0" w:noVBand="1"/>
+      </w:tblPr>
+      <w:tblGrid>
+        <w:gridCol w:w="1992"/>
+        <w:gridCol w:w="1992"/>
+        <w:gridCol w:w="1992"/>
+        <w:gridCol w:w="1993"/>
+        <w:gridCol w:w="1993"/>
+        <w:gridCol w:w="1993"/>
+        <w:gridCol w:w="1993"/>
+      </w:tblGrid>
+      <w:tr>
+        <w:trPr>
+          <w:cnfStyle w:val="100000000000" w:firstRow="1" w:lastRow="0" w:firstColumn="0" w:lastColumn="0" w:oddVBand="0" w:evenVBand="0" w:oddHBand="0" w:evenHBand="0" w:firstRowFirstColumn="0" w:firstRowLastColumn="0" w:lastRowFirstColumn="0" w:lastRowLastColumn="0"/>
+        </w:trPr>
+        <w:tc>
+          <w:tcPr>
+            <w:tcW w:w="13948" w:type="dxa"/>
+            <w:gridSpan w:val="7"/>
+            <w:shd w:val="clear" w:color="auto" w:fill="C1E4F5" w:themeFill="accent1" w:themeFillTint="33"/>
+          </w:tcPr>
+          <w:p>
+            <w:pPr>
+              <w:rPr>
+                <w:b w:val="0"/>
+                <w:bCs w:val="0"/>
+                <w:sz w:val="28"/>
+                <w:szCs w:val="28"/>
+              </w:rPr>
+            </w:pPr>
+            <w:r>
+              <w:rPr>
+                <w:sz w:val="28"/>
+                <w:szCs w:val="28"/>
+              </w:rPr>
+              <w:t xml:space="preserve">NAME </w:t>
+            </w:r>
+            <w:r>
+              <w:rPr>
+                <w:sz w:val="28"/>
+                <w:szCs w:val="28"/>
+              </w:rPr>
+              <w:t>Function/ Feature</w:t>
+            </w:r>
+            <w:r>
+              <w:rPr>
+                <w:sz w:val="28"/>
+                <w:szCs w:val="28"/>
+              </w:rPr>
+              <w:t xml:space="preserve">       pick</w:t>
+            </w:r>
+            <w:r>
+              <w:rPr>
+                <w:sz w:val="28"/>
+                <w:szCs w:val="28"/>
+              </w:rPr>
+              <w:t xml:space="preserve"> and view</w:t>
+            </w:r>
+          </w:p>
+          <w:p/>
+        </w:tc>
+      </w:tr>
+      <w:tr>
+        <w:trPr>
+          <w:cnfStyle w:val="000000100000" w:firstRow="0" w:lastRow="0" w:firstColumn="0" w:lastColumn="0" w:oddVBand="0" w:evenVBand="0" w:oddHBand="1" w:evenHBand="0" w:firstRowFirstColumn="0" w:firstRowLastColumn="0" w:lastRowFirstColumn="0" w:lastRowLastColumn="0"/>
+        </w:trPr>
+        <w:tc>
+          <w:tcPr>
+            <w:tcW w:w="1992" w:type="dxa"/>
+          </w:tcPr>
+          <w:p>
+            <w:r>
+              <w:t>Date</w:t>
+            </w:r>
+          </w:p>
+        </w:tc>
+        <w:tc>
+          <w:tcPr>
+            <w:tcW w:w="1992" w:type="dxa"/>
+          </w:tcPr>
+          <w:p>
+            <w:r>
+              <w:t>What is being tested</w:t>
+            </w:r>
+          </w:p>
+        </w:tc>
+        <w:tc>
+          <w:tcPr>
+            <w:tcW w:w="1992" w:type="dxa"/>
+          </w:tcPr>
+          <w:p>
+            <w:r>
+              <w:t>Test Type</w:t>
+            </w:r>
+          </w:p>
+        </w:tc>
+        <w:tc>
+          <w:tcPr>
+            <w:tcW w:w="1993" w:type="dxa"/>
+          </w:tcPr>
+          <w:p>
+            <w:r>
+              <w:t>Test Value</w:t>
+            </w:r>
+          </w:p>
+        </w:tc>
+        <w:tc>
+          <w:tcPr>
+            <w:tcW w:w="1993" w:type="dxa"/>
+          </w:tcPr>
+          <w:p>
+            <w:r>
+              <w:t>Expected Result</w:t>
+            </w:r>
+          </w:p>
+        </w:tc>
+        <w:tc>
+          <w:tcPr>
+            <w:tcW w:w="1993" w:type="dxa"/>
+          </w:tcPr>
+          <w:p>
+            <w:r>
+              <w:t>Actual Result</w:t>
+            </w:r>
+          </w:p>
+        </w:tc>
+        <w:tc>
+          <w:tcPr>
+            <w:tcW w:w="1993" w:type="dxa"/>
+          </w:tcPr>
+          <w:p>
+            <w:r>
+              <w:t>How it was fixed</w:t>
+            </w:r>
+          </w:p>
+        </w:tc>
+      </w:tr>
+      <w:tr>
+        <w:tc>
+          <w:tcPr>
+            <w:tcW w:w="1992" w:type="dxa"/>
+          </w:tcPr>
+          <w:p>
+            <w:r>
+              <w:lastRenderedPageBreak/>
+              <w:t>14/07/2025</w:t>
+            </w:r>
+          </w:p>
+        </w:tc>
+        <w:tc>
+          <w:tcPr>
+            <w:tcW w:w="1992" w:type="dxa"/>
+          </w:tcPr>
+          <w:p>
+            <w:r>
+              <w:t>Output format</w:t>
+            </w:r>
+          </w:p>
+        </w:tc>
+        <w:tc>
+          <w:tcPr>
+            <w:tcW w:w="1992" w:type="dxa"/>
+          </w:tcPr>
+          <w:p>
+            <w:r>
+              <w:t>Expected</w:t>
+            </w:r>
+          </w:p>
+        </w:tc>
+        <w:tc>
+          <w:tcPr>
+            <w:tcW w:w="1993" w:type="dxa"/>
+          </w:tcPr>
+          <w:p>
+            <w:pPr>
+              <w:rPr>
+                <w:highlight w:val="yellow"/>
+              </w:rPr>
+            </w:pPr>
+            <w:r>
+              <w:rPr>
+                <w:highlight w:val="yellow"/>
+              </w:rPr>
+              <w:t>Enter to T1</w:t>
+            </w:r>
+          </w:p>
+        </w:tc>
+        <w:tc>
+          <w:tcPr>
+            <w:tcW w:w="1993" w:type="dxa"/>
+          </w:tcPr>
+          <w:p>
+            <w:r>
+              <w:t xml:space="preserve">Easy </w:t>
+            </w:r>
+            <w:proofErr w:type="spellStart"/>
+            <w:r>
+              <w:t>gui</w:t>
+            </w:r>
+            <w:proofErr w:type="spellEnd"/>
+            <w:r>
+              <w:t xml:space="preserve"> opens </w:t>
+            </w:r>
+            <w:r>
+              <w:t xml:space="preserve">with a message box with T1 info </w:t>
+            </w:r>
+          </w:p>
+        </w:tc>
+        <w:tc>
+          <w:tcPr>
+            <w:tcW w:w="1993" w:type="dxa"/>
+          </w:tcPr>
+          <w:p>
+            <w:r>
+              <w:t xml:space="preserve">Program crashes </w:t>
+            </w:r>
+            <w:r>
+              <w:t xml:space="preserve">with </w:t>
+            </w:r>
+            <w:proofErr w:type="spellStart"/>
+            <w:r>
+              <w:t>TypeError</w:t>
+            </w:r>
+            <w:proofErr w:type="spellEnd"/>
+            <w:r>
+              <w:t xml:space="preserve">: 'int' object is not </w:t>
+            </w:r>
+            <w:proofErr w:type="spellStart"/>
+            <w:r>
+              <w:t>iterable</w:t>
+            </w:r>
+            <w:proofErr w:type="spellEnd"/>
+          </w:p>
+        </w:tc>
+        <w:tc>
+          <w:tcPr>
+            <w:tcW w:w="1993" w:type="dxa"/>
+          </w:tcPr>
+          <w:p>
+            <w:r>
+              <w:t xml:space="preserve">I </w:t>
+            </w:r>
+            <w:proofErr w:type="spellStart"/>
+            <w:r>
+              <w:t>digonised</w:t>
+            </w:r>
+            <w:proofErr w:type="spellEnd"/>
+            <w:r>
+              <w:t xml:space="preserve"> my error with</w:t>
+            </w:r>
+            <w:r>
+              <w:t xml:space="preserve"> one note I had formatted my creation of the message wrong</w:t>
+            </w:r>
+          </w:p>
+          <w:p/>
         </w:tc>
       </w:tr>
       <w:tr>
@@ -578,7 +1117,6 @@
           </w:tcPr>
           <w:p>
             <w:r>
-              <w:lastRenderedPageBreak/>
               <w:t>24/06/2025</w:t>
             </w:r>
           </w:p>
@@ -621,9 +1159,11 @@
             </w:r>
           </w:p>
           <w:p>
+            <w:proofErr w:type="spellStart"/>
             <w:r>
               <w:t>Jsm</w:t>
             </w:r>
+            <w:proofErr w:type="spellEnd"/>
           </w:p>
           <w:p>
             <w:r>
@@ -656,18 +1196,28 @@
             <w:tcW w:w="1993" w:type="dxa"/>
           </w:tcPr>
           <w:p>
+            <w:proofErr w:type="spellStart"/>
             <w:r>
               <w:t>ValueError</w:t>
             </w:r>
-          </w:p>
-        </w:tc>
-        <w:tc>
-          <w:tcPr>
-            <w:tcW w:w="1993" w:type="dxa"/>
-          </w:tcPr>
-          <w:p>
-            <w:r>
-              <w:t xml:space="preserve">I had set the default to a empty string </w:t>
+            <w:proofErr w:type="spellEnd"/>
+          </w:p>
+        </w:tc>
+        <w:tc>
+          <w:tcPr>
+            <w:tcW w:w="1993" w:type="dxa"/>
+          </w:tcPr>
+          <w:p>
+            <w:r>
+              <w:t xml:space="preserve">I had set the default to </w:t>
+            </w:r>
+            <w:proofErr w:type="spellStart"/>
+            <w:r>
+              <w:t>a</w:t>
+            </w:r>
+            <w:proofErr w:type="spellEnd"/>
+            <w:r>
+              <w:t xml:space="preserve"> empty string </w:t>
             </w:r>
           </w:p>
         </w:tc>
@@ -721,9 +1271,11 @@
             </w:r>
           </w:p>
           <w:p>
+            <w:proofErr w:type="spellStart"/>
             <w:r>
               <w:t>Jsm</w:t>
             </w:r>
+            <w:proofErr w:type="spellEnd"/>
           </w:p>
           <w:p>
             <w:r>
@@ -742,24 +1294,30 @@
           </w:tcPr>
           <w:p>
             <w:r>
-              <w:t xml:space="preserve">Save and </w:t>
-            </w:r>
-            <w:r>
-              <w:t xml:space="preserve">display the new entry then after user hits ok contive to </w:t>
-            </w:r>
-            <w:r>
-              <w:t>menu</w:t>
-            </w:r>
-          </w:p>
-          <w:p/>
-        </w:tc>
-        <w:tc>
-          <w:tcPr>
-            <w:tcW w:w="1993" w:type="dxa"/>
-          </w:tcPr>
-          <w:p>
-            <w:r>
-              <w:t>Save and display the new entry then after user hits ok contive to menu</w:t>
+              <w:t xml:space="preserve">Save and display the new entry then after user hits ok </w:t>
+            </w:r>
+            <w:r>
+              <w:t>continue</w:t>
+            </w:r>
+            <w:r>
+              <w:t xml:space="preserve"> to menu</w:t>
+            </w:r>
+          </w:p>
+          <w:p/>
+        </w:tc>
+        <w:tc>
+          <w:tcPr>
+            <w:tcW w:w="1993" w:type="dxa"/>
+          </w:tcPr>
+          <w:p>
+            <w:r>
+              <w:t xml:space="preserve">Save and display the new entry then after user hits ok </w:t>
+            </w:r>
+            <w:r>
+              <w:t>continue</w:t>
+            </w:r>
+            <w:r>
+              <w:t xml:space="preserve"> to menu</w:t>
             </w:r>
           </w:p>
           <w:p/>
@@ -1422,7 +1980,6 @@
                 <w:sz w:val="28"/>
                 <w:szCs w:val="28"/>
               </w:rPr>
-              <w:lastRenderedPageBreak/>
               <w:t>Whole Program</w:t>
             </w:r>
           </w:p>
@@ -3152,26 +3709,6 @@
 </file>
 
 <file path=customXml/item1.xml><?xml version="1.0" encoding="utf-8"?>
-<?mso-contentType ?>
-<FormTemplates xmlns="http://schemas.microsoft.com/sharepoint/v3/contenttype/forms">
-  <Display>DocumentLibraryForm</Display>
-  <Edit>DocumentLibraryForm</Edit>
-  <New>DocumentLibraryForm</New>
-</FormTemplates>
-</file>
-
-<file path=customXml/item2.xml><?xml version="1.0" encoding="utf-8"?>
-<p:properties xmlns:p="http://schemas.microsoft.com/office/2006/metadata/properties" xmlns:xsi="http://www.w3.org/2001/XMLSchema-instance" xmlns:pc="http://schemas.microsoft.com/office/infopath/2007/PartnerControls">
-  <documentManagement>
-    <lcf76f155ced4ddcb4097134ff3c332f xmlns="123be271-b045-42f2-9f8f-350d6f8ef38d">
-      <Terms xmlns="http://schemas.microsoft.com/office/infopath/2007/PartnerControls"/>
-    </lcf76f155ced4ddcb4097134ff3c332f>
-    <TaxCatchAll xmlns="36c75000-58b1-48ef-889f-834f55adc240" xsi:nil="true"/>
-  </documentManagement>
-</p:properties>
-</file>
-
-<file path=customXml/item3.xml><?xml version="1.0" encoding="utf-8"?>
 <ct:contentTypeSchema xmlns:ct="http://schemas.microsoft.com/office/2006/metadata/contentType" xmlns:ma="http://schemas.microsoft.com/office/2006/metadata/properties/metaAttributes" ct:_="" ma:_="" ma:contentTypeName="Document" ma:contentTypeID="0x0101007E8B0F3A3D93E84AB524F8279E19E7B7" ma:contentTypeVersion="12" ma:contentTypeDescription="Create a new document." ma:contentTypeScope="" ma:versionID="ad9bc89b2456d9f7d0d74edba092efce">
   <xsd:schema xmlns:xsd="http://www.w3.org/2001/XMLSchema" xmlns:xs="http://www.w3.org/2001/XMLSchema" xmlns:p="http://schemas.microsoft.com/office/2006/metadata/properties" xmlns:ns2="123be271-b045-42f2-9f8f-350d6f8ef38d" xmlns:ns3="36c75000-58b1-48ef-889f-834f55adc240" targetNamespace="http://schemas.microsoft.com/office/2006/metadata/properties" ma:root="true" ma:fieldsID="4cba23316c6bcd4ffd8a7ab360af2fc2" ns2:_="" ns3:_="">
     <xsd:import namespace="123be271-b045-42f2-9f8f-350d6f8ef38d"/>
@@ -3372,10 +3909,41 @@
 </ct:contentTypeSchema>
 </file>
 
+<file path=customXml/item2.xml><?xml version="1.0" encoding="utf-8"?>
+<p:properties xmlns:p="http://schemas.microsoft.com/office/2006/metadata/properties" xmlns:xsi="http://www.w3.org/2001/XMLSchema-instance" xmlns:pc="http://schemas.microsoft.com/office/infopath/2007/PartnerControls">
+  <documentManagement>
+    <lcf76f155ced4ddcb4097134ff3c332f xmlns="123be271-b045-42f2-9f8f-350d6f8ef38d">
+      <Terms xmlns="http://schemas.microsoft.com/office/infopath/2007/PartnerControls"/>
+    </lcf76f155ced4ddcb4097134ff3c332f>
+    <TaxCatchAll xmlns="36c75000-58b1-48ef-889f-834f55adc240" xsi:nil="true"/>
+  </documentManagement>
+</p:properties>
+</file>
+
+<file path=customXml/item3.xml><?xml version="1.0" encoding="utf-8"?>
+<?mso-contentType ?>
+<FormTemplates xmlns="http://schemas.microsoft.com/sharepoint/v3/contenttype/forms">
+  <Display>DocumentLibraryForm</Display>
+  <Edit>DocumentLibraryForm</Edit>
+  <New>DocumentLibraryForm</New>
+</FormTemplates>
+</file>
+
 <file path=customXml/itemProps1.xml><?xml version="1.0" encoding="utf-8"?>
-<ds:datastoreItem xmlns:ds="http://schemas.openxmlformats.org/officeDocument/2006/customXml" ds:itemID="{11804A7F-273F-4853-A420-851FAA5CB1AD}">
+<ds:datastoreItem xmlns:ds="http://schemas.openxmlformats.org/officeDocument/2006/customXml" ds:itemID="{110DB8ED-5FC1-46BD-AC95-2D4BB584CE30}">
   <ds:schemaRefs>
-    <ds:schemaRef ds:uri="http://schemas.microsoft.com/sharepoint/v3/contenttype/forms"/>
+    <ds:schemaRef ds:uri="http://schemas.microsoft.com/office/2006/metadata/contentType"/>
+    <ds:schemaRef ds:uri="http://schemas.microsoft.com/office/2006/metadata/properties/metaAttributes"/>
+    <ds:schemaRef ds:uri="http://www.w3.org/2001/XMLSchema"/>
+    <ds:schemaRef ds:uri="http://schemas.microsoft.com/office/2006/metadata/properties"/>
+    <ds:schemaRef ds:uri="123be271-b045-42f2-9f8f-350d6f8ef38d"/>
+    <ds:schemaRef ds:uri="36c75000-58b1-48ef-889f-834f55adc240"/>
+    <ds:schemaRef ds:uri="http://schemas.microsoft.com/office/2006/documentManagement/types"/>
+    <ds:schemaRef ds:uri="http://schemas.microsoft.com/office/infopath/2007/PartnerControls"/>
+    <ds:schemaRef ds:uri="http://schemas.openxmlformats.org/package/2006/metadata/core-properties"/>
+    <ds:schemaRef ds:uri="http://purl.org/dc/elements/1.1/"/>
+    <ds:schemaRef ds:uri="http://purl.org/dc/terms/"/>
+    <ds:schemaRef ds:uri="http://schemas.microsoft.com/internal/obd"/>
   </ds:schemaRefs>
 </ds:datastoreItem>
 </file>
@@ -3392,20 +3960,9 @@
 </file>
 
 <file path=customXml/itemProps3.xml><?xml version="1.0" encoding="utf-8"?>
-<ds:datastoreItem xmlns:ds="http://schemas.openxmlformats.org/officeDocument/2006/customXml" ds:itemID="{110DB8ED-5FC1-46BD-AC95-2D4BB584CE30}">
+<ds:datastoreItem xmlns:ds="http://schemas.openxmlformats.org/officeDocument/2006/customXml" ds:itemID="{11804A7F-273F-4853-A420-851FAA5CB1AD}">
   <ds:schemaRefs>
-    <ds:schemaRef ds:uri="http://schemas.microsoft.com/office/2006/metadata/contentType"/>
-    <ds:schemaRef ds:uri="http://schemas.microsoft.com/office/2006/metadata/properties/metaAttributes"/>
-    <ds:schemaRef ds:uri="http://www.w3.org/2001/XMLSchema"/>
-    <ds:schemaRef ds:uri="http://schemas.microsoft.com/office/2006/metadata/properties"/>
-    <ds:schemaRef ds:uri="123be271-b045-42f2-9f8f-350d6f8ef38d"/>
-    <ds:schemaRef ds:uri="36c75000-58b1-48ef-889f-834f55adc240"/>
-    <ds:schemaRef ds:uri="http://schemas.microsoft.com/office/2006/documentManagement/types"/>
-    <ds:schemaRef ds:uri="http://schemas.microsoft.com/office/infopath/2007/PartnerControls"/>
-    <ds:schemaRef ds:uri="http://schemas.openxmlformats.org/package/2006/metadata/core-properties"/>
-    <ds:schemaRef ds:uri="http://purl.org/dc/elements/1.1/"/>
-    <ds:schemaRef ds:uri="http://purl.org/dc/terms/"/>
-    <ds:schemaRef ds:uri="http://schemas.microsoft.com/internal/obd"/>
+    <ds:schemaRef ds:uri="http://schemas.microsoft.com/sharepoint/v3/contenttype/forms"/>
   </ds:schemaRefs>
 </ds:datastoreItem>
 </file>
</xml_diff>

<commit_message>
annother verry productive lesion
</commit_message>
<xml_diff>
--- a/91896 Testing.docx
+++ b/91896 Testing.docx
@@ -90,7 +90,28 @@
                 <w:sz w:val="28"/>
                 <w:szCs w:val="28"/>
               </w:rPr>
-              <w:t xml:space="preserve">       pick</w:t>
+              <w:t xml:space="preserve">      </w:t>
+            </w:r>
+            <w:r>
+              <w:rPr>
+                <w:sz w:val="28"/>
+                <w:szCs w:val="28"/>
+              </w:rPr>
+              <w:t>user</w:t>
+            </w:r>
+            <w:r>
+              <w:rPr>
+                <w:sz w:val="28"/>
+                <w:szCs w:val="28"/>
+              </w:rPr>
+              <w:t xml:space="preserve"> pick</w:t>
+            </w:r>
+            <w:r>
+              <w:rPr>
+                <w:sz w:val="28"/>
+                <w:szCs w:val="28"/>
+              </w:rPr>
+              <w:t xml:space="preserve"> task</w:t>
             </w:r>
           </w:p>
           <w:p/>
@@ -289,12 +310,30 @@
             </w:r>
             <w:proofErr w:type="spellEnd"/>
             <w:r>
-              <w:t xml:space="preserve"> the closing brackets on .Items</w:t>
-            </w:r>
-          </w:p>
-          <w:p>
-            <w:r>
-              <w:t>So it was corrected to .items()</w:t>
+              <w:t xml:space="preserve"> the closing brackets </w:t>
+            </w:r>
+            <w:proofErr w:type="gramStart"/>
+            <w:r>
+              <w:t>on .Items</w:t>
+            </w:r>
+            <w:proofErr w:type="gramEnd"/>
+          </w:p>
+          <w:p>
+            <w:proofErr w:type="gramStart"/>
+            <w:r>
+              <w:t>So</w:t>
+            </w:r>
+            <w:proofErr w:type="gramEnd"/>
+            <w:r>
+              <w:t xml:space="preserve"> it was corrected </w:t>
+            </w:r>
+            <w:proofErr w:type="gramStart"/>
+            <w:r>
+              <w:t>to .items</w:t>
+            </w:r>
+            <w:proofErr w:type="gramEnd"/>
+            <w:r>
+              <w:t>()</w:t>
             </w:r>
           </w:p>
         </w:tc>
@@ -537,13 +576,13 @@
         <w:tblLook w:val="0420" w:firstRow="1" w:lastRow="0" w:firstColumn="0" w:lastColumn="0" w:noHBand="0" w:noVBand="1"/>
       </w:tblPr>
       <w:tblGrid>
-        <w:gridCol w:w="1992"/>
-        <w:gridCol w:w="1992"/>
-        <w:gridCol w:w="1992"/>
-        <w:gridCol w:w="1993"/>
-        <w:gridCol w:w="1993"/>
-        <w:gridCol w:w="1993"/>
-        <w:gridCol w:w="1993"/>
+        <w:gridCol w:w="1877"/>
+        <w:gridCol w:w="1815"/>
+        <w:gridCol w:w="1842"/>
+        <w:gridCol w:w="1784"/>
+        <w:gridCol w:w="1843"/>
+        <w:gridCol w:w="2938"/>
+        <w:gridCol w:w="1849"/>
       </w:tblGrid>
       <w:tr>
         <w:trPr>
@@ -583,14 +622,534 @@
                 <w:sz w:val="28"/>
                 <w:szCs w:val="28"/>
               </w:rPr>
-              <w:t xml:space="preserve">       pick</w:t>
-            </w:r>
+              <w:t xml:space="preserve">      user pick task</w:t>
+            </w:r>
+          </w:p>
+          <w:p/>
+        </w:tc>
+      </w:tr>
+      <w:tr>
+        <w:trPr>
+          <w:cnfStyle w:val="000000100000" w:firstRow="0" w:lastRow="0" w:firstColumn="0" w:lastColumn="0" w:oddVBand="0" w:evenVBand="0" w:oddHBand="1" w:evenHBand="0" w:firstRowFirstColumn="0" w:firstRowLastColumn="0" w:lastRowFirstColumn="0" w:lastRowLastColumn="0"/>
+        </w:trPr>
+        <w:tc>
+          <w:tcPr>
+            <w:tcW w:w="1877" w:type="dxa"/>
+          </w:tcPr>
+          <w:p>
+            <w:r>
+              <w:t>Date</w:t>
+            </w:r>
+          </w:p>
+        </w:tc>
+        <w:tc>
+          <w:tcPr>
+            <w:tcW w:w="1815" w:type="dxa"/>
+          </w:tcPr>
+          <w:p>
+            <w:r>
+              <w:t>What is being tested</w:t>
+            </w:r>
+          </w:p>
+        </w:tc>
+        <w:tc>
+          <w:tcPr>
+            <w:tcW w:w="1842" w:type="dxa"/>
+          </w:tcPr>
+          <w:p>
+            <w:r>
+              <w:t>Test Type</w:t>
+            </w:r>
+          </w:p>
+        </w:tc>
+        <w:tc>
+          <w:tcPr>
+            <w:tcW w:w="1784" w:type="dxa"/>
+          </w:tcPr>
+          <w:p>
+            <w:r>
+              <w:t>Test Value</w:t>
+            </w:r>
+          </w:p>
+        </w:tc>
+        <w:tc>
+          <w:tcPr>
+            <w:tcW w:w="1843" w:type="dxa"/>
+          </w:tcPr>
+          <w:p>
+            <w:r>
+              <w:t>Expected Result</w:t>
+            </w:r>
+          </w:p>
+        </w:tc>
+        <w:tc>
+          <w:tcPr>
+            <w:tcW w:w="2938" w:type="dxa"/>
+          </w:tcPr>
+          <w:p>
+            <w:r>
+              <w:t>Actual Result</w:t>
+            </w:r>
+          </w:p>
+        </w:tc>
+        <w:tc>
+          <w:tcPr>
+            <w:tcW w:w="1849" w:type="dxa"/>
+          </w:tcPr>
+          <w:p>
+            <w:r>
+              <w:t>How it was fixed</w:t>
+            </w:r>
+          </w:p>
+        </w:tc>
+      </w:tr>
+      <w:tr>
+        <w:tc>
+          <w:tcPr>
+            <w:tcW w:w="1877" w:type="dxa"/>
+          </w:tcPr>
+          <w:p>
+            <w:r>
+              <w:t>17/06/2025</w:t>
+            </w:r>
+          </w:p>
+        </w:tc>
+        <w:tc>
+          <w:tcPr>
+            <w:tcW w:w="1815" w:type="dxa"/>
+          </w:tcPr>
+          <w:p>
+            <w:proofErr w:type="spellStart"/>
+            <w:r>
+              <w:t>Easygui</w:t>
+            </w:r>
+            <w:proofErr w:type="spellEnd"/>
+            <w:r>
+              <w:t xml:space="preserve"> find and allow user to </w:t>
+            </w:r>
+            <w:r>
+              <w:lastRenderedPageBreak/>
+              <w:t>select a task from task list</w:t>
+            </w:r>
+          </w:p>
+        </w:tc>
+        <w:tc>
+          <w:tcPr>
+            <w:tcW w:w="1842" w:type="dxa"/>
+          </w:tcPr>
+          <w:p>
+            <w:r>
+              <w:lastRenderedPageBreak/>
+              <w:t>Expected</w:t>
+            </w:r>
+          </w:p>
+        </w:tc>
+        <w:tc>
+          <w:tcPr>
+            <w:tcW w:w="1784" w:type="dxa"/>
+          </w:tcPr>
+          <w:p/>
+        </w:tc>
+        <w:tc>
+          <w:tcPr>
+            <w:tcW w:w="1843" w:type="dxa"/>
+          </w:tcPr>
+          <w:p>
+            <w:r>
+              <w:t xml:space="preserve">Easy </w:t>
+            </w:r>
+            <w:proofErr w:type="spellStart"/>
+            <w:r>
+              <w:t>gui</w:t>
+            </w:r>
+            <w:proofErr w:type="spellEnd"/>
+            <w:r>
+              <w:t xml:space="preserve"> opens with a list of 5 </w:t>
+            </w:r>
+            <w:r>
+              <w:lastRenderedPageBreak/>
+              <w:t>tasks that the user can select from</w:t>
+            </w:r>
+          </w:p>
+        </w:tc>
+        <w:tc>
+          <w:tcPr>
+            <w:tcW w:w="2938" w:type="dxa"/>
+          </w:tcPr>
+          <w:p>
+            <w:r>
+              <w:lastRenderedPageBreak/>
+              <w:t xml:space="preserve">Program crashes out with error message </w:t>
+            </w:r>
+            <w:proofErr w:type="spellStart"/>
+            <w:r>
+              <w:t>TypeError</w:t>
+            </w:r>
+            <w:proofErr w:type="spellEnd"/>
+            <w:r>
+              <w:t xml:space="preserve">: </w:t>
+            </w:r>
+            <w:r>
+              <w:lastRenderedPageBreak/>
+              <w:t>'</w:t>
+            </w:r>
+            <w:proofErr w:type="spellStart"/>
+            <w:r>
+              <w:t>builtin_function_or_method</w:t>
+            </w:r>
+            <w:proofErr w:type="spellEnd"/>
+            <w:r>
+              <w:t xml:space="preserve">' object is not </w:t>
+            </w:r>
+            <w:proofErr w:type="spellStart"/>
+            <w:r>
+              <w:t>iterable</w:t>
+            </w:r>
+            <w:proofErr w:type="spellEnd"/>
+          </w:p>
+        </w:tc>
+        <w:tc>
+          <w:tcPr>
+            <w:tcW w:w="1849" w:type="dxa"/>
+          </w:tcPr>
+          <w:p>
+            <w:r>
+              <w:lastRenderedPageBreak/>
+              <w:t xml:space="preserve">I </w:t>
+            </w:r>
+            <w:proofErr w:type="spellStart"/>
+            <w:r>
+              <w:t>digonised</w:t>
+            </w:r>
+            <w:proofErr w:type="spellEnd"/>
+            <w:r>
+              <w:t xml:space="preserve"> my error with AI</w:t>
+            </w:r>
+          </w:p>
+          <w:p>
+            <w:r>
+              <w:lastRenderedPageBreak/>
+              <w:t xml:space="preserve">I had </w:t>
+            </w:r>
+            <w:proofErr w:type="spellStart"/>
+            <w:r>
+              <w:t>missd</w:t>
+            </w:r>
+            <w:proofErr w:type="spellEnd"/>
+            <w:r>
+              <w:t xml:space="preserve"> the closing brackets </w:t>
+            </w:r>
+            <w:proofErr w:type="gramStart"/>
+            <w:r>
+              <w:t>on .Items</w:t>
+            </w:r>
+            <w:proofErr w:type="gramEnd"/>
+          </w:p>
+          <w:p>
+            <w:proofErr w:type="gramStart"/>
+            <w:r>
+              <w:t>So</w:t>
+            </w:r>
+            <w:proofErr w:type="gramEnd"/>
+            <w:r>
+              <w:t xml:space="preserve"> it was corrected </w:t>
+            </w:r>
+            <w:proofErr w:type="gramStart"/>
+            <w:r>
+              <w:t>to .items</w:t>
+            </w:r>
+            <w:proofErr w:type="gramEnd"/>
+            <w:r>
+              <w:t>()</w:t>
+            </w:r>
+          </w:p>
+        </w:tc>
+      </w:tr>
+      <w:tr>
+        <w:trPr>
+          <w:cnfStyle w:val="000000100000" w:firstRow="0" w:lastRow="0" w:firstColumn="0" w:lastColumn="0" w:oddVBand="0" w:evenVBand="0" w:oddHBand="1" w:evenHBand="0" w:firstRowFirstColumn="0" w:firstRowLastColumn="0" w:lastRowFirstColumn="0" w:lastRowLastColumn="0"/>
+        </w:trPr>
+        <w:tc>
+          <w:tcPr>
+            <w:tcW w:w="1877" w:type="dxa"/>
+          </w:tcPr>
+          <w:p/>
+        </w:tc>
+        <w:tc>
+          <w:tcPr>
+            <w:tcW w:w="1815" w:type="dxa"/>
+          </w:tcPr>
+          <w:p/>
+        </w:tc>
+        <w:tc>
+          <w:tcPr>
+            <w:tcW w:w="1842" w:type="dxa"/>
+          </w:tcPr>
+          <w:p/>
+        </w:tc>
+        <w:tc>
+          <w:tcPr>
+            <w:tcW w:w="1784" w:type="dxa"/>
+          </w:tcPr>
+          <w:p/>
+        </w:tc>
+        <w:tc>
+          <w:tcPr>
+            <w:tcW w:w="1843" w:type="dxa"/>
+          </w:tcPr>
+          <w:p/>
+        </w:tc>
+        <w:tc>
+          <w:tcPr>
+            <w:tcW w:w="2938" w:type="dxa"/>
+          </w:tcPr>
+          <w:p/>
+        </w:tc>
+        <w:tc>
+          <w:tcPr>
+            <w:tcW w:w="1849" w:type="dxa"/>
+          </w:tcPr>
+          <w:p/>
+        </w:tc>
+      </w:tr>
+      <w:tr>
+        <w:tc>
+          <w:tcPr>
+            <w:tcW w:w="1877" w:type="dxa"/>
+          </w:tcPr>
+          <w:p/>
+        </w:tc>
+        <w:tc>
+          <w:tcPr>
+            <w:tcW w:w="1815" w:type="dxa"/>
+          </w:tcPr>
+          <w:p/>
+        </w:tc>
+        <w:tc>
+          <w:tcPr>
+            <w:tcW w:w="1842" w:type="dxa"/>
+          </w:tcPr>
+          <w:p/>
+        </w:tc>
+        <w:tc>
+          <w:tcPr>
+            <w:tcW w:w="1784" w:type="dxa"/>
+          </w:tcPr>
+          <w:p/>
+        </w:tc>
+        <w:tc>
+          <w:tcPr>
+            <w:tcW w:w="1843" w:type="dxa"/>
+          </w:tcPr>
+          <w:p/>
+        </w:tc>
+        <w:tc>
+          <w:tcPr>
+            <w:tcW w:w="2938" w:type="dxa"/>
+          </w:tcPr>
+          <w:p/>
+        </w:tc>
+        <w:tc>
+          <w:tcPr>
+            <w:tcW w:w="1849" w:type="dxa"/>
+          </w:tcPr>
+          <w:p/>
+        </w:tc>
+      </w:tr>
+      <w:tr>
+        <w:trPr>
+          <w:cnfStyle w:val="000000100000" w:firstRow="0" w:lastRow="0" w:firstColumn="0" w:lastColumn="0" w:oddVBand="0" w:evenVBand="0" w:oddHBand="1" w:evenHBand="0" w:firstRowFirstColumn="0" w:firstRowLastColumn="0" w:lastRowFirstColumn="0" w:lastRowLastColumn="0"/>
+        </w:trPr>
+        <w:tc>
+          <w:tcPr>
+            <w:tcW w:w="1877" w:type="dxa"/>
+          </w:tcPr>
+          <w:p/>
+        </w:tc>
+        <w:tc>
+          <w:tcPr>
+            <w:tcW w:w="1815" w:type="dxa"/>
+          </w:tcPr>
+          <w:p/>
+        </w:tc>
+        <w:tc>
+          <w:tcPr>
+            <w:tcW w:w="1842" w:type="dxa"/>
+          </w:tcPr>
+          <w:p/>
+        </w:tc>
+        <w:tc>
+          <w:tcPr>
+            <w:tcW w:w="1784" w:type="dxa"/>
+          </w:tcPr>
+          <w:p/>
+        </w:tc>
+        <w:tc>
+          <w:tcPr>
+            <w:tcW w:w="1843" w:type="dxa"/>
+          </w:tcPr>
+          <w:p/>
+        </w:tc>
+        <w:tc>
+          <w:tcPr>
+            <w:tcW w:w="2938" w:type="dxa"/>
+          </w:tcPr>
+          <w:p/>
+        </w:tc>
+        <w:tc>
+          <w:tcPr>
+            <w:tcW w:w="1849" w:type="dxa"/>
+          </w:tcPr>
+          <w:p/>
+        </w:tc>
+      </w:tr>
+      <w:tr>
+        <w:tc>
+          <w:tcPr>
+            <w:tcW w:w="1877" w:type="dxa"/>
+          </w:tcPr>
+          <w:p/>
+        </w:tc>
+        <w:tc>
+          <w:tcPr>
+            <w:tcW w:w="1815" w:type="dxa"/>
+          </w:tcPr>
+          <w:p/>
+        </w:tc>
+        <w:tc>
+          <w:tcPr>
+            <w:tcW w:w="1842" w:type="dxa"/>
+          </w:tcPr>
+          <w:p/>
+        </w:tc>
+        <w:tc>
+          <w:tcPr>
+            <w:tcW w:w="1784" w:type="dxa"/>
+          </w:tcPr>
+          <w:p/>
+        </w:tc>
+        <w:tc>
+          <w:tcPr>
+            <w:tcW w:w="1843" w:type="dxa"/>
+          </w:tcPr>
+          <w:p/>
+        </w:tc>
+        <w:tc>
+          <w:tcPr>
+            <w:tcW w:w="2938" w:type="dxa"/>
+          </w:tcPr>
+          <w:p/>
+        </w:tc>
+        <w:tc>
+          <w:tcPr>
+            <w:tcW w:w="1849" w:type="dxa"/>
+          </w:tcPr>
+          <w:p/>
+        </w:tc>
+      </w:tr>
+      <w:tr>
+        <w:trPr>
+          <w:cnfStyle w:val="000000100000" w:firstRow="0" w:lastRow="0" w:firstColumn="0" w:lastColumn="0" w:oddVBand="0" w:evenVBand="0" w:oddHBand="1" w:evenHBand="0" w:firstRowFirstColumn="0" w:firstRowLastColumn="0" w:lastRowFirstColumn="0" w:lastRowLastColumn="0"/>
+        </w:trPr>
+        <w:tc>
+          <w:tcPr>
+            <w:tcW w:w="1877" w:type="dxa"/>
+          </w:tcPr>
+          <w:p/>
+        </w:tc>
+        <w:tc>
+          <w:tcPr>
+            <w:tcW w:w="1815" w:type="dxa"/>
+          </w:tcPr>
+          <w:p/>
+        </w:tc>
+        <w:tc>
+          <w:tcPr>
+            <w:tcW w:w="1842" w:type="dxa"/>
+          </w:tcPr>
+          <w:p/>
+        </w:tc>
+        <w:tc>
+          <w:tcPr>
+            <w:tcW w:w="1784" w:type="dxa"/>
+          </w:tcPr>
+          <w:p/>
+        </w:tc>
+        <w:tc>
+          <w:tcPr>
+            <w:tcW w:w="1843" w:type="dxa"/>
+          </w:tcPr>
+          <w:p/>
+        </w:tc>
+        <w:tc>
+          <w:tcPr>
+            <w:tcW w:w="2938" w:type="dxa"/>
+          </w:tcPr>
+          <w:p/>
+        </w:tc>
+        <w:tc>
+          <w:tcPr>
+            <w:tcW w:w="1849" w:type="dxa"/>
+          </w:tcPr>
+          <w:p/>
+        </w:tc>
+      </w:tr>
+    </w:tbl>
+    <w:p/>
+    <w:tbl>
+      <w:tblPr>
+        <w:tblStyle w:val="PlainTable1"/>
+        <w:tblW w:w="0" w:type="auto"/>
+        <w:tblLook w:val="0420" w:firstRow="1" w:lastRow="0" w:firstColumn="0" w:lastColumn="0" w:noHBand="0" w:noVBand="1"/>
+      </w:tblPr>
+      <w:tblGrid>
+        <w:gridCol w:w="1877"/>
+        <w:gridCol w:w="1815"/>
+        <w:gridCol w:w="1842"/>
+        <w:gridCol w:w="1784"/>
+        <w:gridCol w:w="1843"/>
+        <w:gridCol w:w="2938"/>
+        <w:gridCol w:w="1849"/>
+      </w:tblGrid>
+      <w:tr>
+        <w:trPr>
+          <w:cnfStyle w:val="100000000000" w:firstRow="1" w:lastRow="0" w:firstColumn="0" w:lastColumn="0" w:oddVBand="0" w:evenVBand="0" w:oddHBand="0" w:evenHBand="0" w:firstRowFirstColumn="0" w:firstRowLastColumn="0" w:lastRowFirstColumn="0" w:lastRowLastColumn="0"/>
+        </w:trPr>
+        <w:tc>
+          <w:tcPr>
+            <w:tcW w:w="13948" w:type="dxa"/>
+            <w:gridSpan w:val="7"/>
+            <w:shd w:val="clear" w:color="auto" w:fill="C1E4F5" w:themeFill="accent1" w:themeFillTint="33"/>
+          </w:tcPr>
+          <w:p>
+            <w:pPr>
+              <w:rPr>
+                <w:b w:val="0"/>
+                <w:bCs w:val="0"/>
+                <w:sz w:val="28"/>
+                <w:szCs w:val="28"/>
+              </w:rPr>
+            </w:pPr>
             <w:r>
               <w:rPr>
                 <w:sz w:val="28"/>
                 <w:szCs w:val="28"/>
               </w:rPr>
-              <w:t xml:space="preserve"> and view</w:t>
+              <w:t xml:space="preserve">NAME </w:t>
+            </w:r>
+            <w:r>
+              <w:rPr>
+                <w:sz w:val="28"/>
+                <w:szCs w:val="28"/>
+              </w:rPr>
+              <w:t>Function/ Feature</w:t>
+            </w:r>
+            <w:r>
+              <w:rPr>
+                <w:sz w:val="28"/>
+                <w:szCs w:val="28"/>
+              </w:rPr>
+              <w:t xml:space="preserve">      user pick task</w:t>
             </w:r>
           </w:p>
           <w:p/>
@@ -602,7 +1161,7 @@
         </w:trPr>
         <w:tc>
           <w:tcPr>
-            <w:tcW w:w="1992" w:type="dxa"/>
+            <w:tcW w:w="1877" w:type="dxa"/>
           </w:tcPr>
           <w:p>
             <w:r>
@@ -612,7 +1171,7 @@
         </w:tc>
         <w:tc>
           <w:tcPr>
-            <w:tcW w:w="1992" w:type="dxa"/>
+            <w:tcW w:w="1815" w:type="dxa"/>
           </w:tcPr>
           <w:p>
             <w:r>
@@ -622,7 +1181,7 @@
         </w:tc>
         <w:tc>
           <w:tcPr>
-            <w:tcW w:w="1992" w:type="dxa"/>
+            <w:tcW w:w="1842" w:type="dxa"/>
           </w:tcPr>
           <w:p>
             <w:r>
@@ -632,7 +1191,7 @@
         </w:tc>
         <w:tc>
           <w:tcPr>
-            <w:tcW w:w="1993" w:type="dxa"/>
+            <w:tcW w:w="1784" w:type="dxa"/>
           </w:tcPr>
           <w:p>
             <w:r>
@@ -642,7 +1201,7 @@
         </w:tc>
         <w:tc>
           <w:tcPr>
-            <w:tcW w:w="1993" w:type="dxa"/>
+            <w:tcW w:w="1843" w:type="dxa"/>
           </w:tcPr>
           <w:p>
             <w:r>
@@ -652,7 +1211,7 @@
         </w:tc>
         <w:tc>
           <w:tcPr>
-            <w:tcW w:w="1993" w:type="dxa"/>
+            <w:tcW w:w="2938" w:type="dxa"/>
           </w:tcPr>
           <w:p>
             <w:r>
@@ -662,7 +1221,7 @@
         </w:tc>
         <w:tc>
           <w:tcPr>
-            <w:tcW w:w="1993" w:type="dxa"/>
+            <w:tcW w:w="1849" w:type="dxa"/>
           </w:tcPr>
           <w:p>
             <w:r>
@@ -674,28 +1233,32 @@
       <w:tr>
         <w:tc>
           <w:tcPr>
-            <w:tcW w:w="1992" w:type="dxa"/>
-          </w:tcPr>
-          <w:p>
-            <w:r>
-              <w:lastRenderedPageBreak/>
-              <w:t>14/07/2025</w:t>
-            </w:r>
-          </w:p>
-        </w:tc>
-        <w:tc>
-          <w:tcPr>
-            <w:tcW w:w="1992" w:type="dxa"/>
-          </w:tcPr>
-          <w:p>
-            <w:r>
-              <w:t>Output format</w:t>
-            </w:r>
-          </w:p>
-        </w:tc>
-        <w:tc>
-          <w:tcPr>
-            <w:tcW w:w="1992" w:type="dxa"/>
+            <w:tcW w:w="1877" w:type="dxa"/>
+          </w:tcPr>
+          <w:p>
+            <w:r>
+              <w:t>17/06/2025</w:t>
+            </w:r>
+          </w:p>
+        </w:tc>
+        <w:tc>
+          <w:tcPr>
+            <w:tcW w:w="1815" w:type="dxa"/>
+          </w:tcPr>
+          <w:p>
+            <w:proofErr w:type="spellStart"/>
+            <w:r>
+              <w:t>Easygui</w:t>
+            </w:r>
+            <w:proofErr w:type="spellEnd"/>
+            <w:r>
+              <w:t xml:space="preserve"> find and allow user to select a task from task list</w:t>
+            </w:r>
+          </w:p>
+        </w:tc>
+        <w:tc>
+          <w:tcPr>
+            <w:tcW w:w="1842" w:type="dxa"/>
           </w:tcPr>
           <w:p>
             <w:r>
@@ -705,25 +1268,13 @@
         </w:tc>
         <w:tc>
           <w:tcPr>
-            <w:tcW w:w="1993" w:type="dxa"/>
-          </w:tcPr>
-          <w:p>
-            <w:pPr>
-              <w:rPr>
-                <w:highlight w:val="yellow"/>
-              </w:rPr>
-            </w:pPr>
-            <w:r>
-              <w:rPr>
-                <w:highlight w:val="yellow"/>
-              </w:rPr>
-              <w:t>Enter to T1</w:t>
-            </w:r>
-          </w:p>
-        </w:tc>
-        <w:tc>
-          <w:tcPr>
-            <w:tcW w:w="1993" w:type="dxa"/>
+            <w:tcW w:w="1784" w:type="dxa"/>
+          </w:tcPr>
+          <w:p/>
+        </w:tc>
+        <w:tc>
+          <w:tcPr>
+            <w:tcW w:w="1843" w:type="dxa"/>
           </w:tcPr>
           <w:p>
             <w:r>
@@ -735,23 +1286,17 @@
             </w:r>
             <w:proofErr w:type="spellEnd"/>
             <w:r>
-              <w:t xml:space="preserve"> opens </w:t>
-            </w:r>
-            <w:r>
-              <w:t xml:space="preserve">with a message box with T1 info </w:t>
-            </w:r>
-          </w:p>
-        </w:tc>
-        <w:tc>
-          <w:tcPr>
-            <w:tcW w:w="1993" w:type="dxa"/>
-          </w:tcPr>
-          <w:p>
-            <w:r>
-              <w:t xml:space="preserve">Program crashes </w:t>
-            </w:r>
-            <w:r>
-              <w:t xml:space="preserve">with </w:t>
+              <w:t xml:space="preserve"> opens with a list of 5 tasks that the user can select from</w:t>
+            </w:r>
+          </w:p>
+        </w:tc>
+        <w:tc>
+          <w:tcPr>
+            <w:tcW w:w="2938" w:type="dxa"/>
+          </w:tcPr>
+          <w:p>
+            <w:r>
+              <w:t xml:space="preserve">Program crashes out with error message </w:t>
             </w:r>
             <w:proofErr w:type="spellStart"/>
             <w:r>
@@ -759,10 +1304,18 @@
             </w:r>
             <w:proofErr w:type="spellEnd"/>
             <w:r>
-              <w:t xml:space="preserve">: 'int' object is not </w:t>
+              <w:t>: '</w:t>
             </w:r>
             <w:proofErr w:type="spellStart"/>
             <w:r>
+              <w:t>builtin_function_or_method</w:t>
+            </w:r>
+            <w:proofErr w:type="spellEnd"/>
+            <w:r>
+              <w:t xml:space="preserve">' object is not </w:t>
+            </w:r>
+            <w:proofErr w:type="spellStart"/>
+            <w:r>
               <w:t>iterable</w:t>
             </w:r>
             <w:proofErr w:type="spellEnd"/>
@@ -770,7 +1323,7 @@
         </w:tc>
         <w:tc>
           <w:tcPr>
-            <w:tcW w:w="1993" w:type="dxa"/>
+            <w:tcW w:w="1849" w:type="dxa"/>
           </w:tcPr>
           <w:p>
             <w:r>
@@ -782,13 +1335,45 @@
             </w:r>
             <w:proofErr w:type="spellEnd"/>
             <w:r>
-              <w:t xml:space="preserve"> my error with</w:t>
-            </w:r>
-            <w:r>
-              <w:t xml:space="preserve"> one note I had formatted my creation of the message wrong</w:t>
-            </w:r>
-          </w:p>
-          <w:p/>
+              <w:t xml:space="preserve"> my error with AI</w:t>
+            </w:r>
+          </w:p>
+          <w:p>
+            <w:r>
+              <w:t xml:space="preserve">I had </w:t>
+            </w:r>
+            <w:proofErr w:type="spellStart"/>
+            <w:r>
+              <w:t>missd</w:t>
+            </w:r>
+            <w:proofErr w:type="spellEnd"/>
+            <w:r>
+              <w:t xml:space="preserve"> the closing brackets </w:t>
+            </w:r>
+            <w:proofErr w:type="gramStart"/>
+            <w:r>
+              <w:t>on .Items</w:t>
+            </w:r>
+            <w:proofErr w:type="gramEnd"/>
+          </w:p>
+          <w:p>
+            <w:proofErr w:type="gramStart"/>
+            <w:r>
+              <w:t>So</w:t>
+            </w:r>
+            <w:proofErr w:type="gramEnd"/>
+            <w:r>
+              <w:t xml:space="preserve"> it was corrected </w:t>
+            </w:r>
+            <w:proofErr w:type="gramStart"/>
+            <w:r>
+              <w:t>to .items</w:t>
+            </w:r>
+            <w:proofErr w:type="gramEnd"/>
+            <w:r>
+              <w:t>()</w:t>
+            </w:r>
+          </w:p>
         </w:tc>
       </w:tr>
       <w:tr>
@@ -797,87 +1382,87 @@
         </w:trPr>
         <w:tc>
           <w:tcPr>
-            <w:tcW w:w="1992" w:type="dxa"/>
-          </w:tcPr>
-          <w:p/>
-        </w:tc>
-        <w:tc>
-          <w:tcPr>
-            <w:tcW w:w="1992" w:type="dxa"/>
-          </w:tcPr>
-          <w:p/>
-        </w:tc>
-        <w:tc>
-          <w:tcPr>
-            <w:tcW w:w="1992" w:type="dxa"/>
-          </w:tcPr>
-          <w:p/>
-        </w:tc>
-        <w:tc>
-          <w:tcPr>
-            <w:tcW w:w="1993" w:type="dxa"/>
-          </w:tcPr>
-          <w:p/>
-        </w:tc>
-        <w:tc>
-          <w:tcPr>
-            <w:tcW w:w="1993" w:type="dxa"/>
-          </w:tcPr>
-          <w:p/>
-        </w:tc>
-        <w:tc>
-          <w:tcPr>
-            <w:tcW w:w="1993" w:type="dxa"/>
-          </w:tcPr>
-          <w:p/>
-        </w:tc>
-        <w:tc>
-          <w:tcPr>
-            <w:tcW w:w="1993" w:type="dxa"/>
-          </w:tcPr>
-          <w:p/>
-        </w:tc>
-      </w:tr>
-      <w:tr>
-        <w:tc>
-          <w:tcPr>
-            <w:tcW w:w="1992" w:type="dxa"/>
-          </w:tcPr>
-          <w:p/>
-        </w:tc>
-        <w:tc>
-          <w:tcPr>
-            <w:tcW w:w="1992" w:type="dxa"/>
-          </w:tcPr>
-          <w:p/>
-        </w:tc>
-        <w:tc>
-          <w:tcPr>
-            <w:tcW w:w="1992" w:type="dxa"/>
-          </w:tcPr>
-          <w:p/>
-        </w:tc>
-        <w:tc>
-          <w:tcPr>
-            <w:tcW w:w="1993" w:type="dxa"/>
-          </w:tcPr>
-          <w:p/>
-        </w:tc>
-        <w:tc>
-          <w:tcPr>
-            <w:tcW w:w="1993" w:type="dxa"/>
-          </w:tcPr>
-          <w:p/>
-        </w:tc>
-        <w:tc>
-          <w:tcPr>
-            <w:tcW w:w="1993" w:type="dxa"/>
-          </w:tcPr>
-          <w:p/>
-        </w:tc>
-        <w:tc>
-          <w:tcPr>
-            <w:tcW w:w="1993" w:type="dxa"/>
+            <w:tcW w:w="1877" w:type="dxa"/>
+          </w:tcPr>
+          <w:p/>
+        </w:tc>
+        <w:tc>
+          <w:tcPr>
+            <w:tcW w:w="1815" w:type="dxa"/>
+          </w:tcPr>
+          <w:p/>
+        </w:tc>
+        <w:tc>
+          <w:tcPr>
+            <w:tcW w:w="1842" w:type="dxa"/>
+          </w:tcPr>
+          <w:p/>
+        </w:tc>
+        <w:tc>
+          <w:tcPr>
+            <w:tcW w:w="1784" w:type="dxa"/>
+          </w:tcPr>
+          <w:p/>
+        </w:tc>
+        <w:tc>
+          <w:tcPr>
+            <w:tcW w:w="1843" w:type="dxa"/>
+          </w:tcPr>
+          <w:p/>
+        </w:tc>
+        <w:tc>
+          <w:tcPr>
+            <w:tcW w:w="2938" w:type="dxa"/>
+          </w:tcPr>
+          <w:p/>
+        </w:tc>
+        <w:tc>
+          <w:tcPr>
+            <w:tcW w:w="1849" w:type="dxa"/>
+          </w:tcPr>
+          <w:p/>
+        </w:tc>
+      </w:tr>
+      <w:tr>
+        <w:tc>
+          <w:tcPr>
+            <w:tcW w:w="1877" w:type="dxa"/>
+          </w:tcPr>
+          <w:p/>
+        </w:tc>
+        <w:tc>
+          <w:tcPr>
+            <w:tcW w:w="1815" w:type="dxa"/>
+          </w:tcPr>
+          <w:p/>
+        </w:tc>
+        <w:tc>
+          <w:tcPr>
+            <w:tcW w:w="1842" w:type="dxa"/>
+          </w:tcPr>
+          <w:p/>
+        </w:tc>
+        <w:tc>
+          <w:tcPr>
+            <w:tcW w:w="1784" w:type="dxa"/>
+          </w:tcPr>
+          <w:p/>
+        </w:tc>
+        <w:tc>
+          <w:tcPr>
+            <w:tcW w:w="1843" w:type="dxa"/>
+          </w:tcPr>
+          <w:p/>
+        </w:tc>
+        <w:tc>
+          <w:tcPr>
+            <w:tcW w:w="2938" w:type="dxa"/>
+          </w:tcPr>
+          <w:p/>
+        </w:tc>
+        <w:tc>
+          <w:tcPr>
+            <w:tcW w:w="1849" w:type="dxa"/>
           </w:tcPr>
           <w:p/>
         </w:tc>
@@ -888,87 +1473,134 @@
         </w:trPr>
         <w:tc>
           <w:tcPr>
-            <w:tcW w:w="1992" w:type="dxa"/>
-          </w:tcPr>
-          <w:p/>
-        </w:tc>
-        <w:tc>
-          <w:tcPr>
-            <w:tcW w:w="1992" w:type="dxa"/>
-          </w:tcPr>
-          <w:p/>
-        </w:tc>
-        <w:tc>
-          <w:tcPr>
-            <w:tcW w:w="1992" w:type="dxa"/>
-          </w:tcPr>
-          <w:p/>
-        </w:tc>
-        <w:tc>
-          <w:tcPr>
-            <w:tcW w:w="1993" w:type="dxa"/>
-          </w:tcPr>
-          <w:p/>
-        </w:tc>
-        <w:tc>
-          <w:tcPr>
-            <w:tcW w:w="1993" w:type="dxa"/>
-          </w:tcPr>
-          <w:p/>
-        </w:tc>
-        <w:tc>
-          <w:tcPr>
-            <w:tcW w:w="1993" w:type="dxa"/>
-          </w:tcPr>
-          <w:p/>
-        </w:tc>
-        <w:tc>
-          <w:tcPr>
-            <w:tcW w:w="1993" w:type="dxa"/>
-          </w:tcPr>
-          <w:p/>
-        </w:tc>
-      </w:tr>
-      <w:tr>
-        <w:tc>
-          <w:tcPr>
-            <w:tcW w:w="1992" w:type="dxa"/>
-          </w:tcPr>
-          <w:p/>
-        </w:tc>
-        <w:tc>
-          <w:tcPr>
-            <w:tcW w:w="1992" w:type="dxa"/>
-          </w:tcPr>
-          <w:p/>
-        </w:tc>
-        <w:tc>
-          <w:tcPr>
-            <w:tcW w:w="1992" w:type="dxa"/>
-          </w:tcPr>
-          <w:p/>
-        </w:tc>
-        <w:tc>
-          <w:tcPr>
-            <w:tcW w:w="1993" w:type="dxa"/>
-          </w:tcPr>
-          <w:p/>
-        </w:tc>
-        <w:tc>
-          <w:tcPr>
-            <w:tcW w:w="1993" w:type="dxa"/>
-          </w:tcPr>
-          <w:p/>
-        </w:tc>
-        <w:tc>
-          <w:tcPr>
-            <w:tcW w:w="1993" w:type="dxa"/>
-          </w:tcPr>
-          <w:p/>
-        </w:tc>
-        <w:tc>
-          <w:tcPr>
-            <w:tcW w:w="1993" w:type="dxa"/>
+            <w:tcW w:w="1877" w:type="dxa"/>
+          </w:tcPr>
+          <w:p/>
+        </w:tc>
+        <w:tc>
+          <w:tcPr>
+            <w:tcW w:w="1815" w:type="dxa"/>
+          </w:tcPr>
+          <w:p/>
+        </w:tc>
+        <w:tc>
+          <w:tcPr>
+            <w:tcW w:w="1842" w:type="dxa"/>
+          </w:tcPr>
+          <w:p/>
+        </w:tc>
+        <w:tc>
+          <w:tcPr>
+            <w:tcW w:w="1784" w:type="dxa"/>
+          </w:tcPr>
+          <w:p/>
+        </w:tc>
+        <w:tc>
+          <w:tcPr>
+            <w:tcW w:w="1843" w:type="dxa"/>
+          </w:tcPr>
+          <w:p/>
+        </w:tc>
+        <w:tc>
+          <w:tcPr>
+            <w:tcW w:w="2938" w:type="dxa"/>
+          </w:tcPr>
+          <w:p/>
+        </w:tc>
+        <w:tc>
+          <w:tcPr>
+            <w:tcW w:w="1849" w:type="dxa"/>
+          </w:tcPr>
+          <w:p/>
+        </w:tc>
+      </w:tr>
+      <w:tr>
+        <w:tc>
+          <w:tcPr>
+            <w:tcW w:w="1877" w:type="dxa"/>
+          </w:tcPr>
+          <w:p/>
+        </w:tc>
+        <w:tc>
+          <w:tcPr>
+            <w:tcW w:w="1815" w:type="dxa"/>
+          </w:tcPr>
+          <w:p/>
+        </w:tc>
+        <w:tc>
+          <w:tcPr>
+            <w:tcW w:w="1842" w:type="dxa"/>
+          </w:tcPr>
+          <w:p/>
+        </w:tc>
+        <w:tc>
+          <w:tcPr>
+            <w:tcW w:w="1784" w:type="dxa"/>
+          </w:tcPr>
+          <w:p/>
+        </w:tc>
+        <w:tc>
+          <w:tcPr>
+            <w:tcW w:w="1843" w:type="dxa"/>
+          </w:tcPr>
+          <w:p/>
+        </w:tc>
+        <w:tc>
+          <w:tcPr>
+            <w:tcW w:w="2938" w:type="dxa"/>
+          </w:tcPr>
+          <w:p/>
+        </w:tc>
+        <w:tc>
+          <w:tcPr>
+            <w:tcW w:w="1849" w:type="dxa"/>
+          </w:tcPr>
+          <w:p/>
+        </w:tc>
+      </w:tr>
+      <w:tr>
+        <w:trPr>
+          <w:cnfStyle w:val="000000100000" w:firstRow="0" w:lastRow="0" w:firstColumn="0" w:lastColumn="0" w:oddVBand="0" w:evenVBand="0" w:oddHBand="1" w:evenHBand="0" w:firstRowFirstColumn="0" w:firstRowLastColumn="0" w:lastRowFirstColumn="0" w:lastRowLastColumn="0"/>
+        </w:trPr>
+        <w:tc>
+          <w:tcPr>
+            <w:tcW w:w="1877" w:type="dxa"/>
+          </w:tcPr>
+          <w:p/>
+        </w:tc>
+        <w:tc>
+          <w:tcPr>
+            <w:tcW w:w="1815" w:type="dxa"/>
+          </w:tcPr>
+          <w:p/>
+        </w:tc>
+        <w:tc>
+          <w:tcPr>
+            <w:tcW w:w="1842" w:type="dxa"/>
+          </w:tcPr>
+          <w:p/>
+        </w:tc>
+        <w:tc>
+          <w:tcPr>
+            <w:tcW w:w="1784" w:type="dxa"/>
+          </w:tcPr>
+          <w:p/>
+        </w:tc>
+        <w:tc>
+          <w:tcPr>
+            <w:tcW w:w="1843" w:type="dxa"/>
+          </w:tcPr>
+          <w:p/>
+        </w:tc>
+        <w:tc>
+          <w:tcPr>
+            <w:tcW w:w="2938" w:type="dxa"/>
+          </w:tcPr>
+          <w:p/>
+        </w:tc>
+        <w:tc>
+          <w:tcPr>
+            <w:tcW w:w="1849" w:type="dxa"/>
           </w:tcPr>
           <w:p/>
         </w:tc>
@@ -999,7 +1631,7 @@
           <w:tcPr>
             <w:tcW w:w="13948" w:type="dxa"/>
             <w:gridSpan w:val="7"/>
-            <w:shd w:val="clear" w:color="auto" w:fill="C1F0C7" w:themeFill="accent3" w:themeFillTint="33"/>
+            <w:shd w:val="clear" w:color="auto" w:fill="C1E4F5" w:themeFill="accent1" w:themeFillTint="33"/>
           </w:tcPr>
           <w:p>
             <w:pPr>
@@ -1015,6 +1647,7 @@
                 <w:sz w:val="28"/>
                 <w:szCs w:val="28"/>
               </w:rPr>
+              <w:lastRenderedPageBreak/>
               <w:t xml:space="preserve">NAME </w:t>
             </w:r>
             <w:r>
@@ -1029,7 +1662,7 @@
                 <w:sz w:val="28"/>
                 <w:szCs w:val="28"/>
               </w:rPr>
-              <w:t xml:space="preserve"> new task</w:t>
+              <w:t xml:space="preserve">       pick and view</w:t>
             </w:r>
           </w:p>
           <w:p/>
@@ -1117,109 +1750,107 @@
           </w:tcPr>
           <w:p>
             <w:r>
-              <w:t>24/06/2025</w:t>
-            </w:r>
-          </w:p>
-        </w:tc>
-        <w:tc>
-          <w:tcPr>
-            <w:tcW w:w="1992" w:type="dxa"/>
-          </w:tcPr>
-          <w:p>
-            <w:r>
-              <w:t>User input</w:t>
-            </w:r>
-          </w:p>
-        </w:tc>
-        <w:tc>
-          <w:tcPr>
-            <w:tcW w:w="1992" w:type="dxa"/>
-          </w:tcPr>
-          <w:p>
-            <w:r>
-              <w:t xml:space="preserve">Expected,  </w:t>
-            </w:r>
-          </w:p>
-        </w:tc>
-        <w:tc>
-          <w:tcPr>
-            <w:tcW w:w="1993" w:type="dxa"/>
-          </w:tcPr>
-          <w:p>
-            <w:r>
-              <w:t>Test,</w:t>
-            </w:r>
-          </w:p>
-          <w:p>
-            <w:r>
-              <w:t xml:space="preserve">Test hole </w:t>
-            </w:r>
-            <w:r>
-              <w:t>website</w:t>
-            </w:r>
-          </w:p>
-          <w:p>
+              <w:t>14/07/2025</w:t>
+            </w:r>
+          </w:p>
+        </w:tc>
+        <w:tc>
+          <w:tcPr>
+            <w:tcW w:w="1992" w:type="dxa"/>
+          </w:tcPr>
+          <w:p>
+            <w:r>
+              <w:t>Output format</w:t>
+            </w:r>
+          </w:p>
+        </w:tc>
+        <w:tc>
+          <w:tcPr>
+            <w:tcW w:w="1992" w:type="dxa"/>
+          </w:tcPr>
+          <w:p>
+            <w:r>
+              <w:t>Expected</w:t>
+            </w:r>
+          </w:p>
+        </w:tc>
+        <w:tc>
+          <w:tcPr>
+            <w:tcW w:w="1993" w:type="dxa"/>
+          </w:tcPr>
+          <w:p>
+            <w:pPr>
+              <w:rPr>
+                <w:highlight w:val="yellow"/>
+              </w:rPr>
+            </w:pPr>
+            <w:r>
+              <w:rPr>
+                <w:highlight w:val="yellow"/>
+              </w:rPr>
+              <w:t>Enter to T1</w:t>
+            </w:r>
+          </w:p>
+        </w:tc>
+        <w:tc>
+          <w:tcPr>
+            <w:tcW w:w="1993" w:type="dxa"/>
+          </w:tcPr>
+          <w:p>
+            <w:r>
+              <w:t xml:space="preserve">Easy </w:t>
+            </w:r>
             <w:proofErr w:type="spellStart"/>
             <w:r>
-              <w:t>Jsm</w:t>
+              <w:t>gui</w:t>
             </w:r>
             <w:proofErr w:type="spellEnd"/>
-          </w:p>
-          <w:p>
-            <w:r>
-              <w:t>1</w:t>
-            </w:r>
-          </w:p>
-          <w:p>
-            <w:r>
-              <w:t>Not started</w:t>
-            </w:r>
-          </w:p>
-        </w:tc>
-        <w:tc>
-          <w:tcPr>
-            <w:tcW w:w="1993" w:type="dxa"/>
-          </w:tcPr>
-          <w:p>
-            <w:r>
-              <w:t>Save and exit to menu</w:t>
-            </w:r>
-          </w:p>
-          <w:p>
-            <w:pPr>
-              <w:ind w:firstLine="720"/>
-            </w:pPr>
-          </w:p>
-        </w:tc>
-        <w:tc>
-          <w:tcPr>
-            <w:tcW w:w="1993" w:type="dxa"/>
-          </w:tcPr>
-          <w:p>
+            <w:r>
+              <w:t xml:space="preserve"> opens with a message box with T1 info </w:t>
+            </w:r>
+          </w:p>
+        </w:tc>
+        <w:tc>
+          <w:tcPr>
+            <w:tcW w:w="1993" w:type="dxa"/>
+          </w:tcPr>
+          <w:p>
+            <w:r>
+              <w:t xml:space="preserve">Program crashes with </w:t>
+            </w:r>
             <w:proofErr w:type="spellStart"/>
             <w:r>
-              <w:t>ValueError</w:t>
+              <w:t>TypeError</w:t>
             </w:r>
             <w:proofErr w:type="spellEnd"/>
-          </w:p>
-        </w:tc>
-        <w:tc>
-          <w:tcPr>
-            <w:tcW w:w="1993" w:type="dxa"/>
-          </w:tcPr>
-          <w:p>
-            <w:r>
-              <w:t xml:space="preserve">I had set the default to </w:t>
+            <w:r>
+              <w:t xml:space="preserve">: 'int' object is not </w:t>
             </w:r>
             <w:proofErr w:type="spellStart"/>
             <w:r>
-              <w:t>a</w:t>
+              <w:t>iterable</w:t>
             </w:r>
             <w:proofErr w:type="spellEnd"/>
-            <w:r>
-              <w:t xml:space="preserve"> empty string </w:t>
-            </w:r>
-          </w:p>
+          </w:p>
+        </w:tc>
+        <w:tc>
+          <w:tcPr>
+            <w:tcW w:w="1993" w:type="dxa"/>
+          </w:tcPr>
+          <w:p>
+            <w:r>
+              <w:t xml:space="preserve">I </w:t>
+            </w:r>
+            <w:proofErr w:type="spellStart"/>
+            <w:r>
+              <w:t>digonised</w:t>
+            </w:r>
+            <w:proofErr w:type="spellEnd"/>
+            <w:r>
+              <w:t xml:space="preserve"> my error with one note I had formatted my creation of the message wrong</w:t>
+            </w:r>
+          </w:p>
+          <w:p/>
         </w:tc>
       </w:tr>
       <w:tr>
@@ -1230,127 +1861,63 @@
           <w:tcPr>
             <w:tcW w:w="1992" w:type="dxa"/>
           </w:tcPr>
-          <w:p>
-            <w:r>
-              <w:t>24/06/2025</w:t>
-            </w:r>
-          </w:p>
-        </w:tc>
-        <w:tc>
-          <w:tcPr>
-            <w:tcW w:w="1992" w:type="dxa"/>
-          </w:tcPr>
-          <w:p>
-            <w:r>
-              <w:t>User input</w:t>
-            </w:r>
-          </w:p>
-        </w:tc>
-        <w:tc>
-          <w:tcPr>
-            <w:tcW w:w="1992" w:type="dxa"/>
-          </w:tcPr>
-          <w:p>
-            <w:r>
-              <w:t xml:space="preserve">Expected,  </w:t>
-            </w:r>
-          </w:p>
-        </w:tc>
-        <w:tc>
-          <w:tcPr>
-            <w:tcW w:w="1993" w:type="dxa"/>
-          </w:tcPr>
-          <w:p>
-            <w:r>
-              <w:t>Test,</w:t>
-            </w:r>
-          </w:p>
-          <w:p>
-            <w:r>
-              <w:t>Test hole website</w:t>
-            </w:r>
-          </w:p>
-          <w:p>
-            <w:proofErr w:type="spellStart"/>
-            <w:r>
-              <w:t>Jsm</w:t>
-            </w:r>
-            <w:proofErr w:type="spellEnd"/>
-          </w:p>
-          <w:p>
-            <w:r>
-              <w:t>1</w:t>
-            </w:r>
-          </w:p>
-          <w:p>
-            <w:r>
-              <w:t>Not started</w:t>
-            </w:r>
-          </w:p>
-        </w:tc>
-        <w:tc>
-          <w:tcPr>
-            <w:tcW w:w="1993" w:type="dxa"/>
-          </w:tcPr>
-          <w:p>
-            <w:r>
-              <w:t xml:space="preserve">Save and display the new entry then after user hits ok </w:t>
-            </w:r>
-            <w:r>
-              <w:t>continue</w:t>
-            </w:r>
-            <w:r>
-              <w:t xml:space="preserve"> to menu</w:t>
-            </w:r>
-          </w:p>
-          <w:p/>
-        </w:tc>
-        <w:tc>
-          <w:tcPr>
-            <w:tcW w:w="1993" w:type="dxa"/>
-          </w:tcPr>
-          <w:p>
-            <w:r>
-              <w:t xml:space="preserve">Save and display the new entry then after user hits ok </w:t>
-            </w:r>
-            <w:r>
-              <w:t>continue</w:t>
-            </w:r>
-            <w:r>
-              <w:t xml:space="preserve"> to menu</w:t>
-            </w:r>
-          </w:p>
-          <w:p/>
-        </w:tc>
-        <w:tc>
-          <w:tcPr>
-            <w:tcW w:w="1993" w:type="dxa"/>
-          </w:tcPr>
-          <w:p/>
-        </w:tc>
-      </w:tr>
-      <w:tr>
-        <w:tc>
-          <w:tcPr>
-            <w:tcW w:w="1992" w:type="dxa"/>
-          </w:tcPr>
-          <w:p/>
-        </w:tc>
-        <w:tc>
-          <w:tcPr>
-            <w:tcW w:w="1992" w:type="dxa"/>
-          </w:tcPr>
-          <w:p/>
-        </w:tc>
-        <w:tc>
-          <w:tcPr>
-            <w:tcW w:w="1992" w:type="dxa"/>
-          </w:tcPr>
-          <w:p>
-            <w:r>
-              <w:t>Expected,  Boundary, or Invalid</w:t>
-            </w:r>
-          </w:p>
+          <w:p/>
+        </w:tc>
+        <w:tc>
+          <w:tcPr>
+            <w:tcW w:w="1992" w:type="dxa"/>
+          </w:tcPr>
+          <w:p/>
+        </w:tc>
+        <w:tc>
+          <w:tcPr>
+            <w:tcW w:w="1992" w:type="dxa"/>
+          </w:tcPr>
+          <w:p/>
+        </w:tc>
+        <w:tc>
+          <w:tcPr>
+            <w:tcW w:w="1993" w:type="dxa"/>
+          </w:tcPr>
+          <w:p/>
+        </w:tc>
+        <w:tc>
+          <w:tcPr>
+            <w:tcW w:w="1993" w:type="dxa"/>
+          </w:tcPr>
+          <w:p/>
+        </w:tc>
+        <w:tc>
+          <w:tcPr>
+            <w:tcW w:w="1993" w:type="dxa"/>
+          </w:tcPr>
+          <w:p/>
+        </w:tc>
+        <w:tc>
+          <w:tcPr>
+            <w:tcW w:w="1993" w:type="dxa"/>
+          </w:tcPr>
+          <w:p/>
+        </w:tc>
+      </w:tr>
+      <w:tr>
+        <w:tc>
+          <w:tcPr>
+            <w:tcW w:w="1992" w:type="dxa"/>
+          </w:tcPr>
+          <w:p/>
+        </w:tc>
+        <w:tc>
+          <w:tcPr>
+            <w:tcW w:w="1992" w:type="dxa"/>
+          </w:tcPr>
+          <w:p/>
+        </w:tc>
+        <w:tc>
+          <w:tcPr>
+            <w:tcW w:w="1992" w:type="dxa"/>
+          </w:tcPr>
+          <w:p/>
         </w:tc>
         <w:tc>
           <w:tcPr>
@@ -1494,7 +2061,7 @@
           <w:tcPr>
             <w:tcW w:w="13948" w:type="dxa"/>
             <w:gridSpan w:val="7"/>
-            <w:shd w:val="clear" w:color="auto" w:fill="F2CEED" w:themeFill="accent5" w:themeFillTint="33"/>
+            <w:shd w:val="clear" w:color="auto" w:fill="C1F0C7" w:themeFill="accent3" w:themeFillTint="33"/>
           </w:tcPr>
           <w:p>
             <w:pPr>
@@ -1524,7 +2091,7 @@
                 <w:sz w:val="28"/>
                 <w:szCs w:val="28"/>
               </w:rPr>
-              <w:t xml:space="preserve"> view task </w:t>
+              <w:t xml:space="preserve"> new task</w:t>
             </w:r>
           </w:p>
           <w:p/>
@@ -1622,6 +2189,508 @@
           </w:tcPr>
           <w:p>
             <w:r>
+              <w:t>User input</w:t>
+            </w:r>
+          </w:p>
+        </w:tc>
+        <w:tc>
+          <w:tcPr>
+            <w:tcW w:w="1992" w:type="dxa"/>
+          </w:tcPr>
+          <w:p>
+            <w:r>
+              <w:t xml:space="preserve">Expected,  </w:t>
+            </w:r>
+          </w:p>
+        </w:tc>
+        <w:tc>
+          <w:tcPr>
+            <w:tcW w:w="1993" w:type="dxa"/>
+          </w:tcPr>
+          <w:p>
+            <w:r>
+              <w:t>Test,</w:t>
+            </w:r>
+          </w:p>
+          <w:p>
+            <w:r>
+              <w:t xml:space="preserve">Test hole </w:t>
+            </w:r>
+            <w:r>
+              <w:t>website</w:t>
+            </w:r>
+          </w:p>
+          <w:p>
+            <w:proofErr w:type="spellStart"/>
+            <w:r>
+              <w:t>Jsm</w:t>
+            </w:r>
+            <w:proofErr w:type="spellEnd"/>
+          </w:p>
+          <w:p>
+            <w:r>
+              <w:t>1</w:t>
+            </w:r>
+          </w:p>
+          <w:p>
+            <w:r>
+              <w:t>Not started</w:t>
+            </w:r>
+          </w:p>
+        </w:tc>
+        <w:tc>
+          <w:tcPr>
+            <w:tcW w:w="1993" w:type="dxa"/>
+          </w:tcPr>
+          <w:p>
+            <w:r>
+              <w:t>Save and exit to menu</w:t>
+            </w:r>
+          </w:p>
+          <w:p>
+            <w:pPr>
+              <w:ind w:firstLine="720"/>
+            </w:pPr>
+          </w:p>
+        </w:tc>
+        <w:tc>
+          <w:tcPr>
+            <w:tcW w:w="1993" w:type="dxa"/>
+          </w:tcPr>
+          <w:p>
+            <w:proofErr w:type="spellStart"/>
+            <w:r>
+              <w:t>ValueError</w:t>
+            </w:r>
+            <w:proofErr w:type="spellEnd"/>
+          </w:p>
+        </w:tc>
+        <w:tc>
+          <w:tcPr>
+            <w:tcW w:w="1993" w:type="dxa"/>
+          </w:tcPr>
+          <w:p>
+            <w:r>
+              <w:t xml:space="preserve">I had set the default to </w:t>
+            </w:r>
+            <w:proofErr w:type="spellStart"/>
+            <w:proofErr w:type="gramStart"/>
+            <w:r>
+              <w:t>a</w:t>
+            </w:r>
+            <w:proofErr w:type="spellEnd"/>
+            <w:proofErr w:type="gramEnd"/>
+            <w:r>
+              <w:t xml:space="preserve"> empty string </w:t>
+            </w:r>
+          </w:p>
+        </w:tc>
+      </w:tr>
+      <w:tr>
+        <w:trPr>
+          <w:cnfStyle w:val="000000100000" w:firstRow="0" w:lastRow="0" w:firstColumn="0" w:lastColumn="0" w:oddVBand="0" w:evenVBand="0" w:oddHBand="1" w:evenHBand="0" w:firstRowFirstColumn="0" w:firstRowLastColumn="0" w:lastRowFirstColumn="0" w:lastRowLastColumn="0"/>
+        </w:trPr>
+        <w:tc>
+          <w:tcPr>
+            <w:tcW w:w="1992" w:type="dxa"/>
+          </w:tcPr>
+          <w:p>
+            <w:r>
+              <w:t>24/06/2025</w:t>
+            </w:r>
+          </w:p>
+        </w:tc>
+        <w:tc>
+          <w:tcPr>
+            <w:tcW w:w="1992" w:type="dxa"/>
+          </w:tcPr>
+          <w:p>
+            <w:r>
+              <w:t>User input</w:t>
+            </w:r>
+          </w:p>
+        </w:tc>
+        <w:tc>
+          <w:tcPr>
+            <w:tcW w:w="1992" w:type="dxa"/>
+          </w:tcPr>
+          <w:p>
+            <w:r>
+              <w:t xml:space="preserve">Expected,  </w:t>
+            </w:r>
+          </w:p>
+        </w:tc>
+        <w:tc>
+          <w:tcPr>
+            <w:tcW w:w="1993" w:type="dxa"/>
+          </w:tcPr>
+          <w:p>
+            <w:r>
+              <w:t>Test,</w:t>
+            </w:r>
+          </w:p>
+          <w:p>
+            <w:r>
+              <w:t>Test hole website</w:t>
+            </w:r>
+          </w:p>
+          <w:p>
+            <w:proofErr w:type="spellStart"/>
+            <w:r>
+              <w:t>Jsm</w:t>
+            </w:r>
+            <w:proofErr w:type="spellEnd"/>
+          </w:p>
+          <w:p>
+            <w:r>
+              <w:t>1</w:t>
+            </w:r>
+          </w:p>
+          <w:p>
+            <w:r>
+              <w:t>Not started</w:t>
+            </w:r>
+          </w:p>
+        </w:tc>
+        <w:tc>
+          <w:tcPr>
+            <w:tcW w:w="1993" w:type="dxa"/>
+          </w:tcPr>
+          <w:p>
+            <w:r>
+              <w:t xml:space="preserve">Save and display the new entry then after user hits ok </w:t>
+            </w:r>
+            <w:r>
+              <w:t>continue</w:t>
+            </w:r>
+            <w:r>
+              <w:t xml:space="preserve"> to menu</w:t>
+            </w:r>
+          </w:p>
+          <w:p/>
+        </w:tc>
+        <w:tc>
+          <w:tcPr>
+            <w:tcW w:w="1993" w:type="dxa"/>
+          </w:tcPr>
+          <w:p>
+            <w:r>
+              <w:t xml:space="preserve">Save and display the new entry then after user hits ok </w:t>
+            </w:r>
+            <w:r>
+              <w:t>continue</w:t>
+            </w:r>
+            <w:r>
+              <w:t xml:space="preserve"> to menu</w:t>
+            </w:r>
+          </w:p>
+          <w:p/>
+        </w:tc>
+        <w:tc>
+          <w:tcPr>
+            <w:tcW w:w="1993" w:type="dxa"/>
+          </w:tcPr>
+          <w:p/>
+        </w:tc>
+      </w:tr>
+      <w:tr>
+        <w:tc>
+          <w:tcPr>
+            <w:tcW w:w="1992" w:type="dxa"/>
+          </w:tcPr>
+          <w:p/>
+        </w:tc>
+        <w:tc>
+          <w:tcPr>
+            <w:tcW w:w="1992" w:type="dxa"/>
+          </w:tcPr>
+          <w:p/>
+        </w:tc>
+        <w:tc>
+          <w:tcPr>
+            <w:tcW w:w="1992" w:type="dxa"/>
+          </w:tcPr>
+          <w:p>
+            <w:proofErr w:type="gramStart"/>
+            <w:r>
+              <w:t>Expected,  Boundary</w:t>
+            </w:r>
+            <w:proofErr w:type="gramEnd"/>
+            <w:r>
+              <w:t>, or Invalid</w:t>
+            </w:r>
+          </w:p>
+        </w:tc>
+        <w:tc>
+          <w:tcPr>
+            <w:tcW w:w="1993" w:type="dxa"/>
+          </w:tcPr>
+          <w:p/>
+        </w:tc>
+        <w:tc>
+          <w:tcPr>
+            <w:tcW w:w="1993" w:type="dxa"/>
+          </w:tcPr>
+          <w:p/>
+        </w:tc>
+        <w:tc>
+          <w:tcPr>
+            <w:tcW w:w="1993" w:type="dxa"/>
+          </w:tcPr>
+          <w:p/>
+        </w:tc>
+        <w:tc>
+          <w:tcPr>
+            <w:tcW w:w="1993" w:type="dxa"/>
+          </w:tcPr>
+          <w:p/>
+        </w:tc>
+      </w:tr>
+      <w:tr>
+        <w:trPr>
+          <w:cnfStyle w:val="000000100000" w:firstRow="0" w:lastRow="0" w:firstColumn="0" w:lastColumn="0" w:oddVBand="0" w:evenVBand="0" w:oddHBand="1" w:evenHBand="0" w:firstRowFirstColumn="0" w:firstRowLastColumn="0" w:lastRowFirstColumn="0" w:lastRowLastColumn="0"/>
+        </w:trPr>
+        <w:tc>
+          <w:tcPr>
+            <w:tcW w:w="1992" w:type="dxa"/>
+          </w:tcPr>
+          <w:p/>
+        </w:tc>
+        <w:tc>
+          <w:tcPr>
+            <w:tcW w:w="1992" w:type="dxa"/>
+          </w:tcPr>
+          <w:p/>
+        </w:tc>
+        <w:tc>
+          <w:tcPr>
+            <w:tcW w:w="1992" w:type="dxa"/>
+          </w:tcPr>
+          <w:p/>
+        </w:tc>
+        <w:tc>
+          <w:tcPr>
+            <w:tcW w:w="1993" w:type="dxa"/>
+          </w:tcPr>
+          <w:p/>
+        </w:tc>
+        <w:tc>
+          <w:tcPr>
+            <w:tcW w:w="1993" w:type="dxa"/>
+          </w:tcPr>
+          <w:p/>
+        </w:tc>
+        <w:tc>
+          <w:tcPr>
+            <w:tcW w:w="1993" w:type="dxa"/>
+          </w:tcPr>
+          <w:p/>
+        </w:tc>
+        <w:tc>
+          <w:tcPr>
+            <w:tcW w:w="1993" w:type="dxa"/>
+          </w:tcPr>
+          <w:p/>
+        </w:tc>
+      </w:tr>
+      <w:tr>
+        <w:tc>
+          <w:tcPr>
+            <w:tcW w:w="1992" w:type="dxa"/>
+          </w:tcPr>
+          <w:p/>
+        </w:tc>
+        <w:tc>
+          <w:tcPr>
+            <w:tcW w:w="1992" w:type="dxa"/>
+          </w:tcPr>
+          <w:p/>
+        </w:tc>
+        <w:tc>
+          <w:tcPr>
+            <w:tcW w:w="1992" w:type="dxa"/>
+          </w:tcPr>
+          <w:p/>
+        </w:tc>
+        <w:tc>
+          <w:tcPr>
+            <w:tcW w:w="1993" w:type="dxa"/>
+          </w:tcPr>
+          <w:p/>
+        </w:tc>
+        <w:tc>
+          <w:tcPr>
+            <w:tcW w:w="1993" w:type="dxa"/>
+          </w:tcPr>
+          <w:p/>
+        </w:tc>
+        <w:tc>
+          <w:tcPr>
+            <w:tcW w:w="1993" w:type="dxa"/>
+          </w:tcPr>
+          <w:p/>
+        </w:tc>
+        <w:tc>
+          <w:tcPr>
+            <w:tcW w:w="1993" w:type="dxa"/>
+          </w:tcPr>
+          <w:p/>
+        </w:tc>
+      </w:tr>
+    </w:tbl>
+    <w:p/>
+    <w:p/>
+    <w:tbl>
+      <w:tblPr>
+        <w:tblStyle w:val="PlainTable1"/>
+        <w:tblW w:w="0" w:type="auto"/>
+        <w:tblLook w:val="0420" w:firstRow="1" w:lastRow="0" w:firstColumn="0" w:lastColumn="0" w:noHBand="0" w:noVBand="1"/>
+      </w:tblPr>
+      <w:tblGrid>
+        <w:gridCol w:w="1992"/>
+        <w:gridCol w:w="1992"/>
+        <w:gridCol w:w="1992"/>
+        <w:gridCol w:w="1993"/>
+        <w:gridCol w:w="1993"/>
+        <w:gridCol w:w="1993"/>
+        <w:gridCol w:w="1993"/>
+      </w:tblGrid>
+      <w:tr>
+        <w:trPr>
+          <w:cnfStyle w:val="100000000000" w:firstRow="1" w:lastRow="0" w:firstColumn="0" w:lastColumn="0" w:oddVBand="0" w:evenVBand="0" w:oddHBand="0" w:evenHBand="0" w:firstRowFirstColumn="0" w:firstRowLastColumn="0" w:lastRowFirstColumn="0" w:lastRowLastColumn="0"/>
+        </w:trPr>
+        <w:tc>
+          <w:tcPr>
+            <w:tcW w:w="13948" w:type="dxa"/>
+            <w:gridSpan w:val="7"/>
+            <w:shd w:val="clear" w:color="auto" w:fill="F2CEED" w:themeFill="accent5" w:themeFillTint="33"/>
+          </w:tcPr>
+          <w:p>
+            <w:pPr>
+              <w:rPr>
+                <w:b w:val="0"/>
+                <w:bCs w:val="0"/>
+                <w:sz w:val="28"/>
+                <w:szCs w:val="28"/>
+              </w:rPr>
+            </w:pPr>
+            <w:r>
+              <w:rPr>
+                <w:sz w:val="28"/>
+                <w:szCs w:val="28"/>
+              </w:rPr>
+              <w:t xml:space="preserve">NAME </w:t>
+            </w:r>
+            <w:r>
+              <w:rPr>
+                <w:sz w:val="28"/>
+                <w:szCs w:val="28"/>
+              </w:rPr>
+              <w:t>Function/ Feature</w:t>
+            </w:r>
+            <w:r>
+              <w:rPr>
+                <w:sz w:val="28"/>
+                <w:szCs w:val="28"/>
+              </w:rPr>
+              <w:t xml:space="preserve"> view task </w:t>
+            </w:r>
+          </w:p>
+          <w:p/>
+        </w:tc>
+      </w:tr>
+      <w:tr>
+        <w:trPr>
+          <w:cnfStyle w:val="000000100000" w:firstRow="0" w:lastRow="0" w:firstColumn="0" w:lastColumn="0" w:oddVBand="0" w:evenVBand="0" w:oddHBand="1" w:evenHBand="0" w:firstRowFirstColumn="0" w:firstRowLastColumn="0" w:lastRowFirstColumn="0" w:lastRowLastColumn="0"/>
+        </w:trPr>
+        <w:tc>
+          <w:tcPr>
+            <w:tcW w:w="1992" w:type="dxa"/>
+          </w:tcPr>
+          <w:p>
+            <w:r>
+              <w:t>Date</w:t>
+            </w:r>
+          </w:p>
+        </w:tc>
+        <w:tc>
+          <w:tcPr>
+            <w:tcW w:w="1992" w:type="dxa"/>
+          </w:tcPr>
+          <w:p>
+            <w:r>
+              <w:t>What is being tested</w:t>
+            </w:r>
+          </w:p>
+        </w:tc>
+        <w:tc>
+          <w:tcPr>
+            <w:tcW w:w="1992" w:type="dxa"/>
+          </w:tcPr>
+          <w:p>
+            <w:r>
+              <w:t>Test Type</w:t>
+            </w:r>
+          </w:p>
+        </w:tc>
+        <w:tc>
+          <w:tcPr>
+            <w:tcW w:w="1993" w:type="dxa"/>
+          </w:tcPr>
+          <w:p>
+            <w:r>
+              <w:t>Test Value</w:t>
+            </w:r>
+          </w:p>
+        </w:tc>
+        <w:tc>
+          <w:tcPr>
+            <w:tcW w:w="1993" w:type="dxa"/>
+          </w:tcPr>
+          <w:p>
+            <w:r>
+              <w:t>Expected Result</w:t>
+            </w:r>
+          </w:p>
+        </w:tc>
+        <w:tc>
+          <w:tcPr>
+            <w:tcW w:w="1993" w:type="dxa"/>
+          </w:tcPr>
+          <w:p>
+            <w:r>
+              <w:t>Actual Result</w:t>
+            </w:r>
+          </w:p>
+        </w:tc>
+        <w:tc>
+          <w:tcPr>
+            <w:tcW w:w="1993" w:type="dxa"/>
+          </w:tcPr>
+          <w:p>
+            <w:r>
+              <w:t>How it was fixed</w:t>
+            </w:r>
+          </w:p>
+        </w:tc>
+      </w:tr>
+      <w:tr>
+        <w:tc>
+          <w:tcPr>
+            <w:tcW w:w="1992" w:type="dxa"/>
+          </w:tcPr>
+          <w:p>
+            <w:r>
+              <w:t>24/06/2025</w:t>
+            </w:r>
+          </w:p>
+        </w:tc>
+        <w:tc>
+          <w:tcPr>
+            <w:tcW w:w="1992" w:type="dxa"/>
+          </w:tcPr>
+          <w:p>
+            <w:r>
               <w:t>Task view after creation of task</w:t>
             </w:r>
           </w:p>
@@ -1662,7 +2731,15 @@
           </w:tcPr>
           <w:p>
             <w:r>
-              <w:t xml:space="preserve">Shows task 6  but not in wanted form </w:t>
+              <w:t xml:space="preserve">Shows task </w:t>
+            </w:r>
+            <w:proofErr w:type="gramStart"/>
+            <w:r>
+              <w:t>6  but</w:t>
+            </w:r>
+            <w:proofErr w:type="gramEnd"/>
+            <w:r>
+              <w:t xml:space="preserve"> not in wanted form </w:t>
             </w:r>
           </w:p>
         </w:tc>
@@ -1996,6 +3073,7 @@
           </w:tcPr>
           <w:p>
             <w:r>
+              <w:lastRenderedPageBreak/>
               <w:t>Date</w:t>
             </w:r>
           </w:p>
@@ -2066,43 +3144,87 @@
           <w:tcPr>
             <w:tcW w:w="1992" w:type="dxa"/>
           </w:tcPr>
-          <w:p/>
-        </w:tc>
-        <w:tc>
-          <w:tcPr>
-            <w:tcW w:w="1992" w:type="dxa"/>
-          </w:tcPr>
-          <w:p/>
-        </w:tc>
-        <w:tc>
-          <w:tcPr>
-            <w:tcW w:w="1992" w:type="dxa"/>
-          </w:tcPr>
-          <w:p/>
-        </w:tc>
-        <w:tc>
-          <w:tcPr>
-            <w:tcW w:w="1993" w:type="dxa"/>
-          </w:tcPr>
-          <w:p/>
-        </w:tc>
-        <w:tc>
-          <w:tcPr>
-            <w:tcW w:w="1993" w:type="dxa"/>
-          </w:tcPr>
-          <w:p/>
-        </w:tc>
-        <w:tc>
-          <w:tcPr>
-            <w:tcW w:w="1993" w:type="dxa"/>
-          </w:tcPr>
-          <w:p/>
-        </w:tc>
-        <w:tc>
-          <w:tcPr>
-            <w:tcW w:w="1993" w:type="dxa"/>
-          </w:tcPr>
-          <w:p/>
+          <w:p>
+            <w:r>
+              <w:t>21/07/2025</w:t>
+            </w:r>
+          </w:p>
+        </w:tc>
+        <w:tc>
+          <w:tcPr>
+            <w:tcW w:w="1992" w:type="dxa"/>
+          </w:tcPr>
+          <w:p>
+            <w:r>
+              <w:t>edit</w:t>
+            </w:r>
+          </w:p>
+        </w:tc>
+        <w:tc>
+          <w:tcPr>
+            <w:tcW w:w="1992" w:type="dxa"/>
+          </w:tcPr>
+          <w:p>
+            <w:r>
+              <w:t>Expected</w:t>
+            </w:r>
+          </w:p>
+        </w:tc>
+        <w:tc>
+          <w:tcPr>
+            <w:tcW w:w="1993" w:type="dxa"/>
+          </w:tcPr>
+          <w:p>
+            <w:proofErr w:type="spellStart"/>
+            <w:r>
+              <w:t>Desine</w:t>
+            </w:r>
+            <w:proofErr w:type="spellEnd"/>
+            <w:r>
+              <w:t xml:space="preserve"> homepage to </w:t>
+            </w:r>
+            <w:proofErr w:type="spellStart"/>
+            <w:r>
+              <w:t>Desine</w:t>
+            </w:r>
+            <w:proofErr w:type="spellEnd"/>
+            <w:r>
+              <w:t xml:space="preserve"> homepage</w:t>
+            </w:r>
+            <w:r>
+              <w:t xml:space="preserve"> for W3</w:t>
+            </w:r>
+          </w:p>
+        </w:tc>
+        <w:tc>
+          <w:tcPr>
+            <w:tcW w:w="1993" w:type="dxa"/>
+          </w:tcPr>
+          <w:p>
+            <w:r>
+              <w:t>Edit changes in all places that the user can view.</w:t>
+            </w:r>
+          </w:p>
+        </w:tc>
+        <w:tc>
+          <w:tcPr>
+            <w:tcW w:w="1993" w:type="dxa"/>
+          </w:tcPr>
+          <w:p>
+            <w:r>
+              <w:t>Edit changes in all places that the user can view.</w:t>
+            </w:r>
+          </w:p>
+        </w:tc>
+        <w:tc>
+          <w:tcPr>
+            <w:tcW w:w="1993" w:type="dxa"/>
+          </w:tcPr>
+          <w:p>
+            <w:r>
+              <w:t>N/a</w:t>
+            </w:r>
+          </w:p>
         </w:tc>
       </w:tr>
       <w:tr>
@@ -2113,7 +3235,11 @@
           <w:tcPr>
             <w:tcW w:w="1992" w:type="dxa"/>
           </w:tcPr>
-          <w:p/>
+          <w:p>
+            <w:r>
+              <w:t>21/07/2025</w:t>
+            </w:r>
+          </w:p>
         </w:tc>
         <w:tc>
           <w:tcPr>
@@ -2767,6 +3893,7 @@
   <w:style w:type="paragraph" w:default="1" w:styleId="Normal">
     <w:name w:val="Normal"/>
     <w:qFormat/>
+    <w:rsid w:val="00E07B57"/>
   </w:style>
   <w:style w:type="paragraph" w:styleId="Heading1">
     <w:name w:val="heading 1"/>
@@ -3709,6 +4836,26 @@
 </file>
 
 <file path=customXml/item1.xml><?xml version="1.0" encoding="utf-8"?>
+<?mso-contentType ?>
+<FormTemplates xmlns="http://schemas.microsoft.com/sharepoint/v3/contenttype/forms">
+  <Display>DocumentLibraryForm</Display>
+  <Edit>DocumentLibraryForm</Edit>
+  <New>DocumentLibraryForm</New>
+</FormTemplates>
+</file>
+
+<file path=customXml/item2.xml><?xml version="1.0" encoding="utf-8"?>
+<p:properties xmlns:p="http://schemas.microsoft.com/office/2006/metadata/properties" xmlns:xsi="http://www.w3.org/2001/XMLSchema-instance" xmlns:pc="http://schemas.microsoft.com/office/infopath/2007/PartnerControls">
+  <documentManagement>
+    <lcf76f155ced4ddcb4097134ff3c332f xmlns="123be271-b045-42f2-9f8f-350d6f8ef38d">
+      <Terms xmlns="http://schemas.microsoft.com/office/infopath/2007/PartnerControls"/>
+    </lcf76f155ced4ddcb4097134ff3c332f>
+    <TaxCatchAll xmlns="36c75000-58b1-48ef-889f-834f55adc240" xsi:nil="true"/>
+  </documentManagement>
+</p:properties>
+</file>
+
+<file path=customXml/item3.xml><?xml version="1.0" encoding="utf-8"?>
 <ct:contentTypeSchema xmlns:ct="http://schemas.microsoft.com/office/2006/metadata/contentType" xmlns:ma="http://schemas.microsoft.com/office/2006/metadata/properties/metaAttributes" ct:_="" ma:_="" ma:contentTypeName="Document" ma:contentTypeID="0x0101007E8B0F3A3D93E84AB524F8279E19E7B7" ma:contentTypeVersion="12" ma:contentTypeDescription="Create a new document." ma:contentTypeScope="" ma:versionID="ad9bc89b2456d9f7d0d74edba092efce">
   <xsd:schema xmlns:xsd="http://www.w3.org/2001/XMLSchema" xmlns:xs="http://www.w3.org/2001/XMLSchema" xmlns:p="http://schemas.microsoft.com/office/2006/metadata/properties" xmlns:ns2="123be271-b045-42f2-9f8f-350d6f8ef38d" xmlns:ns3="36c75000-58b1-48ef-889f-834f55adc240" targetNamespace="http://schemas.microsoft.com/office/2006/metadata/properties" ma:root="true" ma:fieldsID="4cba23316c6bcd4ffd8a7ab360af2fc2" ns2:_="" ns3:_="">
     <xsd:import namespace="123be271-b045-42f2-9f8f-350d6f8ef38d"/>
@@ -3909,27 +5056,26 @@
 </ct:contentTypeSchema>
 </file>
 
-<file path=customXml/item2.xml><?xml version="1.0" encoding="utf-8"?>
-<p:properties xmlns:p="http://schemas.microsoft.com/office/2006/metadata/properties" xmlns:xsi="http://www.w3.org/2001/XMLSchema-instance" xmlns:pc="http://schemas.microsoft.com/office/infopath/2007/PartnerControls">
-  <documentManagement>
-    <lcf76f155ced4ddcb4097134ff3c332f xmlns="123be271-b045-42f2-9f8f-350d6f8ef38d">
-      <Terms xmlns="http://schemas.microsoft.com/office/infopath/2007/PartnerControls"/>
-    </lcf76f155ced4ddcb4097134ff3c332f>
-    <TaxCatchAll xmlns="36c75000-58b1-48ef-889f-834f55adc240" xsi:nil="true"/>
-  </documentManagement>
-</p:properties>
+<file path=customXml/itemProps1.xml><?xml version="1.0" encoding="utf-8"?>
+<ds:datastoreItem xmlns:ds="http://schemas.openxmlformats.org/officeDocument/2006/customXml" ds:itemID="{11804A7F-273F-4853-A420-851FAA5CB1AD}">
+  <ds:schemaRefs>
+    <ds:schemaRef ds:uri="http://schemas.microsoft.com/sharepoint/v3/contenttype/forms"/>
+  </ds:schemaRefs>
+</ds:datastoreItem>
 </file>
 
-<file path=customXml/item3.xml><?xml version="1.0" encoding="utf-8"?>
-<?mso-contentType ?>
-<FormTemplates xmlns="http://schemas.microsoft.com/sharepoint/v3/contenttype/forms">
-  <Display>DocumentLibraryForm</Display>
-  <Edit>DocumentLibraryForm</Edit>
-  <New>DocumentLibraryForm</New>
-</FormTemplates>
+<file path=customXml/itemProps2.xml><?xml version="1.0" encoding="utf-8"?>
+<ds:datastoreItem xmlns:ds="http://schemas.openxmlformats.org/officeDocument/2006/customXml" ds:itemID="{CA4DA93D-EC0A-44E9-87C6-27C6DEDC4B22}">
+  <ds:schemaRefs>
+    <ds:schemaRef ds:uri="http://schemas.microsoft.com/office/2006/metadata/properties"/>
+    <ds:schemaRef ds:uri="http://schemas.microsoft.com/office/infopath/2007/PartnerControls"/>
+    <ds:schemaRef ds:uri="123be271-b045-42f2-9f8f-350d6f8ef38d"/>
+    <ds:schemaRef ds:uri="36c75000-58b1-48ef-889f-834f55adc240"/>
+  </ds:schemaRefs>
+</ds:datastoreItem>
 </file>
 
-<file path=customXml/itemProps1.xml><?xml version="1.0" encoding="utf-8"?>
+<file path=customXml/itemProps3.xml><?xml version="1.0" encoding="utf-8"?>
 <ds:datastoreItem xmlns:ds="http://schemas.openxmlformats.org/officeDocument/2006/customXml" ds:itemID="{110DB8ED-5FC1-46BD-AC95-2D4BB584CE30}">
   <ds:schemaRefs>
     <ds:schemaRef ds:uri="http://schemas.microsoft.com/office/2006/metadata/contentType"/>
@@ -3946,23 +5092,4 @@
     <ds:schemaRef ds:uri="http://schemas.microsoft.com/internal/obd"/>
   </ds:schemaRefs>
 </ds:datastoreItem>
-</file>
-
-<file path=customXml/itemProps2.xml><?xml version="1.0" encoding="utf-8"?>
-<ds:datastoreItem xmlns:ds="http://schemas.openxmlformats.org/officeDocument/2006/customXml" ds:itemID="{CA4DA93D-EC0A-44E9-87C6-27C6DEDC4B22}">
-  <ds:schemaRefs>
-    <ds:schemaRef ds:uri="http://schemas.microsoft.com/office/2006/metadata/properties"/>
-    <ds:schemaRef ds:uri="http://schemas.microsoft.com/office/infopath/2007/PartnerControls"/>
-    <ds:schemaRef ds:uri="123be271-b045-42f2-9f8f-350d6f8ef38d"/>
-    <ds:schemaRef ds:uri="36c75000-58b1-48ef-889f-834f55adc240"/>
-  </ds:schemaRefs>
-</ds:datastoreItem>
-</file>
-
-<file path=customXml/itemProps3.xml><?xml version="1.0" encoding="utf-8"?>
-<ds:datastoreItem xmlns:ds="http://schemas.openxmlformats.org/officeDocument/2006/customXml" ds:itemID="{11804A7F-273F-4853-A420-851FAA5CB1AD}">
-  <ds:schemaRefs>
-    <ds:schemaRef ds:uri="http://schemas.microsoft.com/sharepoint/v3/contenttype/forms"/>
-  </ds:schemaRefs>
-</ds:datastoreItem>
 </file>
</xml_diff>

<commit_message>
small changes and Testing
</commit_message>
<xml_diff>
--- a/91896 Testing.docx
+++ b/91896 Testing.docx
@@ -92,27 +92,15 @@
               </w:rPr>
               <w:t xml:space="preserve">      </w:t>
             </w:r>
+            <w:proofErr w:type="spellStart"/>
             <w:r>
               <w:rPr>
                 <w:sz w:val="28"/>
                 <w:szCs w:val="28"/>
               </w:rPr>
-              <w:t>user</w:t>
-            </w:r>
-            <w:r>
-              <w:rPr>
-                <w:sz w:val="28"/>
-                <w:szCs w:val="28"/>
-              </w:rPr>
-              <w:t xml:space="preserve"> pick</w:t>
-            </w:r>
-            <w:r>
-              <w:rPr>
-                <w:sz w:val="28"/>
-                <w:szCs w:val="28"/>
-              </w:rPr>
-              <w:t xml:space="preserve"> task</w:t>
-            </w:r>
+              <w:t>System_search</w:t>
+            </w:r>
+            <w:proofErr w:type="spellEnd"/>
           </w:p>
           <w:p/>
         </w:tc>
@@ -199,7 +187,7 @@
           </w:tcPr>
           <w:p>
             <w:r>
-              <w:t>17/06/2025</w:t>
+              <w:t>18/07/2025</w:t>
             </w:r>
           </w:p>
         </w:tc>
@@ -208,13 +196,14 @@
             <w:tcW w:w="1815" w:type="dxa"/>
           </w:tcPr>
           <w:p>
-            <w:proofErr w:type="spellStart"/>
-            <w:r>
-              <w:t>Easygui</w:t>
-            </w:r>
-            <w:proofErr w:type="spellEnd"/>
-            <w:r>
-              <w:t xml:space="preserve"> find and allow user to select a task from task list</w:t>
+            <w:r>
+              <w:t xml:space="preserve">system search </w:t>
+            </w:r>
+            <w:r>
+              <w:t>Open</w:t>
+            </w:r>
+            <w:r>
+              <w:t xml:space="preserve"> view staff</w:t>
             </w:r>
           </w:p>
         </w:tc>
@@ -224,7 +213,7 @@
           </w:tcPr>
           <w:p>
             <w:r>
-              <w:t>Expected</w:t>
+              <w:t>expected</w:t>
             </w:r>
           </w:p>
         </w:tc>
@@ -232,7 +221,11 @@
           <w:tcPr>
             <w:tcW w:w="1784" w:type="dxa"/>
           </w:tcPr>
-          <w:p/>
+          <w:p>
+            <w:r>
+              <w:t>Press button staff member</w:t>
+            </w:r>
+          </w:p>
         </w:tc>
         <w:tc>
           <w:tcPr>
@@ -240,15 +233,7 @@
           </w:tcPr>
           <w:p>
             <w:r>
-              <w:t xml:space="preserve">Easy </w:t>
-            </w:r>
-            <w:proofErr w:type="spellStart"/>
-            <w:r>
-              <w:t>gui</w:t>
-            </w:r>
-            <w:proofErr w:type="spellEnd"/>
-            <w:r>
-              <w:t xml:space="preserve"> opens with a list of 5 tasks that the user can select from</w:t>
+              <w:t xml:space="preserve">Runs next function to pick user </w:t>
             </w:r>
           </w:p>
         </w:tc>
@@ -258,84 +243,21 @@
           </w:tcPr>
           <w:p>
             <w:r>
-              <w:t xml:space="preserve">Program crashes out with error message </w:t>
-            </w:r>
-            <w:proofErr w:type="spellStart"/>
-            <w:r>
-              <w:t>TypeError</w:t>
-            </w:r>
-            <w:proofErr w:type="spellEnd"/>
-            <w:r>
-              <w:t>: '</w:t>
-            </w:r>
-            <w:proofErr w:type="spellStart"/>
-            <w:r>
-              <w:t>builtin_function_or_method</w:t>
-            </w:r>
-            <w:proofErr w:type="spellEnd"/>
-            <w:r>
-              <w:t xml:space="preserve">' object is not </w:t>
-            </w:r>
-            <w:proofErr w:type="spellStart"/>
-            <w:r>
-              <w:t>iterable</w:t>
-            </w:r>
-            <w:proofErr w:type="spellEnd"/>
+              <w:t>Actual Result</w:t>
+            </w:r>
+            <w:r>
+              <w:t xml:space="preserve"> matched expected </w:t>
+            </w:r>
+            <w:r>
+              <w:t>results</w:t>
+            </w:r>
           </w:p>
         </w:tc>
         <w:tc>
           <w:tcPr>
             <w:tcW w:w="1849" w:type="dxa"/>
           </w:tcPr>
-          <w:p>
-            <w:r>
-              <w:t xml:space="preserve">I </w:t>
-            </w:r>
-            <w:proofErr w:type="spellStart"/>
-            <w:r>
-              <w:t>digonised</w:t>
-            </w:r>
-            <w:proofErr w:type="spellEnd"/>
-            <w:r>
-              <w:t xml:space="preserve"> my error with AI</w:t>
-            </w:r>
-          </w:p>
-          <w:p>
-            <w:r>
-              <w:t xml:space="preserve">I had </w:t>
-            </w:r>
-            <w:proofErr w:type="spellStart"/>
-            <w:r>
-              <w:t>missd</w:t>
-            </w:r>
-            <w:proofErr w:type="spellEnd"/>
-            <w:r>
-              <w:t xml:space="preserve"> the closing brackets </w:t>
-            </w:r>
-            <w:proofErr w:type="gramStart"/>
-            <w:r>
-              <w:t>on .Items</w:t>
-            </w:r>
-            <w:proofErr w:type="gramEnd"/>
-          </w:p>
-          <w:p>
-            <w:proofErr w:type="gramStart"/>
-            <w:r>
-              <w:t>So</w:t>
-            </w:r>
-            <w:proofErr w:type="gramEnd"/>
-            <w:r>
-              <w:t xml:space="preserve"> it was corrected </w:t>
-            </w:r>
-            <w:proofErr w:type="gramStart"/>
-            <w:r>
-              <w:t>to .items</w:t>
-            </w:r>
-            <w:proofErr w:type="gramEnd"/>
-            <w:r>
-              <w:t>()</w:t>
-            </w:r>
-          </w:p>
+          <w:p/>
         </w:tc>
       </w:tr>
       <w:tr>
@@ -346,37 +268,70 @@
           <w:tcPr>
             <w:tcW w:w="1877" w:type="dxa"/>
           </w:tcPr>
-          <w:p/>
+          <w:p>
+            <w:r>
+              <w:t>18/7/25</w:t>
+            </w:r>
+          </w:p>
         </w:tc>
         <w:tc>
           <w:tcPr>
             <w:tcW w:w="1815" w:type="dxa"/>
           </w:tcPr>
-          <w:p/>
+          <w:p>
+            <w:r>
+              <w:t xml:space="preserve">system search Open view </w:t>
+            </w:r>
+            <w:r>
+              <w:t>task</w:t>
+            </w:r>
+            <w:r>
+              <w:t xml:space="preserve"> </w:t>
+            </w:r>
+          </w:p>
         </w:tc>
         <w:tc>
           <w:tcPr>
             <w:tcW w:w="1842" w:type="dxa"/>
           </w:tcPr>
-          <w:p/>
+          <w:p>
+            <w:r>
+              <w:t>expected</w:t>
+            </w:r>
+          </w:p>
         </w:tc>
         <w:tc>
           <w:tcPr>
             <w:tcW w:w="1784" w:type="dxa"/>
           </w:tcPr>
-          <w:p/>
+          <w:p>
+            <w:r>
+              <w:t>Press button task</w:t>
+            </w:r>
+          </w:p>
         </w:tc>
         <w:tc>
           <w:tcPr>
             <w:tcW w:w="1843" w:type="dxa"/>
           </w:tcPr>
-          <w:p/>
+          <w:p>
+            <w:r>
+              <w:t xml:space="preserve">Runs next function to pick user </w:t>
+            </w:r>
+          </w:p>
         </w:tc>
         <w:tc>
           <w:tcPr>
             <w:tcW w:w="2938" w:type="dxa"/>
           </w:tcPr>
-          <w:p/>
+          <w:p>
+            <w:r>
+              <w:t xml:space="preserve">Actual Result matched expected </w:t>
+            </w:r>
+            <w:r>
+              <w:t>results</w:t>
+            </w:r>
+          </w:p>
         </w:tc>
         <w:tc>
           <w:tcPr>
@@ -390,37 +345,67 @@
           <w:tcPr>
             <w:tcW w:w="1877" w:type="dxa"/>
           </w:tcPr>
-          <w:p/>
+          <w:p>
+            <w:r>
+              <w:t>18/07/25</w:t>
+            </w:r>
+          </w:p>
         </w:tc>
         <w:tc>
           <w:tcPr>
             <w:tcW w:w="1815" w:type="dxa"/>
           </w:tcPr>
-          <w:p/>
+          <w:p>
+            <w:r>
+              <w:t>system search</w:t>
+            </w:r>
+            <w:r>
+              <w:t xml:space="preserve"> user exit</w:t>
+            </w:r>
+          </w:p>
         </w:tc>
         <w:tc>
           <w:tcPr>
             <w:tcW w:w="1842" w:type="dxa"/>
           </w:tcPr>
-          <w:p/>
+          <w:p>
+            <w:r>
+              <w:t>invalid</w:t>
+            </w:r>
+          </w:p>
         </w:tc>
         <w:tc>
           <w:tcPr>
             <w:tcW w:w="1784" w:type="dxa"/>
           </w:tcPr>
-          <w:p/>
+          <w:p>
+            <w:r>
+              <w:t xml:space="preserve">Press x button </w:t>
+            </w:r>
+          </w:p>
         </w:tc>
         <w:tc>
           <w:tcPr>
             <w:tcW w:w="1843" w:type="dxa"/>
           </w:tcPr>
-          <w:p/>
+          <w:p>
+            <w:r>
+              <w:t>Return to home page</w:t>
+            </w:r>
+          </w:p>
         </w:tc>
         <w:tc>
           <w:tcPr>
             <w:tcW w:w="2938" w:type="dxa"/>
           </w:tcPr>
-          <w:p/>
+          <w:p>
+            <w:r>
+              <w:t xml:space="preserve">Actual Result matched expected </w:t>
+            </w:r>
+            <w:r>
+              <w:t>results</w:t>
+            </w:r>
+          </w:p>
         </w:tc>
         <w:tc>
           <w:tcPr>
@@ -477,53 +462,6 @@
         </w:tc>
       </w:tr>
       <w:tr>
-        <w:tc>
-          <w:tcPr>
-            <w:tcW w:w="1877" w:type="dxa"/>
-          </w:tcPr>
-          <w:p/>
-        </w:tc>
-        <w:tc>
-          <w:tcPr>
-            <w:tcW w:w="1815" w:type="dxa"/>
-          </w:tcPr>
-          <w:p/>
-        </w:tc>
-        <w:tc>
-          <w:tcPr>
-            <w:tcW w:w="1842" w:type="dxa"/>
-          </w:tcPr>
-          <w:p/>
-        </w:tc>
-        <w:tc>
-          <w:tcPr>
-            <w:tcW w:w="1784" w:type="dxa"/>
-          </w:tcPr>
-          <w:p/>
-        </w:tc>
-        <w:tc>
-          <w:tcPr>
-            <w:tcW w:w="1843" w:type="dxa"/>
-          </w:tcPr>
-          <w:p/>
-        </w:tc>
-        <w:tc>
-          <w:tcPr>
-            <w:tcW w:w="2938" w:type="dxa"/>
-          </w:tcPr>
-          <w:p/>
-        </w:tc>
-        <w:tc>
-          <w:tcPr>
-            <w:tcW w:w="1849" w:type="dxa"/>
-          </w:tcPr>
-          <w:p/>
-        </w:tc>
-      </w:tr>
-      <w:tr>
-        <w:trPr>
-          <w:cnfStyle w:val="000000100000" w:firstRow="0" w:lastRow="0" w:firstColumn="0" w:lastColumn="0" w:oddVBand="0" w:evenVBand="0" w:oddHBand="1" w:evenHBand="0" w:firstRowFirstColumn="0" w:firstRowLastColumn="0" w:lastRowFirstColumn="0" w:lastRowLastColumn="0"/>
-        </w:trPr>
         <w:tc>
           <w:tcPr>
             <w:tcW w:w="1877" w:type="dxa"/>
@@ -725,129 +663,118 @@
             </w:r>
             <w:proofErr w:type="spellEnd"/>
             <w:r>
-              <w:t xml:space="preserve"> find and allow user to </w:t>
-            </w:r>
+              <w:t xml:space="preserve"> find and allow user to select a task from task list</w:t>
+            </w:r>
+          </w:p>
+        </w:tc>
+        <w:tc>
+          <w:tcPr>
+            <w:tcW w:w="1842" w:type="dxa"/>
+          </w:tcPr>
+          <w:p>
+            <w:r>
+              <w:t>Expected</w:t>
+            </w:r>
+          </w:p>
+        </w:tc>
+        <w:tc>
+          <w:tcPr>
+            <w:tcW w:w="1784" w:type="dxa"/>
+          </w:tcPr>
+          <w:p>
+            <w:r>
+              <w:t>None as didn’t open</w:t>
+            </w:r>
+          </w:p>
+        </w:tc>
+        <w:tc>
+          <w:tcPr>
+            <w:tcW w:w="1843" w:type="dxa"/>
+          </w:tcPr>
+          <w:p>
+            <w:r>
+              <w:t xml:space="preserve">Easy </w:t>
+            </w:r>
+            <w:proofErr w:type="spellStart"/>
+            <w:r>
+              <w:t>gui</w:t>
+            </w:r>
+            <w:proofErr w:type="spellEnd"/>
+            <w:r>
+              <w:t xml:space="preserve"> opens with a list of 5 tasks that the user can select from</w:t>
+            </w:r>
+          </w:p>
+        </w:tc>
+        <w:tc>
+          <w:tcPr>
+            <w:tcW w:w="2938" w:type="dxa"/>
+          </w:tcPr>
+          <w:p>
+            <w:r>
+              <w:t xml:space="preserve">Program crashes out with error message </w:t>
+            </w:r>
+            <w:proofErr w:type="spellStart"/>
+            <w:r>
+              <w:t>TypeError</w:t>
+            </w:r>
+            <w:proofErr w:type="spellEnd"/>
+            <w:r>
+              <w:t>: '</w:t>
+            </w:r>
+            <w:proofErr w:type="spellStart"/>
+            <w:r>
+              <w:t>builtin_function_or_method</w:t>
+            </w:r>
+            <w:proofErr w:type="spellEnd"/>
+            <w:r>
+              <w:t xml:space="preserve">' object is not </w:t>
+            </w:r>
+            <w:proofErr w:type="spellStart"/>
+            <w:r>
+              <w:t>iterable</w:t>
+            </w:r>
+            <w:proofErr w:type="spellEnd"/>
+          </w:p>
+        </w:tc>
+        <w:tc>
+          <w:tcPr>
+            <w:tcW w:w="1849" w:type="dxa"/>
+          </w:tcPr>
+          <w:p>
+            <w:r>
+              <w:t xml:space="preserve">I </w:t>
+            </w:r>
+            <w:proofErr w:type="spellStart"/>
+            <w:r>
+              <w:t>digonised</w:t>
+            </w:r>
+            <w:proofErr w:type="spellEnd"/>
+            <w:r>
+              <w:t xml:space="preserve"> my error with AI</w:t>
+            </w:r>
+          </w:p>
+          <w:p>
+            <w:r>
+              <w:t xml:space="preserve">I had </w:t>
+            </w:r>
+            <w:proofErr w:type="spellStart"/>
+            <w:r>
+              <w:t>missd</w:t>
+            </w:r>
+            <w:proofErr w:type="spellEnd"/>
+            <w:r>
+              <w:t xml:space="preserve"> the closing brackets </w:t>
+            </w:r>
+            <w:proofErr w:type="gramStart"/>
+            <w:r>
+              <w:t>on .Items</w:t>
+            </w:r>
+            <w:proofErr w:type="gramEnd"/>
+          </w:p>
+          <w:p>
+            <w:proofErr w:type="gramStart"/>
             <w:r>
               <w:lastRenderedPageBreak/>
-              <w:t>select a task from task list</w:t>
-            </w:r>
-          </w:p>
-        </w:tc>
-        <w:tc>
-          <w:tcPr>
-            <w:tcW w:w="1842" w:type="dxa"/>
-          </w:tcPr>
-          <w:p>
-            <w:r>
-              <w:lastRenderedPageBreak/>
-              <w:t>Expected</w:t>
-            </w:r>
-          </w:p>
-        </w:tc>
-        <w:tc>
-          <w:tcPr>
-            <w:tcW w:w="1784" w:type="dxa"/>
-          </w:tcPr>
-          <w:p/>
-        </w:tc>
-        <w:tc>
-          <w:tcPr>
-            <w:tcW w:w="1843" w:type="dxa"/>
-          </w:tcPr>
-          <w:p>
-            <w:r>
-              <w:t xml:space="preserve">Easy </w:t>
-            </w:r>
-            <w:proofErr w:type="spellStart"/>
-            <w:r>
-              <w:t>gui</w:t>
-            </w:r>
-            <w:proofErr w:type="spellEnd"/>
-            <w:r>
-              <w:t xml:space="preserve"> opens with a list of 5 </w:t>
-            </w:r>
-            <w:r>
-              <w:lastRenderedPageBreak/>
-              <w:t>tasks that the user can select from</w:t>
-            </w:r>
-          </w:p>
-        </w:tc>
-        <w:tc>
-          <w:tcPr>
-            <w:tcW w:w="2938" w:type="dxa"/>
-          </w:tcPr>
-          <w:p>
-            <w:r>
-              <w:lastRenderedPageBreak/>
-              <w:t xml:space="preserve">Program crashes out with error message </w:t>
-            </w:r>
-            <w:proofErr w:type="spellStart"/>
-            <w:r>
-              <w:t>TypeError</w:t>
-            </w:r>
-            <w:proofErr w:type="spellEnd"/>
-            <w:r>
-              <w:t xml:space="preserve">: </w:t>
-            </w:r>
-            <w:r>
-              <w:lastRenderedPageBreak/>
-              <w:t>'</w:t>
-            </w:r>
-            <w:proofErr w:type="spellStart"/>
-            <w:r>
-              <w:t>builtin_function_or_method</w:t>
-            </w:r>
-            <w:proofErr w:type="spellEnd"/>
-            <w:r>
-              <w:t xml:space="preserve">' object is not </w:t>
-            </w:r>
-            <w:proofErr w:type="spellStart"/>
-            <w:r>
-              <w:t>iterable</w:t>
-            </w:r>
-            <w:proofErr w:type="spellEnd"/>
-          </w:p>
-        </w:tc>
-        <w:tc>
-          <w:tcPr>
-            <w:tcW w:w="1849" w:type="dxa"/>
-          </w:tcPr>
-          <w:p>
-            <w:r>
-              <w:lastRenderedPageBreak/>
-              <w:t xml:space="preserve">I </w:t>
-            </w:r>
-            <w:proofErr w:type="spellStart"/>
-            <w:r>
-              <w:t>digonised</w:t>
-            </w:r>
-            <w:proofErr w:type="spellEnd"/>
-            <w:r>
-              <w:t xml:space="preserve"> my error with AI</w:t>
-            </w:r>
-          </w:p>
-          <w:p>
-            <w:r>
-              <w:lastRenderedPageBreak/>
-              <w:t xml:space="preserve">I had </w:t>
-            </w:r>
-            <w:proofErr w:type="spellStart"/>
-            <w:r>
-              <w:t>missd</w:t>
-            </w:r>
-            <w:proofErr w:type="spellEnd"/>
-            <w:r>
-              <w:t xml:space="preserve"> the closing brackets </w:t>
-            </w:r>
-            <w:proofErr w:type="gramStart"/>
-            <w:r>
-              <w:t>on .Items</w:t>
-            </w:r>
-            <w:proofErr w:type="gramEnd"/>
-          </w:p>
-          <w:p>
-            <w:proofErr w:type="gramStart"/>
-            <w:r>
               <w:t>So</w:t>
             </w:r>
             <w:proofErr w:type="gramEnd"/>
@@ -873,37 +800,67 @@
           <w:tcPr>
             <w:tcW w:w="1877" w:type="dxa"/>
           </w:tcPr>
-          <w:p/>
+          <w:p>
+            <w:r>
+              <w:lastRenderedPageBreak/>
+              <w:t>18/07/2025</w:t>
+            </w:r>
+          </w:p>
         </w:tc>
         <w:tc>
           <w:tcPr>
             <w:tcW w:w="1815" w:type="dxa"/>
           </w:tcPr>
-          <w:p/>
+          <w:p>
+            <w:proofErr w:type="spellStart"/>
+            <w:r>
+              <w:t>Easygui</w:t>
+            </w:r>
+            <w:proofErr w:type="spellEnd"/>
+            <w:r>
+              <w:t xml:space="preserve"> find and allow user to select a task from task list</w:t>
+            </w:r>
+          </w:p>
         </w:tc>
         <w:tc>
           <w:tcPr>
             <w:tcW w:w="1842" w:type="dxa"/>
           </w:tcPr>
-          <w:p/>
+          <w:p>
+            <w:r>
+              <w:t>expected</w:t>
+            </w:r>
+          </w:p>
         </w:tc>
         <w:tc>
           <w:tcPr>
             <w:tcW w:w="1784" w:type="dxa"/>
           </w:tcPr>
-          <w:p/>
+          <w:p>
+            <w:r>
+              <w:t xml:space="preserve">Select design homepage </w:t>
+            </w:r>
+          </w:p>
         </w:tc>
         <w:tc>
           <w:tcPr>
             <w:tcW w:w="1843" w:type="dxa"/>
           </w:tcPr>
-          <w:p/>
+          <w:p>
+            <w:r>
+              <w:t>Return task id to the requesting function</w:t>
+            </w:r>
+          </w:p>
         </w:tc>
         <w:tc>
           <w:tcPr>
             <w:tcW w:w="2938" w:type="dxa"/>
           </w:tcPr>
-          <w:p/>
+          <w:p>
+            <w:r>
+              <w:t>Actual Result matched expected results</w:t>
+            </w:r>
+          </w:p>
         </w:tc>
         <w:tc>
           <w:tcPr>
@@ -917,37 +874,72 @@
           <w:tcPr>
             <w:tcW w:w="1877" w:type="dxa"/>
           </w:tcPr>
-          <w:p/>
+          <w:p>
+            <w:r>
+              <w:t>18/07/2025</w:t>
+            </w:r>
+          </w:p>
         </w:tc>
         <w:tc>
           <w:tcPr>
             <w:tcW w:w="1815" w:type="dxa"/>
           </w:tcPr>
-          <w:p/>
+          <w:p>
+            <w:proofErr w:type="spellStart"/>
+            <w:r>
+              <w:t>Easygui</w:t>
+            </w:r>
+            <w:proofErr w:type="spellEnd"/>
+            <w:r>
+              <w:t xml:space="preserve"> find and allow user to select a task from task list</w:t>
+            </w:r>
+          </w:p>
         </w:tc>
         <w:tc>
           <w:tcPr>
             <w:tcW w:w="1842" w:type="dxa"/>
           </w:tcPr>
-          <w:p/>
+          <w:p>
+            <w:r>
+              <w:t>expected</w:t>
+            </w:r>
+          </w:p>
         </w:tc>
         <w:tc>
           <w:tcPr>
             <w:tcW w:w="1784" w:type="dxa"/>
           </w:tcPr>
-          <w:p/>
+          <w:p>
+            <w:r>
+              <w:t xml:space="preserve">Select </w:t>
+            </w:r>
+            <w:r>
+              <w:t>fix navigation menu</w:t>
+            </w:r>
+            <w:r>
+              <w:t xml:space="preserve"> </w:t>
+            </w:r>
+          </w:p>
         </w:tc>
         <w:tc>
           <w:tcPr>
             <w:tcW w:w="1843" w:type="dxa"/>
           </w:tcPr>
-          <w:p/>
+          <w:p>
+            <w:r>
+              <w:t>Return task id to the requesting function</w:t>
+            </w:r>
+          </w:p>
         </w:tc>
         <w:tc>
           <w:tcPr>
             <w:tcW w:w="2938" w:type="dxa"/>
           </w:tcPr>
-          <w:p/>
+          <w:p>
+            <w:r>
+              <w:t>Actual Result matched expected results</w:t>
+            </w:r>
+          </w:p>
         </w:tc>
         <w:tc>
           <w:tcPr>
@@ -964,37 +956,78 @@
           <w:tcPr>
             <w:tcW w:w="1877" w:type="dxa"/>
           </w:tcPr>
-          <w:p/>
+          <w:p>
+            <w:r>
+              <w:t>18/07/2025</w:t>
+            </w:r>
+          </w:p>
         </w:tc>
         <w:tc>
           <w:tcPr>
             <w:tcW w:w="1815" w:type="dxa"/>
           </w:tcPr>
-          <w:p/>
+          <w:p>
+            <w:proofErr w:type="spellStart"/>
+            <w:r>
+              <w:t>Easygui</w:t>
+            </w:r>
+            <w:proofErr w:type="spellEnd"/>
+            <w:r>
+              <w:t xml:space="preserve"> </w:t>
+            </w:r>
+            <w:r>
+              <w:t xml:space="preserve">exit task pucker </w:t>
+            </w:r>
+          </w:p>
         </w:tc>
         <w:tc>
           <w:tcPr>
             <w:tcW w:w="1842" w:type="dxa"/>
           </w:tcPr>
-          <w:p/>
+          <w:p>
+            <w:r>
+              <w:t>expected</w:t>
+            </w:r>
+          </w:p>
         </w:tc>
         <w:tc>
           <w:tcPr>
             <w:tcW w:w="1784" w:type="dxa"/>
           </w:tcPr>
-          <w:p/>
+          <w:p>
+            <w:r>
+              <w:t xml:space="preserve">Select </w:t>
+            </w:r>
+            <w:r>
+              <w:t>x</w:t>
+            </w:r>
+            <w:r>
+              <w:t xml:space="preserve"> </w:t>
+            </w:r>
+          </w:p>
         </w:tc>
         <w:tc>
           <w:tcPr>
             <w:tcW w:w="1843" w:type="dxa"/>
           </w:tcPr>
-          <w:p/>
+          <w:p>
+            <w:r>
+              <w:t xml:space="preserve">Return </w:t>
+            </w:r>
+            <w:r>
+              <w:t>to home page</w:t>
+            </w:r>
+          </w:p>
         </w:tc>
         <w:tc>
           <w:tcPr>
             <w:tcW w:w="2938" w:type="dxa"/>
           </w:tcPr>
-          <w:p/>
+          <w:p>
+            <w:r>
+              <w:t>Actual Result matched expected results</w:t>
+            </w:r>
+          </w:p>
         </w:tc>
         <w:tc>
           <w:tcPr>
@@ -1149,8 +1182,24 @@
                 <w:sz w:val="28"/>
                 <w:szCs w:val="28"/>
               </w:rPr>
-              <w:t xml:space="preserve">      user pick task</w:t>
-            </w:r>
+              <w:t xml:space="preserve">      user pick </w:t>
+            </w:r>
+            <w:proofErr w:type="spellStart"/>
+            <w:r>
+              <w:rPr>
+                <w:sz w:val="28"/>
+                <w:szCs w:val="28"/>
+              </w:rPr>
+              <w:t>task</w:t>
+            </w:r>
+            <w:r>
+              <w:rPr>
+                <w:sz w:val="28"/>
+                <w:szCs w:val="28"/>
+              </w:rPr>
+              <w:t>_items</w:t>
+            </w:r>
+            <w:proofErr w:type="spellEnd"/>
           </w:p>
           <w:p/>
         </w:tc>
@@ -1252,9 +1301,19 @@
             </w:r>
             <w:proofErr w:type="spellEnd"/>
             <w:r>
-              <w:t xml:space="preserve"> find and allow user to select a task from task list</w:t>
-            </w:r>
-          </w:p>
+              <w:t xml:space="preserve"> find and allow user to select a task </w:t>
+            </w:r>
+            <w:r>
+              <w:t xml:space="preserve">item </w:t>
+            </w:r>
+            <w:r>
+              <w:t xml:space="preserve">from task </w:t>
+            </w:r>
+            <w:r>
+              <w:t>item</w:t>
+            </w:r>
+          </w:p>
+          <w:p/>
         </w:tc>
         <w:tc>
           <w:tcPr>
@@ -1286,7 +1345,13 @@
             </w:r>
             <w:proofErr w:type="spellEnd"/>
             <w:r>
-              <w:t xml:space="preserve"> opens with a list of 5 tasks that the user can select from</w:t>
+              <w:t xml:space="preserve"> opens with a list of 5 tasks</w:t>
+            </w:r>
+            <w:r>
+              <w:t xml:space="preserve"> items</w:t>
+            </w:r>
+            <w:r>
+              <w:t xml:space="preserve"> that the user can select from</w:t>
             </w:r>
           </w:p>
         </w:tc>
@@ -1296,84 +1361,15 @@
           </w:tcPr>
           <w:p>
             <w:r>
-              <w:t xml:space="preserve">Program crashes out with error message </w:t>
-            </w:r>
-            <w:proofErr w:type="spellStart"/>
-            <w:r>
-              <w:t>TypeError</w:t>
-            </w:r>
-            <w:proofErr w:type="spellEnd"/>
-            <w:r>
-              <w:t>: '</w:t>
-            </w:r>
-            <w:proofErr w:type="spellStart"/>
-            <w:r>
-              <w:t>builtin_function_or_method</w:t>
-            </w:r>
-            <w:proofErr w:type="spellEnd"/>
-            <w:r>
-              <w:t xml:space="preserve">' object is not </w:t>
-            </w:r>
-            <w:proofErr w:type="spellStart"/>
-            <w:r>
-              <w:t>iterable</w:t>
-            </w:r>
-            <w:proofErr w:type="spellEnd"/>
+              <w:t>Actual Result matched expected results</w:t>
+            </w:r>
           </w:p>
         </w:tc>
         <w:tc>
           <w:tcPr>
             <w:tcW w:w="1849" w:type="dxa"/>
           </w:tcPr>
-          <w:p>
-            <w:r>
-              <w:t xml:space="preserve">I </w:t>
-            </w:r>
-            <w:proofErr w:type="spellStart"/>
-            <w:r>
-              <w:t>digonised</w:t>
-            </w:r>
-            <w:proofErr w:type="spellEnd"/>
-            <w:r>
-              <w:t xml:space="preserve"> my error with AI</w:t>
-            </w:r>
-          </w:p>
-          <w:p>
-            <w:r>
-              <w:t xml:space="preserve">I had </w:t>
-            </w:r>
-            <w:proofErr w:type="spellStart"/>
-            <w:r>
-              <w:t>missd</w:t>
-            </w:r>
-            <w:proofErr w:type="spellEnd"/>
-            <w:r>
-              <w:t xml:space="preserve"> the closing brackets </w:t>
-            </w:r>
-            <w:proofErr w:type="gramStart"/>
-            <w:r>
-              <w:t>on .Items</w:t>
-            </w:r>
-            <w:proofErr w:type="gramEnd"/>
-          </w:p>
-          <w:p>
-            <w:proofErr w:type="gramStart"/>
-            <w:r>
-              <w:t>So</w:t>
-            </w:r>
-            <w:proofErr w:type="gramEnd"/>
-            <w:r>
-              <w:t xml:space="preserve"> it was corrected </w:t>
-            </w:r>
-            <w:proofErr w:type="gramStart"/>
-            <w:r>
-              <w:t>to .items</w:t>
-            </w:r>
-            <w:proofErr w:type="gramEnd"/>
-            <w:r>
-              <w:t>()</w:t>
-            </w:r>
-          </w:p>
+          <w:p/>
         </w:tc>
       </w:tr>
       <w:tr>
@@ -1384,37 +1380,67 @@
           <w:tcPr>
             <w:tcW w:w="1877" w:type="dxa"/>
           </w:tcPr>
-          <w:p/>
+          <w:p>
+            <w:r>
+              <w:t>21/07/2025</w:t>
+            </w:r>
+          </w:p>
         </w:tc>
         <w:tc>
           <w:tcPr>
             <w:tcW w:w="1815" w:type="dxa"/>
           </w:tcPr>
+          <w:p>
+            <w:proofErr w:type="spellStart"/>
+            <w:r>
+              <w:t>Easygui</w:t>
+            </w:r>
+            <w:proofErr w:type="spellEnd"/>
+            <w:r>
+              <w:t xml:space="preserve"> find and allow user to select a task item from task item</w:t>
+            </w:r>
+          </w:p>
           <w:p/>
         </w:tc>
         <w:tc>
           <w:tcPr>
             <w:tcW w:w="1842" w:type="dxa"/>
           </w:tcPr>
-          <w:p/>
+          <w:p>
+            <w:r>
+              <w:t>expected</w:t>
+            </w:r>
+          </w:p>
         </w:tc>
         <w:tc>
           <w:tcPr>
             <w:tcW w:w="1784" w:type="dxa"/>
           </w:tcPr>
-          <w:p/>
+          <w:p>
+            <w:r>
+              <w:t>title</w:t>
+            </w:r>
+          </w:p>
         </w:tc>
         <w:tc>
           <w:tcPr>
             <w:tcW w:w="1843" w:type="dxa"/>
           </w:tcPr>
-          <w:p/>
+          <w:p>
+            <w:r>
+              <w:t xml:space="preserve">Return “title’ to the calling function  </w:t>
+            </w:r>
+          </w:p>
         </w:tc>
         <w:tc>
           <w:tcPr>
             <w:tcW w:w="2938" w:type="dxa"/>
           </w:tcPr>
-          <w:p/>
+          <w:p>
+            <w:r>
+              <w:t>Actual Result matched expected results</w:t>
+            </w:r>
+          </w:p>
         </w:tc>
         <w:tc>
           <w:tcPr>
@@ -1428,37 +1454,80 @@
           <w:tcPr>
             <w:tcW w:w="1877" w:type="dxa"/>
           </w:tcPr>
-          <w:p/>
+          <w:p>
+            <w:r>
+              <w:lastRenderedPageBreak/>
+              <w:t>21/07/25</w:t>
+            </w:r>
+          </w:p>
         </w:tc>
         <w:tc>
           <w:tcPr>
             <w:tcW w:w="1815" w:type="dxa"/>
           </w:tcPr>
+          <w:p>
+            <w:proofErr w:type="spellStart"/>
+            <w:r>
+              <w:t>Easygui</w:t>
+            </w:r>
+            <w:proofErr w:type="spellEnd"/>
+            <w:r>
+              <w:t xml:space="preserve"> find and allow user to select a task item from task item</w:t>
+            </w:r>
+          </w:p>
           <w:p/>
         </w:tc>
         <w:tc>
           <w:tcPr>
             <w:tcW w:w="1842" w:type="dxa"/>
           </w:tcPr>
-          <w:p/>
+          <w:p>
+            <w:r>
+              <w:t>expected</w:t>
+            </w:r>
+          </w:p>
         </w:tc>
         <w:tc>
           <w:tcPr>
             <w:tcW w:w="1784" w:type="dxa"/>
           </w:tcPr>
-          <w:p/>
+          <w:p>
+            <w:r>
+              <w:t>status</w:t>
+            </w:r>
+          </w:p>
         </w:tc>
         <w:tc>
           <w:tcPr>
             <w:tcW w:w="1843" w:type="dxa"/>
           </w:tcPr>
-          <w:p/>
+          <w:p>
+            <w:r>
+              <w:t xml:space="preserve">Return </w:t>
+            </w:r>
+            <w:r>
+              <w:t>‘</w:t>
+            </w:r>
+            <w:r>
+              <w:t>status</w:t>
+            </w:r>
+            <w:r>
+              <w:t xml:space="preserve">’ </w:t>
+            </w:r>
+            <w:r>
+              <w:t xml:space="preserve">to the calling function  </w:t>
+            </w:r>
+          </w:p>
         </w:tc>
         <w:tc>
           <w:tcPr>
             <w:tcW w:w="2938" w:type="dxa"/>
           </w:tcPr>
-          <w:p/>
+          <w:p>
+            <w:r>
+              <w:t>Actual Result matched expected results</w:t>
+            </w:r>
+          </w:p>
         </w:tc>
         <w:tc>
           <w:tcPr>
@@ -1475,43 +1544,121 @@
           <w:tcPr>
             <w:tcW w:w="1877" w:type="dxa"/>
           </w:tcPr>
-          <w:p/>
+          <w:p>
+            <w:r>
+              <w:t>31/07/2025</w:t>
+            </w:r>
+          </w:p>
         </w:tc>
         <w:tc>
           <w:tcPr>
             <w:tcW w:w="1815" w:type="dxa"/>
           </w:tcPr>
-          <w:p/>
+          <w:p>
+            <w:r>
+              <w:t xml:space="preserve">Check if </w:t>
+            </w:r>
+            <w:proofErr w:type="spellStart"/>
+            <w:r>
+              <w:t>presting</w:t>
+            </w:r>
+            <w:proofErr w:type="spellEnd"/>
+            <w:r>
+              <w:t xml:space="preserve"> x return to </w:t>
+            </w:r>
+            <w:proofErr w:type="spellStart"/>
+            <w:r>
+              <w:t>menue</w:t>
+            </w:r>
+            <w:proofErr w:type="spellEnd"/>
+          </w:p>
         </w:tc>
         <w:tc>
           <w:tcPr>
             <w:tcW w:w="1842" w:type="dxa"/>
           </w:tcPr>
-          <w:p/>
+          <w:p>
+            <w:r>
+              <w:t>expected</w:t>
+            </w:r>
+          </w:p>
         </w:tc>
         <w:tc>
           <w:tcPr>
             <w:tcW w:w="1784" w:type="dxa"/>
           </w:tcPr>
-          <w:p/>
+          <w:p>
+            <w:r>
+              <w:t>Press x</w:t>
+            </w:r>
+          </w:p>
         </w:tc>
         <w:tc>
           <w:tcPr>
             <w:tcW w:w="1843" w:type="dxa"/>
           </w:tcPr>
-          <w:p/>
+          <w:p>
+            <w:r>
+              <w:t>Return to menu</w:t>
+            </w:r>
+          </w:p>
         </w:tc>
         <w:tc>
           <w:tcPr>
             <w:tcW w:w="2938" w:type="dxa"/>
           </w:tcPr>
-          <w:p/>
+          <w:p>
+            <w:r>
+              <w:t xml:space="preserve">Error as can </w:t>
+            </w:r>
+            <w:proofErr w:type="spellStart"/>
+            <w:r>
+              <w:t>hadel</w:t>
+            </w:r>
+            <w:proofErr w:type="spellEnd"/>
+            <w:r>
+              <w:t xml:space="preserve"> None when passed </w:t>
+            </w:r>
+            <w:proofErr w:type="spellStart"/>
+            <w:r>
+              <w:t>throug</w:t>
+            </w:r>
+            <w:proofErr w:type="spellEnd"/>
+          </w:p>
         </w:tc>
         <w:tc>
           <w:tcPr>
             <w:tcW w:w="1849" w:type="dxa"/>
           </w:tcPr>
-          <w:p/>
+          <w:p>
+            <w:r>
+              <w:t xml:space="preserve">Add if </w:t>
+            </w:r>
+            <w:proofErr w:type="spellStart"/>
+            <w:r>
+              <w:t>statme</w:t>
+            </w:r>
+            <w:proofErr w:type="spellEnd"/>
+            <w:r>
+              <w:t xml:space="preserve"> checking if </w:t>
+            </w:r>
+            <w:proofErr w:type="spellStart"/>
+            <w:r>
+              <w:t>usre</w:t>
+            </w:r>
+            <w:proofErr w:type="spellEnd"/>
+            <w:r>
+              <w:t xml:space="preserve"> selected x then if they do </w:t>
+            </w:r>
+            <w:proofErr w:type="gramStart"/>
+            <w:r>
+              <w:t>return back</w:t>
+            </w:r>
+            <w:proofErr w:type="gramEnd"/>
+            <w:r>
+              <w:t xml:space="preserve"> to menu</w:t>
+            </w:r>
+          </w:p>
         </w:tc>
       </w:tr>
       <w:tr>
@@ -1631,7 +1778,428 @@
           <w:tcPr>
             <w:tcW w:w="13948" w:type="dxa"/>
             <w:gridSpan w:val="7"/>
-            <w:shd w:val="clear" w:color="auto" w:fill="C1E4F5" w:themeFill="accent1" w:themeFillTint="33"/>
+            <w:shd w:val="clear" w:color="auto" w:fill="F2CEED" w:themeFill="accent5" w:themeFillTint="33"/>
+          </w:tcPr>
+          <w:p>
+            <w:pPr>
+              <w:rPr>
+                <w:sz w:val="28"/>
+                <w:szCs w:val="28"/>
+              </w:rPr>
+            </w:pPr>
+            <w:r>
+              <w:rPr>
+                <w:sz w:val="28"/>
+                <w:szCs w:val="28"/>
+              </w:rPr>
+              <w:t xml:space="preserve">NAME </w:t>
+            </w:r>
+            <w:r>
+              <w:rPr>
+                <w:sz w:val="28"/>
+                <w:szCs w:val="28"/>
+              </w:rPr>
+              <w:t>Function/ Feature</w:t>
+            </w:r>
+            <w:r>
+              <w:rPr>
+                <w:sz w:val="28"/>
+                <w:szCs w:val="28"/>
+              </w:rPr>
+              <w:t xml:space="preserve"> </w:t>
+            </w:r>
+            <w:proofErr w:type="spellStart"/>
+            <w:r>
+              <w:rPr>
+                <w:sz w:val="28"/>
+                <w:szCs w:val="28"/>
+              </w:rPr>
+              <w:t>user_pick_user</w:t>
+            </w:r>
+            <w:proofErr w:type="spellEnd"/>
+          </w:p>
+          <w:p/>
+        </w:tc>
+      </w:tr>
+      <w:tr>
+        <w:trPr>
+          <w:cnfStyle w:val="000000100000" w:firstRow="0" w:lastRow="0" w:firstColumn="0" w:lastColumn="0" w:oddVBand="0" w:evenVBand="0" w:oddHBand="1" w:evenHBand="0" w:firstRowFirstColumn="0" w:firstRowLastColumn="0" w:lastRowFirstColumn="0" w:lastRowLastColumn="0"/>
+        </w:trPr>
+        <w:tc>
+          <w:tcPr>
+            <w:tcW w:w="1992" w:type="dxa"/>
+          </w:tcPr>
+          <w:p>
+            <w:r>
+              <w:t>Date</w:t>
+            </w:r>
+          </w:p>
+        </w:tc>
+        <w:tc>
+          <w:tcPr>
+            <w:tcW w:w="1992" w:type="dxa"/>
+          </w:tcPr>
+          <w:p>
+            <w:r>
+              <w:t>What is being tested</w:t>
+            </w:r>
+          </w:p>
+        </w:tc>
+        <w:tc>
+          <w:tcPr>
+            <w:tcW w:w="1992" w:type="dxa"/>
+          </w:tcPr>
+          <w:p>
+            <w:r>
+              <w:t>Test Type</w:t>
+            </w:r>
+          </w:p>
+        </w:tc>
+        <w:tc>
+          <w:tcPr>
+            <w:tcW w:w="1993" w:type="dxa"/>
+          </w:tcPr>
+          <w:p>
+            <w:r>
+              <w:t>Test Value</w:t>
+            </w:r>
+          </w:p>
+        </w:tc>
+        <w:tc>
+          <w:tcPr>
+            <w:tcW w:w="1993" w:type="dxa"/>
+          </w:tcPr>
+          <w:p>
+            <w:r>
+              <w:t>Expected Result</w:t>
+            </w:r>
+          </w:p>
+        </w:tc>
+        <w:tc>
+          <w:tcPr>
+            <w:tcW w:w="1993" w:type="dxa"/>
+          </w:tcPr>
+          <w:p>
+            <w:r>
+              <w:t>Actual Result</w:t>
+            </w:r>
+          </w:p>
+        </w:tc>
+        <w:tc>
+          <w:tcPr>
+            <w:tcW w:w="1993" w:type="dxa"/>
+          </w:tcPr>
+          <w:p>
+            <w:r>
+              <w:t>How it was fixed</w:t>
+            </w:r>
+          </w:p>
+        </w:tc>
+      </w:tr>
+      <w:tr>
+        <w:tc>
+          <w:tcPr>
+            <w:tcW w:w="1992" w:type="dxa"/>
+          </w:tcPr>
+          <w:p>
+            <w:r>
+              <w:t>23/07/2025</w:t>
+            </w:r>
+          </w:p>
+        </w:tc>
+        <w:tc>
+          <w:tcPr>
+            <w:tcW w:w="1992" w:type="dxa"/>
+          </w:tcPr>
+          <w:p>
+            <w:r>
+              <w:t xml:space="preserve">Check if it </w:t>
+            </w:r>
+            <w:proofErr w:type="gramStart"/>
+            <w:r>
+              <w:t>pull</w:t>
+            </w:r>
+            <w:proofErr w:type="gramEnd"/>
+            <w:r>
+              <w:t xml:space="preserve"> </w:t>
+            </w:r>
+            <w:proofErr w:type="gramStart"/>
+            <w:r>
+              <w:t>user names</w:t>
+            </w:r>
+            <w:proofErr w:type="gramEnd"/>
+          </w:p>
+        </w:tc>
+        <w:tc>
+          <w:tcPr>
+            <w:tcW w:w="1992" w:type="dxa"/>
+          </w:tcPr>
+          <w:p>
+            <w:r>
+              <w:t>expected</w:t>
+            </w:r>
+          </w:p>
+        </w:tc>
+        <w:tc>
+          <w:tcPr>
+            <w:tcW w:w="1993" w:type="dxa"/>
+          </w:tcPr>
+          <w:p>
+            <w:r>
+              <w:t>N/a</w:t>
+            </w:r>
+          </w:p>
+        </w:tc>
+        <w:tc>
+          <w:tcPr>
+            <w:tcW w:w="1993" w:type="dxa"/>
+          </w:tcPr>
+          <w:p>
+            <w:r>
+              <w:t>Display all 3 users names</w:t>
+            </w:r>
+          </w:p>
+        </w:tc>
+        <w:tc>
+          <w:tcPr>
+            <w:tcW w:w="1993" w:type="dxa"/>
+          </w:tcPr>
+          <w:p>
+            <w:r>
+              <w:t>Actual Result matched expected results</w:t>
+            </w:r>
+          </w:p>
+        </w:tc>
+        <w:tc>
+          <w:tcPr>
+            <w:tcW w:w="1993" w:type="dxa"/>
+          </w:tcPr>
+          <w:p/>
+        </w:tc>
+      </w:tr>
+      <w:tr>
+        <w:trPr>
+          <w:cnfStyle w:val="000000100000" w:firstRow="0" w:lastRow="0" w:firstColumn="0" w:lastColumn="0" w:oddVBand="0" w:evenVBand="0" w:oddHBand="1" w:evenHBand="0" w:firstRowFirstColumn="0" w:firstRowLastColumn="0" w:lastRowFirstColumn="0" w:lastRowLastColumn="0"/>
+        </w:trPr>
+        <w:tc>
+          <w:tcPr>
+            <w:tcW w:w="1992" w:type="dxa"/>
+          </w:tcPr>
+          <w:p>
+            <w:r>
+              <w:t>24/07/2025</w:t>
+            </w:r>
+          </w:p>
+        </w:tc>
+        <w:tc>
+          <w:tcPr>
+            <w:tcW w:w="1992" w:type="dxa"/>
+          </w:tcPr>
+          <w:p>
+            <w:r>
+              <w:t>Select user return id</w:t>
+            </w:r>
+          </w:p>
+        </w:tc>
+        <w:tc>
+          <w:tcPr>
+            <w:tcW w:w="1992" w:type="dxa"/>
+          </w:tcPr>
+          <w:p>
+            <w:r>
+              <w:t>expected</w:t>
+            </w:r>
+          </w:p>
+        </w:tc>
+        <w:tc>
+          <w:tcPr>
+            <w:tcW w:w="1993" w:type="dxa"/>
+          </w:tcPr>
+          <w:p>
+            <w:r>
+              <w:t>John smith</w:t>
+            </w:r>
+          </w:p>
+        </w:tc>
+        <w:tc>
+          <w:tcPr>
+            <w:tcW w:w="1993" w:type="dxa"/>
+          </w:tcPr>
+          <w:p>
+            <w:r>
+              <w:t>Return JSM to calling function</w:t>
+            </w:r>
+          </w:p>
+        </w:tc>
+        <w:tc>
+          <w:tcPr>
+            <w:tcW w:w="1993" w:type="dxa"/>
+          </w:tcPr>
+          <w:p>
+            <w:r>
+              <w:t>Actual Result matched expected results</w:t>
+            </w:r>
+          </w:p>
+        </w:tc>
+        <w:tc>
+          <w:tcPr>
+            <w:tcW w:w="1993" w:type="dxa"/>
+          </w:tcPr>
+          <w:p/>
+        </w:tc>
+      </w:tr>
+      <w:tr>
+        <w:tc>
+          <w:tcPr>
+            <w:tcW w:w="1992" w:type="dxa"/>
+          </w:tcPr>
+          <w:p>
+            <w:r>
+              <w:t>24/07/2025</w:t>
+            </w:r>
+          </w:p>
+        </w:tc>
+        <w:tc>
+          <w:tcPr>
+            <w:tcW w:w="1992" w:type="dxa"/>
+          </w:tcPr>
+          <w:p>
+            <w:r>
+              <w:t>Select user return id</w:t>
+            </w:r>
+          </w:p>
+        </w:tc>
+        <w:tc>
+          <w:tcPr>
+            <w:tcW w:w="1992" w:type="dxa"/>
+          </w:tcPr>
+          <w:p>
+            <w:r>
+              <w:t>expected</w:t>
+            </w:r>
+          </w:p>
+        </w:tc>
+        <w:tc>
+          <w:tcPr>
+            <w:tcW w:w="1993" w:type="dxa"/>
+          </w:tcPr>
+          <w:p>
+            <w:r>
+              <w:t xml:space="preserve">Bob </w:t>
+            </w:r>
+            <w:proofErr w:type="spellStart"/>
+            <w:r>
+              <w:t>dillon</w:t>
+            </w:r>
+            <w:proofErr w:type="spellEnd"/>
+          </w:p>
+        </w:tc>
+        <w:tc>
+          <w:tcPr>
+            <w:tcW w:w="1993" w:type="dxa"/>
+          </w:tcPr>
+          <w:p>
+            <w:r>
+              <w:t xml:space="preserve">Return </w:t>
+            </w:r>
+            <w:r>
+              <w:t>BDI</w:t>
+            </w:r>
+            <w:r>
+              <w:t xml:space="preserve"> to calling function</w:t>
+            </w:r>
+          </w:p>
+        </w:tc>
+        <w:tc>
+          <w:tcPr>
+            <w:tcW w:w="1993" w:type="dxa"/>
+          </w:tcPr>
+          <w:p>
+            <w:r>
+              <w:t>Actual Result matched expected results</w:t>
+            </w:r>
+          </w:p>
+        </w:tc>
+        <w:tc>
+          <w:tcPr>
+            <w:tcW w:w="1993" w:type="dxa"/>
+          </w:tcPr>
+          <w:p/>
+        </w:tc>
+      </w:tr>
+      <w:tr>
+        <w:trPr>
+          <w:cnfStyle w:val="000000100000" w:firstRow="0" w:lastRow="0" w:firstColumn="0" w:lastColumn="0" w:oddVBand="0" w:evenVBand="0" w:oddHBand="1" w:evenHBand="0" w:firstRowFirstColumn="0" w:firstRowLastColumn="0" w:lastRowFirstColumn="0" w:lastRowLastColumn="0"/>
+        </w:trPr>
+        <w:tc>
+          <w:tcPr>
+            <w:tcW w:w="1992" w:type="dxa"/>
+          </w:tcPr>
+          <w:p/>
+        </w:tc>
+        <w:tc>
+          <w:tcPr>
+            <w:tcW w:w="1992" w:type="dxa"/>
+          </w:tcPr>
+          <w:p/>
+        </w:tc>
+        <w:tc>
+          <w:tcPr>
+            <w:tcW w:w="1992" w:type="dxa"/>
+          </w:tcPr>
+          <w:p/>
+        </w:tc>
+        <w:tc>
+          <w:tcPr>
+            <w:tcW w:w="1993" w:type="dxa"/>
+          </w:tcPr>
+          <w:p/>
+        </w:tc>
+        <w:tc>
+          <w:tcPr>
+            <w:tcW w:w="1993" w:type="dxa"/>
+          </w:tcPr>
+          <w:p/>
+        </w:tc>
+        <w:tc>
+          <w:tcPr>
+            <w:tcW w:w="1993" w:type="dxa"/>
+          </w:tcPr>
+          <w:p/>
+        </w:tc>
+        <w:tc>
+          <w:tcPr>
+            <w:tcW w:w="1993" w:type="dxa"/>
+          </w:tcPr>
+          <w:p/>
+        </w:tc>
+      </w:tr>
+    </w:tbl>
+    <w:p/>
+    <w:tbl>
+      <w:tblPr>
+        <w:tblStyle w:val="PlainTable1"/>
+        <w:tblW w:w="0" w:type="auto"/>
+        <w:tblLook w:val="0420" w:firstRow="1" w:lastRow="0" w:firstColumn="0" w:lastColumn="0" w:noHBand="0" w:noVBand="1"/>
+      </w:tblPr>
+      <w:tblGrid>
+        <w:gridCol w:w="1992"/>
+        <w:gridCol w:w="1992"/>
+        <w:gridCol w:w="1992"/>
+        <w:gridCol w:w="1993"/>
+        <w:gridCol w:w="1993"/>
+        <w:gridCol w:w="1993"/>
+        <w:gridCol w:w="1993"/>
+      </w:tblGrid>
+      <w:tr>
+        <w:trPr>
+          <w:cnfStyle w:val="100000000000" w:firstRow="1" w:lastRow="0" w:firstColumn="0" w:lastColumn="0" w:oddVBand="0" w:evenVBand="0" w:oddHBand="0" w:evenHBand="0" w:firstRowFirstColumn="0" w:firstRowLastColumn="0" w:lastRowFirstColumn="0" w:lastRowLastColumn="0"/>
+        </w:trPr>
+        <w:tc>
+          <w:tcPr>
+            <w:tcW w:w="13948" w:type="dxa"/>
+            <w:gridSpan w:val="7"/>
+            <w:shd w:val="clear" w:color="auto" w:fill="F2CEED" w:themeFill="accent5" w:themeFillTint="33"/>
           </w:tcPr>
           <w:p>
             <w:pPr>
@@ -1662,7 +2230,23 @@
                 <w:sz w:val="28"/>
                 <w:szCs w:val="28"/>
               </w:rPr>
-              <w:t xml:space="preserve">       pick and view</w:t>
+              <w:t xml:space="preserve"> </w:t>
+            </w:r>
+            <w:proofErr w:type="spellStart"/>
+            <w:r>
+              <w:rPr>
+                <w:sz w:val="28"/>
+                <w:szCs w:val="28"/>
+              </w:rPr>
+              <w:t>eddit</w:t>
+            </w:r>
+            <w:proofErr w:type="spellEnd"/>
+            <w:r>
+              <w:rPr>
+                <w:sz w:val="28"/>
+                <w:szCs w:val="28"/>
+              </w:rPr>
+              <w:t xml:space="preserve"> task </w:t>
             </w:r>
           </w:p>
           <w:p/>
@@ -1748,108 +2332,42 @@
           <w:tcPr>
             <w:tcW w:w="1992" w:type="dxa"/>
           </w:tcPr>
-          <w:p>
-            <w:r>
-              <w:t>14/07/2025</w:t>
-            </w:r>
-          </w:p>
-        </w:tc>
-        <w:tc>
-          <w:tcPr>
-            <w:tcW w:w="1992" w:type="dxa"/>
-          </w:tcPr>
-          <w:p>
-            <w:r>
-              <w:t>Output format</w:t>
-            </w:r>
-          </w:p>
-        </w:tc>
-        <w:tc>
-          <w:tcPr>
-            <w:tcW w:w="1992" w:type="dxa"/>
-          </w:tcPr>
-          <w:p>
-            <w:r>
-              <w:t>Expected</w:t>
-            </w:r>
-          </w:p>
-        </w:tc>
-        <w:tc>
-          <w:tcPr>
-            <w:tcW w:w="1993" w:type="dxa"/>
-          </w:tcPr>
-          <w:p>
-            <w:pPr>
-              <w:rPr>
-                <w:highlight w:val="yellow"/>
-              </w:rPr>
-            </w:pPr>
-            <w:r>
-              <w:rPr>
-                <w:highlight w:val="yellow"/>
-              </w:rPr>
-              <w:t>Enter to T1</w:t>
-            </w:r>
-          </w:p>
-        </w:tc>
-        <w:tc>
-          <w:tcPr>
-            <w:tcW w:w="1993" w:type="dxa"/>
-          </w:tcPr>
-          <w:p>
-            <w:r>
-              <w:t xml:space="preserve">Easy </w:t>
-            </w:r>
-            <w:proofErr w:type="spellStart"/>
-            <w:r>
-              <w:t>gui</w:t>
-            </w:r>
-            <w:proofErr w:type="spellEnd"/>
-            <w:r>
-              <w:t xml:space="preserve"> opens with a message box with T1 info </w:t>
-            </w:r>
-          </w:p>
-        </w:tc>
-        <w:tc>
-          <w:tcPr>
-            <w:tcW w:w="1993" w:type="dxa"/>
-          </w:tcPr>
-          <w:p>
-            <w:r>
-              <w:t xml:space="preserve">Program crashes with </w:t>
-            </w:r>
-            <w:proofErr w:type="spellStart"/>
-            <w:r>
-              <w:t>TypeError</w:t>
-            </w:r>
-            <w:proofErr w:type="spellEnd"/>
-            <w:r>
-              <w:t xml:space="preserve">: 'int' object is not </w:t>
-            </w:r>
-            <w:proofErr w:type="spellStart"/>
-            <w:r>
-              <w:t>iterable</w:t>
-            </w:r>
-            <w:proofErr w:type="spellEnd"/>
-          </w:p>
-        </w:tc>
-        <w:tc>
-          <w:tcPr>
-            <w:tcW w:w="1993" w:type="dxa"/>
-          </w:tcPr>
-          <w:p>
-            <w:r>
-              <w:t xml:space="preserve">I </w:t>
-            </w:r>
-            <w:proofErr w:type="spellStart"/>
-            <w:r>
-              <w:t>digonised</w:t>
-            </w:r>
-            <w:proofErr w:type="spellEnd"/>
-            <w:r>
-              <w:t xml:space="preserve"> my error with one note I had formatted my creation of the message wrong</w:t>
-            </w:r>
-          </w:p>
+          <w:p/>
+        </w:tc>
+        <w:tc>
+          <w:tcPr>
+            <w:tcW w:w="1992" w:type="dxa"/>
+          </w:tcPr>
+          <w:p/>
+        </w:tc>
+        <w:tc>
+          <w:tcPr>
+            <w:tcW w:w="1992" w:type="dxa"/>
+          </w:tcPr>
+          <w:p/>
+        </w:tc>
+        <w:tc>
+          <w:tcPr>
+            <w:tcW w:w="1993" w:type="dxa"/>
+          </w:tcPr>
+          <w:p/>
+        </w:tc>
+        <w:tc>
+          <w:tcPr>
+            <w:tcW w:w="1993" w:type="dxa"/>
+          </w:tcPr>
+          <w:p/>
+        </w:tc>
+        <w:tc>
+          <w:tcPr>
+            <w:tcW w:w="1993" w:type="dxa"/>
+          </w:tcPr>
+          <w:p/>
+        </w:tc>
+        <w:tc>
+          <w:tcPr>
+            <w:tcW w:w="1993" w:type="dxa"/>
+          </w:tcPr>
           <w:p/>
         </w:tc>
       </w:tr>
@@ -1861,7 +2379,11 @@
           <w:tcPr>
             <w:tcW w:w="1992" w:type="dxa"/>
           </w:tcPr>
-          <w:p/>
+          <w:p>
+            <w:r>
+              <w:t>24/07/2025</w:t>
+            </w:r>
+          </w:p>
         </w:tc>
         <w:tc>
           <w:tcPr>
@@ -2061,7 +2583,7 @@
           <w:tcPr>
             <w:tcW w:w="13948" w:type="dxa"/>
             <w:gridSpan w:val="7"/>
-            <w:shd w:val="clear" w:color="auto" w:fill="C1F0C7" w:themeFill="accent3" w:themeFillTint="33"/>
+            <w:shd w:val="clear" w:color="auto" w:fill="C1E4F5" w:themeFill="accent1" w:themeFillTint="33"/>
           </w:tcPr>
           <w:p>
             <w:pPr>
@@ -2091,7 +2613,7 @@
                 <w:sz w:val="28"/>
                 <w:szCs w:val="28"/>
               </w:rPr>
-              <w:t xml:space="preserve"> new task</w:t>
+              <w:t xml:space="preserve">       pick and view</w:t>
             </w:r>
           </w:p>
           <w:p/>
@@ -2107,6 +2629,436 @@
           </w:tcPr>
           <w:p>
             <w:r>
+              <w:t>Date</w:t>
+            </w:r>
+          </w:p>
+        </w:tc>
+        <w:tc>
+          <w:tcPr>
+            <w:tcW w:w="1992" w:type="dxa"/>
+          </w:tcPr>
+          <w:p>
+            <w:r>
+              <w:t>What is being tested</w:t>
+            </w:r>
+          </w:p>
+        </w:tc>
+        <w:tc>
+          <w:tcPr>
+            <w:tcW w:w="1992" w:type="dxa"/>
+          </w:tcPr>
+          <w:p>
+            <w:r>
+              <w:t>Test Type</w:t>
+            </w:r>
+          </w:p>
+        </w:tc>
+        <w:tc>
+          <w:tcPr>
+            <w:tcW w:w="1993" w:type="dxa"/>
+          </w:tcPr>
+          <w:p>
+            <w:r>
+              <w:t>Test Value</w:t>
+            </w:r>
+          </w:p>
+        </w:tc>
+        <w:tc>
+          <w:tcPr>
+            <w:tcW w:w="1993" w:type="dxa"/>
+          </w:tcPr>
+          <w:p>
+            <w:r>
+              <w:t>Expected Result</w:t>
+            </w:r>
+          </w:p>
+        </w:tc>
+        <w:tc>
+          <w:tcPr>
+            <w:tcW w:w="1993" w:type="dxa"/>
+          </w:tcPr>
+          <w:p>
+            <w:r>
+              <w:t>Actual Result</w:t>
+            </w:r>
+          </w:p>
+        </w:tc>
+        <w:tc>
+          <w:tcPr>
+            <w:tcW w:w="1993" w:type="dxa"/>
+          </w:tcPr>
+          <w:p>
+            <w:r>
+              <w:t>How it was fixed</w:t>
+            </w:r>
+          </w:p>
+        </w:tc>
+      </w:tr>
+      <w:tr>
+        <w:tc>
+          <w:tcPr>
+            <w:tcW w:w="1992" w:type="dxa"/>
+          </w:tcPr>
+          <w:p>
+            <w:r>
+              <w:t>14/07/2025</w:t>
+            </w:r>
+          </w:p>
+        </w:tc>
+        <w:tc>
+          <w:tcPr>
+            <w:tcW w:w="1992" w:type="dxa"/>
+          </w:tcPr>
+          <w:p>
+            <w:r>
+              <w:t>Output format</w:t>
+            </w:r>
+          </w:p>
+        </w:tc>
+        <w:tc>
+          <w:tcPr>
+            <w:tcW w:w="1992" w:type="dxa"/>
+          </w:tcPr>
+          <w:p>
+            <w:r>
+              <w:t>Expected</w:t>
+            </w:r>
+          </w:p>
+        </w:tc>
+        <w:tc>
+          <w:tcPr>
+            <w:tcW w:w="1993" w:type="dxa"/>
+          </w:tcPr>
+          <w:p>
+            <w:pPr>
+              <w:rPr>
+                <w:highlight w:val="yellow"/>
+              </w:rPr>
+            </w:pPr>
+            <w:r>
+              <w:rPr>
+                <w:highlight w:val="yellow"/>
+              </w:rPr>
+              <w:t>Enter to T1</w:t>
+            </w:r>
+          </w:p>
+        </w:tc>
+        <w:tc>
+          <w:tcPr>
+            <w:tcW w:w="1993" w:type="dxa"/>
+          </w:tcPr>
+          <w:p>
+            <w:r>
+              <w:t xml:space="preserve">Easy </w:t>
+            </w:r>
+            <w:proofErr w:type="spellStart"/>
+            <w:r>
+              <w:t>gui</w:t>
+            </w:r>
+            <w:proofErr w:type="spellEnd"/>
+            <w:r>
+              <w:t xml:space="preserve"> opens with a message box with T1 info </w:t>
+            </w:r>
+          </w:p>
+        </w:tc>
+        <w:tc>
+          <w:tcPr>
+            <w:tcW w:w="1993" w:type="dxa"/>
+          </w:tcPr>
+          <w:p>
+            <w:r>
+              <w:t xml:space="preserve">Program crashes with </w:t>
+            </w:r>
+            <w:proofErr w:type="spellStart"/>
+            <w:r>
+              <w:t>TypeError</w:t>
+            </w:r>
+            <w:proofErr w:type="spellEnd"/>
+            <w:r>
+              <w:t xml:space="preserve">: 'int' object is not </w:t>
+            </w:r>
+            <w:proofErr w:type="spellStart"/>
+            <w:r>
+              <w:t>iterable</w:t>
+            </w:r>
+            <w:proofErr w:type="spellEnd"/>
+          </w:p>
+        </w:tc>
+        <w:tc>
+          <w:tcPr>
+            <w:tcW w:w="1993" w:type="dxa"/>
+          </w:tcPr>
+          <w:p>
+            <w:r>
+              <w:t xml:space="preserve">I </w:t>
+            </w:r>
+            <w:proofErr w:type="spellStart"/>
+            <w:r>
+              <w:t>digonised</w:t>
+            </w:r>
+            <w:proofErr w:type="spellEnd"/>
+            <w:r>
+              <w:t xml:space="preserve"> my error with one note I had formatted my creation of the message wrong</w:t>
+            </w:r>
+          </w:p>
+          <w:p/>
+        </w:tc>
+      </w:tr>
+      <w:tr>
+        <w:trPr>
+          <w:cnfStyle w:val="000000100000" w:firstRow="0" w:lastRow="0" w:firstColumn="0" w:lastColumn="0" w:oddVBand="0" w:evenVBand="0" w:oddHBand="1" w:evenHBand="0" w:firstRowFirstColumn="0" w:firstRowLastColumn="0" w:lastRowFirstColumn="0" w:lastRowLastColumn="0"/>
+        </w:trPr>
+        <w:tc>
+          <w:tcPr>
+            <w:tcW w:w="1992" w:type="dxa"/>
+          </w:tcPr>
+          <w:p/>
+        </w:tc>
+        <w:tc>
+          <w:tcPr>
+            <w:tcW w:w="1992" w:type="dxa"/>
+          </w:tcPr>
+          <w:p/>
+        </w:tc>
+        <w:tc>
+          <w:tcPr>
+            <w:tcW w:w="1992" w:type="dxa"/>
+          </w:tcPr>
+          <w:p/>
+        </w:tc>
+        <w:tc>
+          <w:tcPr>
+            <w:tcW w:w="1993" w:type="dxa"/>
+          </w:tcPr>
+          <w:p/>
+        </w:tc>
+        <w:tc>
+          <w:tcPr>
+            <w:tcW w:w="1993" w:type="dxa"/>
+          </w:tcPr>
+          <w:p/>
+        </w:tc>
+        <w:tc>
+          <w:tcPr>
+            <w:tcW w:w="1993" w:type="dxa"/>
+          </w:tcPr>
+          <w:p/>
+        </w:tc>
+        <w:tc>
+          <w:tcPr>
+            <w:tcW w:w="1993" w:type="dxa"/>
+          </w:tcPr>
+          <w:p/>
+        </w:tc>
+      </w:tr>
+      <w:tr>
+        <w:tc>
+          <w:tcPr>
+            <w:tcW w:w="1992" w:type="dxa"/>
+          </w:tcPr>
+          <w:p/>
+        </w:tc>
+        <w:tc>
+          <w:tcPr>
+            <w:tcW w:w="1992" w:type="dxa"/>
+          </w:tcPr>
+          <w:p/>
+        </w:tc>
+        <w:tc>
+          <w:tcPr>
+            <w:tcW w:w="1992" w:type="dxa"/>
+          </w:tcPr>
+          <w:p/>
+        </w:tc>
+        <w:tc>
+          <w:tcPr>
+            <w:tcW w:w="1993" w:type="dxa"/>
+          </w:tcPr>
+          <w:p/>
+        </w:tc>
+        <w:tc>
+          <w:tcPr>
+            <w:tcW w:w="1993" w:type="dxa"/>
+          </w:tcPr>
+          <w:p/>
+        </w:tc>
+        <w:tc>
+          <w:tcPr>
+            <w:tcW w:w="1993" w:type="dxa"/>
+          </w:tcPr>
+          <w:p/>
+        </w:tc>
+        <w:tc>
+          <w:tcPr>
+            <w:tcW w:w="1993" w:type="dxa"/>
+          </w:tcPr>
+          <w:p/>
+        </w:tc>
+      </w:tr>
+      <w:tr>
+        <w:trPr>
+          <w:cnfStyle w:val="000000100000" w:firstRow="0" w:lastRow="0" w:firstColumn="0" w:lastColumn="0" w:oddVBand="0" w:evenVBand="0" w:oddHBand="1" w:evenHBand="0" w:firstRowFirstColumn="0" w:firstRowLastColumn="0" w:lastRowFirstColumn="0" w:lastRowLastColumn="0"/>
+        </w:trPr>
+        <w:tc>
+          <w:tcPr>
+            <w:tcW w:w="1992" w:type="dxa"/>
+          </w:tcPr>
+          <w:p/>
+        </w:tc>
+        <w:tc>
+          <w:tcPr>
+            <w:tcW w:w="1992" w:type="dxa"/>
+          </w:tcPr>
+          <w:p/>
+        </w:tc>
+        <w:tc>
+          <w:tcPr>
+            <w:tcW w:w="1992" w:type="dxa"/>
+          </w:tcPr>
+          <w:p/>
+        </w:tc>
+        <w:tc>
+          <w:tcPr>
+            <w:tcW w:w="1993" w:type="dxa"/>
+          </w:tcPr>
+          <w:p/>
+        </w:tc>
+        <w:tc>
+          <w:tcPr>
+            <w:tcW w:w="1993" w:type="dxa"/>
+          </w:tcPr>
+          <w:p/>
+        </w:tc>
+        <w:tc>
+          <w:tcPr>
+            <w:tcW w:w="1993" w:type="dxa"/>
+          </w:tcPr>
+          <w:p/>
+        </w:tc>
+        <w:tc>
+          <w:tcPr>
+            <w:tcW w:w="1993" w:type="dxa"/>
+          </w:tcPr>
+          <w:p/>
+        </w:tc>
+      </w:tr>
+      <w:tr>
+        <w:tc>
+          <w:tcPr>
+            <w:tcW w:w="1992" w:type="dxa"/>
+          </w:tcPr>
+          <w:p/>
+        </w:tc>
+        <w:tc>
+          <w:tcPr>
+            <w:tcW w:w="1992" w:type="dxa"/>
+          </w:tcPr>
+          <w:p/>
+        </w:tc>
+        <w:tc>
+          <w:tcPr>
+            <w:tcW w:w="1992" w:type="dxa"/>
+          </w:tcPr>
+          <w:p/>
+        </w:tc>
+        <w:tc>
+          <w:tcPr>
+            <w:tcW w:w="1993" w:type="dxa"/>
+          </w:tcPr>
+          <w:p/>
+        </w:tc>
+        <w:tc>
+          <w:tcPr>
+            <w:tcW w:w="1993" w:type="dxa"/>
+          </w:tcPr>
+          <w:p/>
+        </w:tc>
+        <w:tc>
+          <w:tcPr>
+            <w:tcW w:w="1993" w:type="dxa"/>
+          </w:tcPr>
+          <w:p/>
+        </w:tc>
+        <w:tc>
+          <w:tcPr>
+            <w:tcW w:w="1993" w:type="dxa"/>
+          </w:tcPr>
+          <w:p/>
+        </w:tc>
+      </w:tr>
+    </w:tbl>
+    <w:p/>
+    <w:p/>
+    <w:tbl>
+      <w:tblPr>
+        <w:tblStyle w:val="PlainTable1"/>
+        <w:tblW w:w="0" w:type="auto"/>
+        <w:tblLook w:val="0420" w:firstRow="1" w:lastRow="0" w:firstColumn="0" w:lastColumn="0" w:noHBand="0" w:noVBand="1"/>
+      </w:tblPr>
+      <w:tblGrid>
+        <w:gridCol w:w="1992"/>
+        <w:gridCol w:w="1992"/>
+        <w:gridCol w:w="1992"/>
+        <w:gridCol w:w="1993"/>
+        <w:gridCol w:w="1993"/>
+        <w:gridCol w:w="1993"/>
+        <w:gridCol w:w="1993"/>
+      </w:tblGrid>
+      <w:tr>
+        <w:trPr>
+          <w:cnfStyle w:val="100000000000" w:firstRow="1" w:lastRow="0" w:firstColumn="0" w:lastColumn="0" w:oddVBand="0" w:evenVBand="0" w:oddHBand="0" w:evenHBand="0" w:firstRowFirstColumn="0" w:firstRowLastColumn="0" w:lastRowFirstColumn="0" w:lastRowLastColumn="0"/>
+        </w:trPr>
+        <w:tc>
+          <w:tcPr>
+            <w:tcW w:w="13948" w:type="dxa"/>
+            <w:gridSpan w:val="7"/>
+            <w:shd w:val="clear" w:color="auto" w:fill="C1F0C7" w:themeFill="accent3" w:themeFillTint="33"/>
+          </w:tcPr>
+          <w:p>
+            <w:pPr>
+              <w:rPr>
+                <w:b w:val="0"/>
+                <w:bCs w:val="0"/>
+                <w:sz w:val="28"/>
+                <w:szCs w:val="28"/>
+              </w:rPr>
+            </w:pPr>
+            <w:r>
+              <w:rPr>
+                <w:sz w:val="28"/>
+                <w:szCs w:val="28"/>
+              </w:rPr>
+              <w:t xml:space="preserve">NAME </w:t>
+            </w:r>
+            <w:r>
+              <w:rPr>
+                <w:sz w:val="28"/>
+                <w:szCs w:val="28"/>
+              </w:rPr>
+              <w:t>Function/ Feature</w:t>
+            </w:r>
+            <w:r>
+              <w:rPr>
+                <w:sz w:val="28"/>
+                <w:szCs w:val="28"/>
+              </w:rPr>
+              <w:t xml:space="preserve"> new task</w:t>
+            </w:r>
+          </w:p>
+          <w:p/>
+        </w:tc>
+      </w:tr>
+      <w:tr>
+        <w:trPr>
+          <w:cnfStyle w:val="000000100000" w:firstRow="0" w:lastRow="0" w:firstColumn="0" w:lastColumn="0" w:oddVBand="0" w:evenVBand="0" w:oddHBand="1" w:evenHBand="0" w:firstRowFirstColumn="0" w:firstRowLastColumn="0" w:lastRowFirstColumn="0" w:lastRowLastColumn="0"/>
+        </w:trPr>
+        <w:tc>
+          <w:tcPr>
+            <w:tcW w:w="1992" w:type="dxa"/>
+          </w:tcPr>
+          <w:p>
+            <w:r>
+              <w:lastRenderedPageBreak/>
               <w:t>Date</w:t>
             </w:r>
           </w:p>
@@ -3041,7 +3993,6 @@
           </w:tcPr>
           <w:p>
             <w:r>
-              <w:lastRenderedPageBreak/>
               <w:t>Date</w:t>
             </w:r>
           </w:p>
@@ -3355,16 +4306,7 @@
           </w:tcPr>
           <w:p>
             <w:r>
-              <w:t xml:space="preserve">Leaves all </w:t>
-            </w:r>
-            <w:r>
-              <w:t>spots</w:t>
-            </w:r>
-            <w:r>
-              <w:t xml:space="preserve"> blank and in the report </w:t>
-            </w:r>
-            <w:r>
-              <w:t>print’s “</w:t>
+              <w:t>Leaves all spots blank and in the report print’s “</w:t>
             </w:r>
             <w:r>
               <w:t>Unexpected status encountered!</w:t>
@@ -3491,6 +4433,7 @@
           </w:tcPr>
           <w:p>
             <w:r>
+              <w:lastRenderedPageBreak/>
               <w:t>24/06/2025</w:t>
             </w:r>
           </w:p>
@@ -3534,10 +4477,7 @@
             </w:r>
             <w:proofErr w:type="gramStart"/>
             <w:r>
-              <w:t>task  created ,</w:t>
-            </w:r>
-            <w:r>
-              <w:t>T</w:t>
+              <w:t>task  created ,T</w:t>
             </w:r>
             <w:proofErr w:type="gramEnd"/>
             <w:r>
@@ -3590,6 +4530,91 @@
             <w:r>
               <w:t>Changed the way I show the data</w:t>
             </w:r>
+          </w:p>
+        </w:tc>
+      </w:tr>
+      <w:tr>
+        <w:tblPrEx>
+          <w:tblLook w:val="04A0" w:firstRow="1" w:lastRow="0" w:firstColumn="1" w:lastColumn="0" w:noHBand="0" w:noVBand="1"/>
+        </w:tblPrEx>
+        <w:trPr>
+          <w:cnfStyle w:val="000000100000" w:firstRow="0" w:lastRow="0" w:firstColumn="0" w:lastColumn="0" w:oddVBand="0" w:evenVBand="0" w:oddHBand="1" w:evenHBand="0" w:firstRowFirstColumn="0" w:firstRowLastColumn="0" w:lastRowFirstColumn="0" w:lastRowLastColumn="0"/>
+        </w:trPr>
+        <w:tc>
+          <w:tcPr>
+            <w:cnfStyle w:val="001000000000" w:firstRow="0" w:lastRow="0" w:firstColumn="1" w:lastColumn="0" w:oddVBand="0" w:evenVBand="0" w:oddHBand="0" w:evenHBand="0" w:firstRowFirstColumn="0" w:firstRowLastColumn="0" w:lastRowFirstColumn="0" w:lastRowLastColumn="0"/>
+            <w:tcW w:w="1781" w:type="dxa"/>
+          </w:tcPr>
+          <w:p>
+            <w:pPr>
+              <w:rPr>
+                <w:b w:val="0"/>
+                <w:bCs w:val="0"/>
+              </w:rPr>
+            </w:pPr>
+            <w:r>
+              <w:t>31/07/25</w:t>
+            </w:r>
+          </w:p>
+        </w:tc>
+        <w:tc>
+          <w:tcPr>
+            <w:tcW w:w="1728" w:type="dxa"/>
+          </w:tcPr>
+          <w:p>
+            <w:pPr>
+              <w:cnfStyle w:val="000000100000" w:firstRow="0" w:lastRow="0" w:firstColumn="0" w:lastColumn="0" w:oddVBand="0" w:evenVBand="0" w:oddHBand="1" w:evenHBand="0" w:firstRowFirstColumn="0" w:firstRowLastColumn="0" w:lastRowFirstColumn="0" w:lastRowLastColumn="0"/>
+            </w:pPr>
+          </w:p>
+        </w:tc>
+        <w:tc>
+          <w:tcPr>
+            <w:tcW w:w="2562" w:type="dxa"/>
+          </w:tcPr>
+          <w:p>
+            <w:pPr>
+              <w:cnfStyle w:val="000000100000" w:firstRow="0" w:lastRow="0" w:firstColumn="0" w:lastColumn="0" w:oddVBand="0" w:evenVBand="0" w:oddHBand="1" w:evenHBand="0" w:firstRowFirstColumn="0" w:firstRowLastColumn="0" w:lastRowFirstColumn="0" w:lastRowLastColumn="0"/>
+            </w:pPr>
+          </w:p>
+        </w:tc>
+        <w:tc>
+          <w:tcPr>
+            <w:tcW w:w="3008" w:type="dxa"/>
+          </w:tcPr>
+          <w:p>
+            <w:pPr>
+              <w:cnfStyle w:val="000000100000" w:firstRow="0" w:lastRow="0" w:firstColumn="0" w:lastColumn="0" w:oddVBand="0" w:evenVBand="0" w:oddHBand="1" w:evenHBand="0" w:firstRowFirstColumn="0" w:firstRowLastColumn="0" w:lastRowFirstColumn="0" w:lastRowLastColumn="0"/>
+            </w:pPr>
+          </w:p>
+        </w:tc>
+        <w:tc>
+          <w:tcPr>
+            <w:tcW w:w="1588" w:type="dxa"/>
+          </w:tcPr>
+          <w:p>
+            <w:pPr>
+              <w:cnfStyle w:val="000000100000" w:firstRow="0" w:lastRow="0" w:firstColumn="0" w:lastColumn="0" w:oddVBand="0" w:evenVBand="0" w:oddHBand="1" w:evenHBand="0" w:firstRowFirstColumn="0" w:firstRowLastColumn="0" w:lastRowFirstColumn="0" w:lastRowLastColumn="0"/>
+            </w:pPr>
+          </w:p>
+        </w:tc>
+        <w:tc>
+          <w:tcPr>
+            <w:tcW w:w="1694" w:type="dxa"/>
+          </w:tcPr>
+          <w:p>
+            <w:pPr>
+              <w:cnfStyle w:val="000000100000" w:firstRow="0" w:lastRow="0" w:firstColumn="0" w:lastColumn="0" w:oddVBand="0" w:evenVBand="0" w:oddHBand="1" w:evenHBand="0" w:firstRowFirstColumn="0" w:firstRowLastColumn="0" w:lastRowFirstColumn="0" w:lastRowLastColumn="0"/>
+            </w:pPr>
+          </w:p>
+        </w:tc>
+        <w:tc>
+          <w:tcPr>
+            <w:tcW w:w="1587" w:type="dxa"/>
+          </w:tcPr>
+          <w:p>
+            <w:pPr>
+              <w:cnfStyle w:val="000000100000" w:firstRow="0" w:lastRow="0" w:firstColumn="0" w:lastColumn="0" w:oddVBand="0" w:evenVBand="0" w:oddHBand="1" w:evenHBand="0" w:firstRowFirstColumn="0" w:firstRowLastColumn="0" w:lastRowFirstColumn="0" w:lastRowLastColumn="0"/>
+            </w:pPr>
           </w:p>
         </w:tc>
       </w:tr>
@@ -4073,7 +5098,7 @@
   <w:style w:type="paragraph" w:default="1" w:styleId="Normal">
     <w:name w:val="Normal"/>
     <w:qFormat/>
-    <w:rsid w:val="00E07B57"/>
+    <w:rsid w:val="00A601A8"/>
   </w:style>
   <w:style w:type="paragraph" w:styleId="Heading1">
     <w:name w:val="heading 1"/>
@@ -4277,7 +5302,6 @@
   <w:style w:type="character" w:default="1" w:styleId="DefaultParagraphFont">
     <w:name w:val="Default Paragraph Font"/>
     <w:uiPriority w:val="1"/>
-    <w:semiHidden/>
     <w:unhideWhenUsed/>
   </w:style>
   <w:style w:type="table" w:default="1" w:styleId="TableNormal">
@@ -5016,6 +6040,26 @@
 </file>
 
 <file path=customXml/item1.xml><?xml version="1.0" encoding="utf-8"?>
+<?mso-contentType ?>
+<FormTemplates xmlns="http://schemas.microsoft.com/sharepoint/v3/contenttype/forms">
+  <Display>DocumentLibraryForm</Display>
+  <Edit>DocumentLibraryForm</Edit>
+  <New>DocumentLibraryForm</New>
+</FormTemplates>
+</file>
+
+<file path=customXml/item2.xml><?xml version="1.0" encoding="utf-8"?>
+<p:properties xmlns:p="http://schemas.microsoft.com/office/2006/metadata/properties" xmlns:xsi="http://www.w3.org/2001/XMLSchema-instance" xmlns:pc="http://schemas.microsoft.com/office/infopath/2007/PartnerControls">
+  <documentManagement>
+    <lcf76f155ced4ddcb4097134ff3c332f xmlns="123be271-b045-42f2-9f8f-350d6f8ef38d">
+      <Terms xmlns="http://schemas.microsoft.com/office/infopath/2007/PartnerControls"/>
+    </lcf76f155ced4ddcb4097134ff3c332f>
+    <TaxCatchAll xmlns="36c75000-58b1-48ef-889f-834f55adc240" xsi:nil="true"/>
+  </documentManagement>
+</p:properties>
+</file>
+
+<file path=customXml/item3.xml><?xml version="1.0" encoding="utf-8"?>
 <ct:contentTypeSchema xmlns:ct="http://schemas.microsoft.com/office/2006/metadata/contentType" xmlns:ma="http://schemas.microsoft.com/office/2006/metadata/properties/metaAttributes" ct:_="" ma:_="" ma:contentTypeName="Document" ma:contentTypeID="0x0101007E8B0F3A3D93E84AB524F8279E19E7B7" ma:contentTypeVersion="12" ma:contentTypeDescription="Create a new document." ma:contentTypeScope="" ma:versionID="ad9bc89b2456d9f7d0d74edba092efce">
   <xsd:schema xmlns:xsd="http://www.w3.org/2001/XMLSchema" xmlns:xs="http://www.w3.org/2001/XMLSchema" xmlns:p="http://schemas.microsoft.com/office/2006/metadata/properties" xmlns:ns2="123be271-b045-42f2-9f8f-350d6f8ef38d" xmlns:ns3="36c75000-58b1-48ef-889f-834f55adc240" targetNamespace="http://schemas.microsoft.com/office/2006/metadata/properties" ma:root="true" ma:fieldsID="4cba23316c6bcd4ffd8a7ab360af2fc2" ns2:_="" ns3:_="">
     <xsd:import namespace="123be271-b045-42f2-9f8f-350d6f8ef38d"/>
@@ -5216,27 +6260,26 @@
 </ct:contentTypeSchema>
 </file>
 
-<file path=customXml/item2.xml><?xml version="1.0" encoding="utf-8"?>
-<p:properties xmlns:p="http://schemas.microsoft.com/office/2006/metadata/properties" xmlns:xsi="http://www.w3.org/2001/XMLSchema-instance" xmlns:pc="http://schemas.microsoft.com/office/infopath/2007/PartnerControls">
-  <documentManagement>
-    <lcf76f155ced4ddcb4097134ff3c332f xmlns="123be271-b045-42f2-9f8f-350d6f8ef38d">
-      <Terms xmlns="http://schemas.microsoft.com/office/infopath/2007/PartnerControls"/>
-    </lcf76f155ced4ddcb4097134ff3c332f>
-    <TaxCatchAll xmlns="36c75000-58b1-48ef-889f-834f55adc240" xsi:nil="true"/>
-  </documentManagement>
-</p:properties>
+<file path=customXml/itemProps1.xml><?xml version="1.0" encoding="utf-8"?>
+<ds:datastoreItem xmlns:ds="http://schemas.openxmlformats.org/officeDocument/2006/customXml" ds:itemID="{11804A7F-273F-4853-A420-851FAA5CB1AD}">
+  <ds:schemaRefs>
+    <ds:schemaRef ds:uri="http://schemas.microsoft.com/sharepoint/v3/contenttype/forms"/>
+  </ds:schemaRefs>
+</ds:datastoreItem>
 </file>
 
-<file path=customXml/item3.xml><?xml version="1.0" encoding="utf-8"?>
-<?mso-contentType ?>
-<FormTemplates xmlns="http://schemas.microsoft.com/sharepoint/v3/contenttype/forms">
-  <Display>DocumentLibraryForm</Display>
-  <Edit>DocumentLibraryForm</Edit>
-  <New>DocumentLibraryForm</New>
-</FormTemplates>
+<file path=customXml/itemProps2.xml><?xml version="1.0" encoding="utf-8"?>
+<ds:datastoreItem xmlns:ds="http://schemas.openxmlformats.org/officeDocument/2006/customXml" ds:itemID="{CA4DA93D-EC0A-44E9-87C6-27C6DEDC4B22}">
+  <ds:schemaRefs>
+    <ds:schemaRef ds:uri="http://schemas.microsoft.com/office/2006/metadata/properties"/>
+    <ds:schemaRef ds:uri="http://schemas.microsoft.com/office/infopath/2007/PartnerControls"/>
+    <ds:schemaRef ds:uri="123be271-b045-42f2-9f8f-350d6f8ef38d"/>
+    <ds:schemaRef ds:uri="36c75000-58b1-48ef-889f-834f55adc240"/>
+  </ds:schemaRefs>
+</ds:datastoreItem>
 </file>
 
-<file path=customXml/itemProps1.xml><?xml version="1.0" encoding="utf-8"?>
+<file path=customXml/itemProps3.xml><?xml version="1.0" encoding="utf-8"?>
 <ds:datastoreItem xmlns:ds="http://schemas.openxmlformats.org/officeDocument/2006/customXml" ds:itemID="{110DB8ED-5FC1-46BD-AC95-2D4BB584CE30}">
   <ds:schemaRefs>
     <ds:schemaRef ds:uri="http://schemas.microsoft.com/office/2006/metadata/contentType"/>
@@ -5253,23 +6296,4 @@
     <ds:schemaRef ds:uri="http://schemas.microsoft.com/internal/obd"/>
   </ds:schemaRefs>
 </ds:datastoreItem>
-</file>
-
-<file path=customXml/itemProps2.xml><?xml version="1.0" encoding="utf-8"?>
-<ds:datastoreItem xmlns:ds="http://schemas.openxmlformats.org/officeDocument/2006/customXml" ds:itemID="{CA4DA93D-EC0A-44E9-87C6-27C6DEDC4B22}">
-  <ds:schemaRefs>
-    <ds:schemaRef ds:uri="http://schemas.microsoft.com/office/2006/metadata/properties"/>
-    <ds:schemaRef ds:uri="http://schemas.microsoft.com/office/infopath/2007/PartnerControls"/>
-    <ds:schemaRef ds:uri="123be271-b045-42f2-9f8f-350d6f8ef38d"/>
-    <ds:schemaRef ds:uri="36c75000-58b1-48ef-889f-834f55adc240"/>
-  </ds:schemaRefs>
-</ds:datastoreItem>
-</file>
-
-<file path=customXml/itemProps3.xml><?xml version="1.0" encoding="utf-8"?>
-<ds:datastoreItem xmlns:ds="http://schemas.openxmlformats.org/officeDocument/2006/customXml" ds:itemID="{11804A7F-273F-4853-A420-851FAA5CB1AD}">
-  <ds:schemaRefs>
-    <ds:schemaRef ds:uri="http://schemas.microsoft.com/sharepoint/v3/contenttype/forms"/>
-  </ds:schemaRefs>
-</ds:datastoreItem>
 </file>
</xml_diff>